<commit_message>
Update survey temp data
</commit_message>
<xml_diff>
--- a/Workflow/Year1_Workflow_Notes.docx
+++ b/Workflow/Year1_Workflow_Notes.docx
@@ -6551,7 +6551,77 @@
           <w:sz w:val="24"/>
           <w:szCs w:val="24"/>
         </w:rPr>
-        <w:t>Copy the .csv file into the GitHub folder under “Raw Data”</w:t>
+        <w:t xml:space="preserve">In the DateTime column, right click </w:t>
+      </w:r>
+      <w:r>
+        <w:rPr>
+          <w:rFonts w:ascii="Times New Roman" w:hAnsi="Times New Roman" w:cs="Times New Roman"/>
+          <w:sz w:val="24"/>
+          <w:szCs w:val="24"/>
+        </w:rPr>
+        <w:sym w:font="Wingdings" w:char="F0E0"/>
+      </w:r>
+      <w:r>
+        <w:rPr>
+          <w:rFonts w:ascii="Times New Roman" w:hAnsi="Times New Roman" w:cs="Times New Roman"/>
+          <w:sz w:val="24"/>
+          <w:szCs w:val="24"/>
+        </w:rPr>
+        <w:t xml:space="preserve"> Format Cells </w:t>
+      </w:r>
+      <w:r>
+        <w:rPr>
+          <w:rFonts w:ascii="Times New Roman" w:hAnsi="Times New Roman" w:cs="Times New Roman"/>
+          <w:sz w:val="24"/>
+          <w:szCs w:val="24"/>
+        </w:rPr>
+        <w:sym w:font="Wingdings" w:char="F0E0"/>
+      </w:r>
+      <w:r>
+        <w:rPr>
+          <w:rFonts w:ascii="Times New Roman" w:hAnsi="Times New Roman" w:cs="Times New Roman"/>
+          <w:sz w:val="24"/>
+          <w:szCs w:val="24"/>
+        </w:rPr>
+        <w:t xml:space="preserve"> Custom </w:t>
+      </w:r>
+      <w:r>
+        <w:rPr>
+          <w:rFonts w:ascii="Times New Roman" w:hAnsi="Times New Roman" w:cs="Times New Roman"/>
+          <w:sz w:val="24"/>
+          <w:szCs w:val="24"/>
+        </w:rPr>
+        <w:sym w:font="Wingdings" w:char="F0E0"/>
+      </w:r>
+      <w:r>
+        <w:rPr>
+          <w:rFonts w:ascii="Times New Roman" w:hAnsi="Times New Roman" w:cs="Times New Roman"/>
+          <w:sz w:val="24"/>
+          <w:szCs w:val="24"/>
+        </w:rPr>
+        <w:t xml:space="preserve"> m/d/yyyy h:mm:ss (you’ll need to manually add :ss)</w:t>
+      </w:r>
+    </w:p>
+    <w:p>
+      <w:pPr>
+        <w:pStyle w:val="NoSpacing"/>
+        <w:numPr>
+          <w:ilvl w:val="1"/>
+          <w:numId w:val="13"/>
+        </w:numPr>
+        <w:rPr>
+          <w:rFonts w:ascii="Times New Roman" w:hAnsi="Times New Roman" w:cs="Times New Roman"/>
+          <w:sz w:val="24"/>
+          <w:szCs w:val="24"/>
+        </w:rPr>
+      </w:pPr>
+      <w:r>
+        <w:rPr>
+          <w:rFonts w:ascii="Times New Roman" w:hAnsi="Times New Roman" w:cs="Times New Roman"/>
+          <w:sz w:val="24"/>
+          <w:szCs w:val="24"/>
+        </w:rPr>
+        <w:t>This ensures that the seconds show up properly and are not lost when the file is opened as different file types</w:t>
       </w:r>
     </w:p>
     <w:p>
@@ -6573,7 +6643,7 @@
           <w:sz w:val="24"/>
           <w:szCs w:val="24"/>
         </w:rPr>
-        <w:t>Read the .csv file into R and use the slice() function to trim the data</w:t>
+        <w:t>Copy the .csv file into the GitHub folder under “Raw Data”</w:t>
       </w:r>
     </w:p>
     <w:p>
@@ -6595,6 +6665,28 @@
           <w:sz w:val="24"/>
           <w:szCs w:val="24"/>
         </w:rPr>
+        <w:t>Read the .csv file into R and use the slice() function to trim the data</w:t>
+      </w:r>
+    </w:p>
+    <w:p>
+      <w:pPr>
+        <w:pStyle w:val="NoSpacing"/>
+        <w:numPr>
+          <w:ilvl w:val="0"/>
+          <w:numId w:val="13"/>
+        </w:numPr>
+        <w:rPr>
+          <w:rFonts w:ascii="Times New Roman" w:hAnsi="Times New Roman" w:cs="Times New Roman"/>
+          <w:sz w:val="24"/>
+          <w:szCs w:val="24"/>
+        </w:rPr>
+      </w:pPr>
+      <w:r>
+        <w:rPr>
+          <w:rFonts w:ascii="Times New Roman" w:hAnsi="Times New Roman" w:cs="Times New Roman"/>
+          <w:sz w:val="24"/>
+          <w:szCs w:val="24"/>
+        </w:rPr>
         <w:t>Export the trimmed data as “</w:t>
       </w:r>
       <w:r>
@@ -6970,6 +7062,7 @@
           <w:sz w:val="24"/>
           <w:szCs w:val="24"/>
         </w:rPr>
+        <w:lastRenderedPageBreak/>
         <w:t>Save as a text file (either comma-delimited or tab-delimited)</w:t>
       </w:r>
       <w:r>
@@ -7060,7 +7153,6 @@
           <w:sz w:val="24"/>
           <w:szCs w:val="24"/>
         </w:rPr>
-        <w:lastRenderedPageBreak/>
         <w:t>Change the headers of the .csv so that they are simplified and no spaces between words</w:t>
       </w:r>
     </w:p>
@@ -7646,6 +7738,7 @@
           <w:sz w:val="24"/>
           <w:szCs w:val="24"/>
         </w:rPr>
+        <w:lastRenderedPageBreak/>
         <w:t xml:space="preserve">Coordinates of </w:t>
       </w:r>
       <w:r>
@@ -8248,7 +8341,16 @@
           <w:sz w:val="24"/>
           <w:szCs w:val="24"/>
         </w:rPr>
-        <w:t xml:space="preserve">from boat reconnaissance, and any additional notes should be </w:t>
+        <w:t xml:space="preserve">from boat reconnaissance, and any </w:t>
+      </w:r>
+      <w:r>
+        <w:rPr>
+          <w:rFonts w:ascii="Times New Roman" w:hAnsi="Times New Roman" w:cs="Times New Roman"/>
+          <w:sz w:val="24"/>
+          <w:szCs w:val="24"/>
+        </w:rPr>
+        <w:lastRenderedPageBreak/>
+        <w:t xml:space="preserve">additional notes should be </w:t>
       </w:r>
       <w:r>
         <w:rPr>
@@ -8322,7 +8424,6 @@
           <w:sz w:val="24"/>
           <w:szCs w:val="24"/>
         </w:rPr>
-        <w:lastRenderedPageBreak/>
         <w:t xml:space="preserve">Pictures </w:t>
       </w:r>
       <w:r>
@@ -8948,6 +9049,7 @@
           <w:sz w:val="24"/>
           <w:szCs w:val="24"/>
         </w:rPr>
+        <w:lastRenderedPageBreak/>
         <w:t>Copy and paste the HOBO file</w:t>
       </w:r>
       <w:r>
@@ -9030,7 +9132,6 @@
           <w:sz w:val="24"/>
           <w:szCs w:val="24"/>
         </w:rPr>
-        <w:lastRenderedPageBreak/>
         <w:t>Name the exported .csv file the same as the HOBO file</w:t>
       </w:r>
     </w:p>
@@ -9909,6 +10010,7 @@
           <w:sz w:val="24"/>
           <w:szCs w:val="24"/>
         </w:rPr>
+        <w:lastRenderedPageBreak/>
         <w:t>“Logger#_SiteName_MM_DD_YY” (e.g., “20772086_Cumberland_10_12_21”)</w:t>
       </w:r>
       <w:r>
@@ -10833,7 +10935,6 @@
           <w:sz w:val="24"/>
           <w:szCs w:val="24"/>
         </w:rPr>
-        <w:lastRenderedPageBreak/>
         <w:t>“</w:t>
       </w:r>
       <w:r>

</xml_diff>

<commit_message>
Update workflow notes and add raw data
</commit_message>
<xml_diff>
--- a/Workflow/Year1_Workflow_Notes.docx
+++ b/Workflow/Year1_Workflow_Notes.docx
@@ -129,25 +129,7 @@
           <w:sz w:val="24"/>
           <w:szCs w:val="24"/>
         </w:rPr>
-        <w:t xml:space="preserve">When receiving data (shapefiles, </w:t>
-      </w:r>
-      <w:proofErr w:type="spellStart"/>
-      <w:r>
-        <w:rPr>
-          <w:rFonts w:ascii="Times New Roman" w:hAnsi="Times New Roman" w:cs="Times New Roman"/>
-          <w:sz w:val="24"/>
-          <w:szCs w:val="24"/>
-        </w:rPr>
-        <w:t>rasters</w:t>
-      </w:r>
-      <w:proofErr w:type="spellEnd"/>
-      <w:r>
-        <w:rPr>
-          <w:rFonts w:ascii="Times New Roman" w:hAnsi="Times New Roman" w:cs="Times New Roman"/>
-          <w:sz w:val="24"/>
-          <w:szCs w:val="24"/>
-        </w:rPr>
-        <w:t>, etc.) from collaborators or online resources put them in a folder called “Incoming Data” that is a subfolder of your project folder on File Explorer</w:t>
+        <w:t>When receiving data (shapefiles, rasters, etc.) from collaborators or online resources put them in a folder called “Incoming Data” that is a subfolder of your project folder on File Explorer</w:t>
       </w:r>
     </w:p>
     <w:p>
@@ -200,18 +182,8 @@
           <w:sz w:val="24"/>
           <w:szCs w:val="24"/>
         </w:rPr>
-        <w:t>(.</w:t>
-      </w:r>
-      <w:proofErr w:type="spellStart"/>
-      <w:r>
-        <w:rPr>
-          <w:rFonts w:ascii="Times New Roman" w:hAnsi="Times New Roman" w:cs="Times New Roman"/>
-          <w:sz w:val="24"/>
-          <w:szCs w:val="24"/>
-        </w:rPr>
-        <w:t>mxd</w:t>
-      </w:r>
-      <w:proofErr w:type="spellEnd"/>
+        <w:t>(.mxd</w:t>
+      </w:r>
       <w:proofErr w:type="gramEnd"/>
       <w:r>
         <w:rPr>
@@ -329,43 +301,7 @@
           <w:sz w:val="24"/>
           <w:szCs w:val="24"/>
         </w:rPr>
-        <w:t>Name the geodatabase something like “</w:t>
-      </w:r>
-      <w:proofErr w:type="spellStart"/>
-      <w:r>
-        <w:rPr>
-          <w:rFonts w:ascii="Times New Roman" w:hAnsi="Times New Roman" w:cs="Times New Roman"/>
-          <w:sz w:val="24"/>
-          <w:szCs w:val="24"/>
-        </w:rPr>
-        <w:t>Seasonal_Habitats_Sites.gdb</w:t>
-      </w:r>
-      <w:proofErr w:type="spellEnd"/>
-      <w:r>
-        <w:rPr>
-          <w:rFonts w:ascii="Times New Roman" w:hAnsi="Times New Roman" w:cs="Times New Roman"/>
-          <w:sz w:val="24"/>
-          <w:szCs w:val="24"/>
-        </w:rPr>
-        <w:t>” or “</w:t>
-      </w:r>
-      <w:proofErr w:type="spellStart"/>
-      <w:r>
-        <w:rPr>
-          <w:rFonts w:ascii="Times New Roman" w:hAnsi="Times New Roman" w:cs="Times New Roman"/>
-          <w:sz w:val="24"/>
-          <w:szCs w:val="24"/>
-        </w:rPr>
-        <w:t>REM_Sites.gdb</w:t>
-      </w:r>
-      <w:proofErr w:type="spellEnd"/>
-      <w:r>
-        <w:rPr>
-          <w:rFonts w:ascii="Times New Roman" w:hAnsi="Times New Roman" w:cs="Times New Roman"/>
-          <w:sz w:val="24"/>
-          <w:szCs w:val="24"/>
-        </w:rPr>
-        <w:t>”</w:t>
+        <w:t>Name the geodatabase something like “Seasonal_Habitats_Sites.gdb” or “REM_Sites.gdb”</w:t>
       </w:r>
     </w:p>
     <w:p>
@@ -449,43 +385,7 @@
           <w:sz w:val="24"/>
           <w:szCs w:val="24"/>
         </w:rPr>
-        <w:t xml:space="preserve">Name your feature dataset something appropriate for the type of data that you will put in it (e.g., </w:t>
-      </w:r>
-      <w:proofErr w:type="spellStart"/>
-      <w:r>
-        <w:rPr>
-          <w:rFonts w:ascii="Times New Roman" w:hAnsi="Times New Roman" w:cs="Times New Roman"/>
-          <w:sz w:val="24"/>
-          <w:szCs w:val="24"/>
-        </w:rPr>
-        <w:t>Seasonal_Habitat_Water</w:t>
-      </w:r>
-      <w:proofErr w:type="spellEnd"/>
-      <w:r>
-        <w:rPr>
-          <w:rFonts w:ascii="Times New Roman" w:hAnsi="Times New Roman" w:cs="Times New Roman"/>
-          <w:sz w:val="24"/>
-          <w:szCs w:val="24"/>
-        </w:rPr>
-        <w:t xml:space="preserve"> for </w:t>
-      </w:r>
-      <w:proofErr w:type="spellStart"/>
-      <w:r>
-        <w:rPr>
-          <w:rFonts w:ascii="Times New Roman" w:hAnsi="Times New Roman" w:cs="Times New Roman"/>
-          <w:sz w:val="24"/>
-          <w:szCs w:val="24"/>
-        </w:rPr>
-        <w:t>hydroline</w:t>
-      </w:r>
-      <w:proofErr w:type="spellEnd"/>
-      <w:r>
-        <w:rPr>
-          <w:rFonts w:ascii="Times New Roman" w:hAnsi="Times New Roman" w:cs="Times New Roman"/>
-          <w:sz w:val="24"/>
-          <w:szCs w:val="24"/>
-        </w:rPr>
-        <w:t xml:space="preserve"> data or watershed boundaries)</w:t>
+        <w:t>Name your feature dataset something appropriate for the type of data that you will put in it (e.g., Seasonal_Habitat_Water for hydroline data or watershed boundaries)</w:t>
       </w:r>
     </w:p>
     <w:p>
@@ -547,25 +447,7 @@
           <w:sz w:val="24"/>
           <w:szCs w:val="24"/>
         </w:rPr>
-        <w:t xml:space="preserve">Right click on each item in your catalog (other than </w:t>
-      </w:r>
-      <w:proofErr w:type="spellStart"/>
-      <w:r>
-        <w:rPr>
-          <w:rFonts w:ascii="Times New Roman" w:hAnsi="Times New Roman" w:cs="Times New Roman"/>
-          <w:sz w:val="24"/>
-          <w:szCs w:val="24"/>
-        </w:rPr>
-        <w:t>basemaps</w:t>
-      </w:r>
-      <w:proofErr w:type="spellEnd"/>
-      <w:r>
-        <w:rPr>
-          <w:rFonts w:ascii="Times New Roman" w:hAnsi="Times New Roman" w:cs="Times New Roman"/>
-          <w:sz w:val="24"/>
-          <w:szCs w:val="24"/>
-        </w:rPr>
-        <w:t>) and select Data &gt; Export Features</w:t>
+        <w:t>Right click on each item in your catalog (other than basemaps) and select Data &gt; Export Features</w:t>
       </w:r>
     </w:p>
     <w:p>
@@ -609,25 +491,7 @@
           <w:sz w:val="24"/>
           <w:szCs w:val="24"/>
         </w:rPr>
-        <w:t xml:space="preserve">It will </w:t>
-      </w:r>
-      <w:proofErr w:type="spellStart"/>
-      <w:r>
-        <w:rPr>
-          <w:rFonts w:ascii="Times New Roman" w:hAnsi="Times New Roman" w:cs="Times New Roman"/>
-          <w:sz w:val="24"/>
-          <w:szCs w:val="24"/>
-        </w:rPr>
-        <w:t>me</w:t>
-      </w:r>
-      <w:proofErr w:type="spellEnd"/>
-      <w:r>
-        <w:rPr>
-          <w:rFonts w:ascii="Times New Roman" w:hAnsi="Times New Roman" w:cs="Times New Roman"/>
-          <w:sz w:val="24"/>
-          <w:szCs w:val="24"/>
-        </w:rPr>
-        <w:t xml:space="preserve"> added to your map so you can delete the old duplicate which is sourced to the “Incoming Data” folder</w:t>
+        <w:t>It will me added to your map so you can delete the old duplicate which is sourced to the “Incoming Data” folder</w:t>
       </w:r>
     </w:p>
     <w:p>
@@ -805,25 +669,7 @@
           <w:sz w:val="24"/>
           <w:szCs w:val="24"/>
         </w:rPr>
-        <w:t>Any GIS files that are being used for a specific project should go in a database made just for the project (i.e., “</w:t>
-      </w:r>
-      <w:proofErr w:type="spellStart"/>
-      <w:r>
-        <w:rPr>
-          <w:rFonts w:ascii="Times New Roman" w:hAnsi="Times New Roman" w:cs="Times New Roman"/>
-          <w:sz w:val="24"/>
-          <w:szCs w:val="24"/>
-        </w:rPr>
-        <w:t>REM_Sites.gdb</w:t>
-      </w:r>
-      <w:proofErr w:type="spellEnd"/>
-      <w:r>
-        <w:rPr>
-          <w:rFonts w:ascii="Times New Roman" w:hAnsi="Times New Roman" w:cs="Times New Roman"/>
-          <w:sz w:val="24"/>
-          <w:szCs w:val="24"/>
-        </w:rPr>
-        <w:t>”)</w:t>
+        <w:t>Any GIS files that are being used for a specific project should go in a database made just for the project (i.e., “REM_Sites.gdb”)</w:t>
       </w:r>
     </w:p>
     <w:p>
@@ -885,25 +731,7 @@
           <w:sz w:val="24"/>
           <w:szCs w:val="24"/>
         </w:rPr>
-        <w:t>The ArcGIS Pro file (i.e., “</w:t>
-      </w:r>
-      <w:proofErr w:type="spellStart"/>
-      <w:r>
-        <w:rPr>
-          <w:rFonts w:ascii="Times New Roman" w:hAnsi="Times New Roman" w:cs="Times New Roman"/>
-          <w:sz w:val="24"/>
-          <w:szCs w:val="24"/>
-        </w:rPr>
-        <w:t>REM_Site_Personal.mxd</w:t>
-      </w:r>
-      <w:proofErr w:type="spellEnd"/>
-      <w:r>
-        <w:rPr>
-          <w:rFonts w:ascii="Times New Roman" w:hAnsi="Times New Roman" w:cs="Times New Roman"/>
-          <w:sz w:val="24"/>
-          <w:szCs w:val="24"/>
-        </w:rPr>
-        <w:t xml:space="preserve">”) cannot go in the geodatabase but should go in a subfolder with the geodatabase so if you want to </w:t>
+        <w:t xml:space="preserve">The ArcGIS Pro file (i.e., “REM_Site_Personal.mxd”) cannot go in the geodatabase but should go in a subfolder with the geodatabase so if you want to </w:t>
       </w:r>
       <w:r>
         <w:rPr>
@@ -921,18 +749,8 @@
           <w:sz w:val="24"/>
           <w:szCs w:val="24"/>
         </w:rPr>
-        <w:t>and .</w:t>
-      </w:r>
-      <w:proofErr w:type="spellStart"/>
-      <w:r>
-        <w:rPr>
-          <w:rFonts w:ascii="Times New Roman" w:hAnsi="Times New Roman" w:cs="Times New Roman"/>
-          <w:sz w:val="24"/>
-          <w:szCs w:val="24"/>
-        </w:rPr>
-        <w:t>mxd</w:t>
-      </w:r>
-      <w:proofErr w:type="spellEnd"/>
+        <w:t>and .mxd</w:t>
+      </w:r>
       <w:proofErr w:type="gramEnd"/>
     </w:p>
     <w:p>
@@ -955,18 +773,8 @@
           <w:sz w:val="24"/>
           <w:szCs w:val="24"/>
         </w:rPr>
-        <w:t>The .</w:t>
-      </w:r>
-      <w:proofErr w:type="spellStart"/>
-      <w:r>
-        <w:rPr>
-          <w:rFonts w:ascii="Times New Roman" w:hAnsi="Times New Roman" w:cs="Times New Roman"/>
-          <w:sz w:val="24"/>
-          <w:szCs w:val="24"/>
-        </w:rPr>
-        <w:t>mxd</w:t>
-      </w:r>
-      <w:proofErr w:type="spellEnd"/>
+        <w:t>The .mxd</w:t>
+      </w:r>
       <w:proofErr w:type="gramEnd"/>
       <w:r>
         <w:rPr>
@@ -974,25 +782,7 @@
           <w:sz w:val="24"/>
           <w:szCs w:val="24"/>
         </w:rPr>
-        <w:t xml:space="preserve"> contains symbology so if you want the symbology to stay the way that it is in your map you have to include the .</w:t>
-      </w:r>
-      <w:proofErr w:type="spellStart"/>
-      <w:r>
-        <w:rPr>
-          <w:rFonts w:ascii="Times New Roman" w:hAnsi="Times New Roman" w:cs="Times New Roman"/>
-          <w:sz w:val="24"/>
-          <w:szCs w:val="24"/>
-        </w:rPr>
-        <w:t>mxd</w:t>
-      </w:r>
-      <w:proofErr w:type="spellEnd"/>
-      <w:r>
-        <w:rPr>
-          <w:rFonts w:ascii="Times New Roman" w:hAnsi="Times New Roman" w:cs="Times New Roman"/>
-          <w:sz w:val="24"/>
-          <w:szCs w:val="24"/>
-        </w:rPr>
-        <w:t xml:space="preserve"> in the zipped folder</w:t>
+        <w:t xml:space="preserve"> contains symbology so if you want the symbology to stay the way that it is in your map you have to include the .mxd in the zipped folder</w:t>
       </w:r>
     </w:p>
     <w:p>
@@ -1258,25 +1048,7 @@
           <w:sz w:val="24"/>
           <w:szCs w:val="24"/>
         </w:rPr>
-        <w:t xml:space="preserve">Use this raster file in conjunction with aerial imagery and </w:t>
-      </w:r>
-      <w:proofErr w:type="spellStart"/>
-      <w:r>
-        <w:rPr>
-          <w:rFonts w:ascii="Times New Roman" w:hAnsi="Times New Roman" w:cs="Times New Roman"/>
-          <w:sz w:val="24"/>
-          <w:szCs w:val="24"/>
-        </w:rPr>
-        <w:t>hydroline</w:t>
-      </w:r>
-      <w:proofErr w:type="spellEnd"/>
-      <w:r>
-        <w:rPr>
-          <w:rFonts w:ascii="Times New Roman" w:hAnsi="Times New Roman" w:cs="Times New Roman"/>
-          <w:sz w:val="24"/>
-          <w:szCs w:val="24"/>
-        </w:rPr>
-        <w:t xml:space="preserve"> shapefile</w:t>
+        <w:t>Use this raster file in conjunction with aerial imagery and hydroline shapefile</w:t>
       </w:r>
     </w:p>
     <w:p>
@@ -1412,25 +1184,7 @@
           <w:sz w:val="24"/>
           <w:szCs w:val="24"/>
         </w:rPr>
-        <w:t xml:space="preserve">Using the REM, aerial imagery, and </w:t>
-      </w:r>
-      <w:proofErr w:type="spellStart"/>
-      <w:r>
-        <w:rPr>
-          <w:rFonts w:ascii="Times New Roman" w:hAnsi="Times New Roman" w:cs="Times New Roman"/>
-          <w:sz w:val="24"/>
-          <w:szCs w:val="24"/>
-        </w:rPr>
-        <w:t>hydroline</w:t>
-      </w:r>
-      <w:proofErr w:type="spellEnd"/>
-      <w:r>
-        <w:rPr>
-          <w:rFonts w:ascii="Times New Roman" w:hAnsi="Times New Roman" w:cs="Times New Roman"/>
-          <w:sz w:val="24"/>
-          <w:szCs w:val="24"/>
-        </w:rPr>
-        <w:t xml:space="preserve"> shapefile find potential outlets of seasonally disconnected sites</w:t>
+        <w:t>Using the REM, aerial imagery, and hydroline shapefile find potential outlets of seasonally disconnected sites</w:t>
       </w:r>
     </w:p>
     <w:p>
@@ -1461,18 +1215,8 @@
           <w:sz w:val="24"/>
           <w:szCs w:val="24"/>
         </w:rPr>
-        <w:t>your .</w:t>
-      </w:r>
-      <w:proofErr w:type="spellStart"/>
-      <w:r>
-        <w:rPr>
-          <w:rFonts w:ascii="Times New Roman" w:hAnsi="Times New Roman" w:cs="Times New Roman"/>
-          <w:sz w:val="24"/>
-          <w:szCs w:val="24"/>
-        </w:rPr>
-        <w:t>mxd</w:t>
-      </w:r>
-      <w:proofErr w:type="spellEnd"/>
+        <w:t>your .mxd</w:t>
+      </w:r>
       <w:proofErr w:type="gramEnd"/>
       <w:r>
         <w:rPr>
@@ -1480,25 +1224,7 @@
           <w:sz w:val="24"/>
           <w:szCs w:val="24"/>
         </w:rPr>
-        <w:t xml:space="preserve"> by opening the Catalog &gt; Right click on the geodatabase that you made for the project (i.e., “</w:t>
-      </w:r>
-      <w:proofErr w:type="spellStart"/>
-      <w:r>
-        <w:rPr>
-          <w:rFonts w:ascii="Times New Roman" w:hAnsi="Times New Roman" w:cs="Times New Roman"/>
-          <w:sz w:val="24"/>
-          <w:szCs w:val="24"/>
-        </w:rPr>
-        <w:t>REM_Site.gdb</w:t>
-      </w:r>
-      <w:proofErr w:type="spellEnd"/>
-      <w:r>
-        <w:rPr>
-          <w:rFonts w:ascii="Times New Roman" w:hAnsi="Times New Roman" w:cs="Times New Roman"/>
-          <w:sz w:val="24"/>
-          <w:szCs w:val="24"/>
-        </w:rPr>
-        <w:t>”) &gt; Create Feature Class</w:t>
+        <w:t xml:space="preserve"> by opening the Catalog &gt; Right click on the geodatabase that you made for the project (i.e., “REM_Site.gdb”) &gt; Create Feature Class</w:t>
       </w:r>
     </w:p>
     <w:p>
@@ -1520,25 +1246,7 @@
           <w:sz w:val="24"/>
           <w:szCs w:val="24"/>
         </w:rPr>
-        <w:t>Name the new feature class (i.e., “</w:t>
-      </w:r>
-      <w:proofErr w:type="spellStart"/>
-      <w:r>
-        <w:rPr>
-          <w:rFonts w:ascii="Times New Roman" w:hAnsi="Times New Roman" w:cs="Times New Roman"/>
-          <w:sz w:val="24"/>
-          <w:szCs w:val="24"/>
-        </w:rPr>
-        <w:t>Placemarks_Final_WGS</w:t>
-      </w:r>
-      <w:proofErr w:type="spellEnd"/>
-      <w:r>
-        <w:rPr>
-          <w:rFonts w:ascii="Times New Roman" w:hAnsi="Times New Roman" w:cs="Times New Roman"/>
-          <w:sz w:val="24"/>
-          <w:szCs w:val="24"/>
-        </w:rPr>
-        <w:t>”) and then go through the six pages making sure that you select the feature type (point) and appropriate projection (WGS 1984)</w:t>
+        <w:t>Name the new feature class (i.e., “Placemarks_Final_WGS”) and then go through the six pages making sure that you select the feature type (point) and appropriate projection (WGS 1984)</w:t>
       </w:r>
     </w:p>
     <w:p>
@@ -1600,25 +1308,7 @@
           <w:sz w:val="24"/>
           <w:szCs w:val="24"/>
         </w:rPr>
-        <w:t>Click on Edit &gt; the feature class that you created (i.e., “</w:t>
-      </w:r>
-      <w:proofErr w:type="spellStart"/>
-      <w:r>
-        <w:rPr>
-          <w:rFonts w:ascii="Times New Roman" w:hAnsi="Times New Roman" w:cs="Times New Roman"/>
-          <w:sz w:val="24"/>
-          <w:szCs w:val="24"/>
-        </w:rPr>
-        <w:t>Placemarks_Final_WGS</w:t>
-      </w:r>
-      <w:proofErr w:type="spellEnd"/>
-      <w:r>
-        <w:rPr>
-          <w:rFonts w:ascii="Times New Roman" w:hAnsi="Times New Roman" w:cs="Times New Roman"/>
-          <w:sz w:val="24"/>
-          <w:szCs w:val="24"/>
-        </w:rPr>
-        <w:t>”)</w:t>
+        <w:t>Click on Edit &gt; the feature class that you created (i.e., “Placemarks_Final_WGS”)</w:t>
       </w:r>
     </w:p>
     <w:p>
@@ -2046,16 +1736,7 @@
           <w:sz w:val="24"/>
           <w:szCs w:val="24"/>
         </w:rPr>
-        <w:t>!</w:t>
-      </w:r>
-      <w:proofErr w:type="spellStart"/>
-      <w:r>
-        <w:rPr>
-          <w:rFonts w:ascii="Times New Roman" w:hAnsi="Times New Roman" w:cs="Times New Roman"/>
-          <w:sz w:val="24"/>
-          <w:szCs w:val="24"/>
-        </w:rPr>
-        <w:t>shape</w:t>
+        <w:t>!shape</w:t>
       </w:r>
       <w:proofErr w:type="gramEnd"/>
       <w:r>
@@ -2064,16 +1745,7 @@
           <w:sz w:val="24"/>
           <w:szCs w:val="24"/>
         </w:rPr>
-        <w:t>.extent.YMax</w:t>
-      </w:r>
-      <w:proofErr w:type="spellEnd"/>
-      <w:r>
-        <w:rPr>
-          <w:rFonts w:ascii="Times New Roman" w:hAnsi="Times New Roman" w:cs="Times New Roman"/>
-          <w:sz w:val="24"/>
-          <w:szCs w:val="24"/>
-        </w:rPr>
-        <w:t>!</w:t>
+        <w:t>.extent.YMax!</w:t>
       </w:r>
     </w:p>
     <w:p>
@@ -2118,16 +1790,7 @@
           <w:sz w:val="24"/>
           <w:szCs w:val="24"/>
         </w:rPr>
-        <w:t>!</w:t>
-      </w:r>
-      <w:proofErr w:type="spellStart"/>
-      <w:r>
-        <w:rPr>
-          <w:rFonts w:ascii="Times New Roman" w:hAnsi="Times New Roman" w:cs="Times New Roman"/>
-          <w:sz w:val="24"/>
-          <w:szCs w:val="24"/>
-        </w:rPr>
-        <w:t>shape</w:t>
+        <w:t>!shape</w:t>
       </w:r>
       <w:proofErr w:type="gramEnd"/>
       <w:r>
@@ -2136,16 +1799,7 @@
           <w:sz w:val="24"/>
           <w:szCs w:val="24"/>
         </w:rPr>
-        <w:t>.extent.XMax</w:t>
-      </w:r>
-      <w:proofErr w:type="spellEnd"/>
-      <w:r>
-        <w:rPr>
-          <w:rFonts w:ascii="Times New Roman" w:hAnsi="Times New Roman" w:cs="Times New Roman"/>
-          <w:sz w:val="24"/>
-          <w:szCs w:val="24"/>
-        </w:rPr>
-        <w:t>!</w:t>
+        <w:t>.extent.XMax!</w:t>
       </w:r>
     </w:p>
     <w:p>
@@ -3086,23 +2740,13 @@
           <w:szCs w:val="24"/>
         </w:rPr>
       </w:pPr>
-      <w:proofErr w:type="spellStart"/>
-      <w:r>
-        <w:rPr>
-          <w:rFonts w:ascii="Times New Roman" w:hAnsi="Times New Roman" w:cs="Times New Roman"/>
-          <w:sz w:val="24"/>
-          <w:szCs w:val="24"/>
-        </w:rPr>
-        <w:t>Swoffer</w:t>
-      </w:r>
-      <w:proofErr w:type="spellEnd"/>
-      <w:r>
-        <w:rPr>
-          <w:rFonts w:ascii="Times New Roman" w:hAnsi="Times New Roman" w:cs="Times New Roman"/>
-          <w:sz w:val="24"/>
-          <w:szCs w:val="24"/>
-        </w:rPr>
-        <w:t xml:space="preserve"> (rod with propeller and box reader)</w:t>
+      <w:r>
+        <w:rPr>
+          <w:rFonts w:ascii="Times New Roman" w:hAnsi="Times New Roman" w:cs="Times New Roman"/>
+          <w:sz w:val="24"/>
+          <w:szCs w:val="24"/>
+        </w:rPr>
+        <w:t>Swoffer (rod with propeller and box reader)</w:t>
       </w:r>
     </w:p>
     <w:p>
@@ -3225,23 +2869,13 @@
           <w:szCs w:val="24"/>
         </w:rPr>
       </w:pPr>
-      <w:proofErr w:type="spellStart"/>
-      <w:r>
-        <w:rPr>
-          <w:rFonts w:ascii="Times New Roman" w:hAnsi="Times New Roman" w:cs="Times New Roman"/>
-          <w:sz w:val="24"/>
-          <w:szCs w:val="24"/>
-        </w:rPr>
-        <w:t>Solinst</w:t>
-      </w:r>
-      <w:proofErr w:type="spellEnd"/>
-      <w:r>
-        <w:rPr>
-          <w:rFonts w:ascii="Times New Roman" w:hAnsi="Times New Roman" w:cs="Times New Roman"/>
-          <w:sz w:val="24"/>
-          <w:szCs w:val="24"/>
-        </w:rPr>
-        <w:t xml:space="preserve"> w</w:t>
+      <w:r>
+        <w:rPr>
+          <w:rFonts w:ascii="Times New Roman" w:hAnsi="Times New Roman" w:cs="Times New Roman"/>
+          <w:sz w:val="24"/>
+          <w:szCs w:val="24"/>
+        </w:rPr>
+        <w:t>Solinst w</w:t>
       </w:r>
       <w:r>
         <w:rPr>
@@ -3642,23 +3276,13 @@
           <w:u w:val="single"/>
         </w:rPr>
       </w:pPr>
-      <w:proofErr w:type="spellStart"/>
-      <w:r>
-        <w:rPr>
-          <w:rFonts w:ascii="Times New Roman" w:hAnsi="Times New Roman" w:cs="Times New Roman"/>
-          <w:sz w:val="24"/>
-          <w:szCs w:val="24"/>
-        </w:rPr>
-        <w:t>CaptureDelay</w:t>
-      </w:r>
-      <w:proofErr w:type="spellEnd"/>
-      <w:r>
-        <w:rPr>
-          <w:rFonts w:ascii="Times New Roman" w:hAnsi="Times New Roman" w:cs="Times New Roman"/>
-          <w:sz w:val="24"/>
-          <w:szCs w:val="24"/>
-        </w:rPr>
-        <w:t>: 60Min</w:t>
+      <w:r>
+        <w:rPr>
+          <w:rFonts w:ascii="Times New Roman" w:hAnsi="Times New Roman" w:cs="Times New Roman"/>
+          <w:sz w:val="24"/>
+          <w:szCs w:val="24"/>
+        </w:rPr>
+        <w:t>CaptureDelay: 60Min</w:t>
       </w:r>
     </w:p>
     <w:p>
@@ -3675,23 +3299,13 @@
           <w:u w:val="single"/>
         </w:rPr>
       </w:pPr>
-      <w:proofErr w:type="spellStart"/>
-      <w:r>
-        <w:rPr>
-          <w:rFonts w:ascii="Times New Roman" w:hAnsi="Times New Roman" w:cs="Times New Roman"/>
-          <w:sz w:val="24"/>
-          <w:szCs w:val="24"/>
-        </w:rPr>
-        <w:t>PicSize</w:t>
-      </w:r>
-      <w:proofErr w:type="spellEnd"/>
-      <w:r>
-        <w:rPr>
-          <w:rFonts w:ascii="Times New Roman" w:hAnsi="Times New Roman" w:cs="Times New Roman"/>
-          <w:sz w:val="24"/>
-          <w:szCs w:val="24"/>
-        </w:rPr>
-        <w:t>: Low[4MP]</w:t>
+      <w:r>
+        <w:rPr>
+          <w:rFonts w:ascii="Times New Roman" w:hAnsi="Times New Roman" w:cs="Times New Roman"/>
+          <w:sz w:val="24"/>
+          <w:szCs w:val="24"/>
+        </w:rPr>
+        <w:t>PicSize: Low[4MP]</w:t>
       </w:r>
     </w:p>
     <w:p>
@@ -3708,23 +3322,13 @@
           <w:u w:val="single"/>
         </w:rPr>
       </w:pPr>
-      <w:proofErr w:type="spellStart"/>
-      <w:r>
-        <w:rPr>
-          <w:rFonts w:ascii="Times New Roman" w:hAnsi="Times New Roman" w:cs="Times New Roman"/>
-          <w:sz w:val="24"/>
-          <w:szCs w:val="24"/>
-        </w:rPr>
-        <w:t>MultiShot</w:t>
-      </w:r>
-      <w:proofErr w:type="spellEnd"/>
-      <w:r>
-        <w:rPr>
-          <w:rFonts w:ascii="Times New Roman" w:hAnsi="Times New Roman" w:cs="Times New Roman"/>
-          <w:sz w:val="24"/>
-          <w:szCs w:val="24"/>
-        </w:rPr>
-        <w:t>: Off</w:t>
+      <w:r>
+        <w:rPr>
+          <w:rFonts w:ascii="Times New Roman" w:hAnsi="Times New Roman" w:cs="Times New Roman"/>
+          <w:sz w:val="24"/>
+          <w:szCs w:val="24"/>
+        </w:rPr>
+        <w:t>MultiShot: Off</w:t>
       </w:r>
     </w:p>
     <w:p>
@@ -3741,23 +3345,13 @@
           <w:u w:val="single"/>
         </w:rPr>
       </w:pPr>
-      <w:proofErr w:type="spellStart"/>
-      <w:r>
-        <w:rPr>
-          <w:rFonts w:ascii="Times New Roman" w:hAnsi="Times New Roman" w:cs="Times New Roman"/>
-          <w:sz w:val="24"/>
-          <w:szCs w:val="24"/>
-        </w:rPr>
-        <w:t>CapStart</w:t>
-      </w:r>
-      <w:proofErr w:type="spellEnd"/>
-      <w:r>
-        <w:rPr>
-          <w:rFonts w:ascii="Times New Roman" w:hAnsi="Times New Roman" w:cs="Times New Roman"/>
-          <w:sz w:val="24"/>
-          <w:szCs w:val="24"/>
-        </w:rPr>
-        <w:t>: 12:00 AM</w:t>
+      <w:r>
+        <w:rPr>
+          <w:rFonts w:ascii="Times New Roman" w:hAnsi="Times New Roman" w:cs="Times New Roman"/>
+          <w:sz w:val="24"/>
+          <w:szCs w:val="24"/>
+        </w:rPr>
+        <w:t>CapStart: 12:00 AM</w:t>
       </w:r>
     </w:p>
     <w:p>
@@ -3774,23 +3368,13 @@
           <w:u w:val="single"/>
         </w:rPr>
       </w:pPr>
-      <w:proofErr w:type="spellStart"/>
-      <w:r>
-        <w:rPr>
-          <w:rFonts w:ascii="Times New Roman" w:hAnsi="Times New Roman" w:cs="Times New Roman"/>
-          <w:sz w:val="24"/>
-          <w:szCs w:val="24"/>
-        </w:rPr>
-        <w:t>CapEnd</w:t>
-      </w:r>
-      <w:proofErr w:type="spellEnd"/>
-      <w:r>
-        <w:rPr>
-          <w:rFonts w:ascii="Times New Roman" w:hAnsi="Times New Roman" w:cs="Times New Roman"/>
-          <w:sz w:val="24"/>
-          <w:szCs w:val="24"/>
-        </w:rPr>
-        <w:t>: 12:00 AM</w:t>
+      <w:r>
+        <w:rPr>
+          <w:rFonts w:ascii="Times New Roman" w:hAnsi="Times New Roman" w:cs="Times New Roman"/>
+          <w:sz w:val="24"/>
+          <w:szCs w:val="24"/>
+        </w:rPr>
+        <w:t>CapEnd: 12:00 AM</w:t>
       </w:r>
     </w:p>
     <w:p>
@@ -3807,23 +3391,13 @@
           <w:u w:val="single"/>
         </w:rPr>
       </w:pPr>
-      <w:proofErr w:type="spellStart"/>
-      <w:r>
-        <w:rPr>
-          <w:rFonts w:ascii="Times New Roman" w:hAnsi="Times New Roman" w:cs="Times New Roman"/>
-          <w:sz w:val="24"/>
-          <w:szCs w:val="24"/>
-        </w:rPr>
-        <w:t>SmartIR</w:t>
-      </w:r>
-      <w:proofErr w:type="spellEnd"/>
-      <w:r>
-        <w:rPr>
-          <w:rFonts w:ascii="Times New Roman" w:hAnsi="Times New Roman" w:cs="Times New Roman"/>
-          <w:sz w:val="24"/>
-          <w:szCs w:val="24"/>
-        </w:rPr>
-        <w:t>: On</w:t>
+      <w:r>
+        <w:rPr>
+          <w:rFonts w:ascii="Times New Roman" w:hAnsi="Times New Roman" w:cs="Times New Roman"/>
+          <w:sz w:val="24"/>
+          <w:szCs w:val="24"/>
+        </w:rPr>
+        <w:t>SmartIR: On</w:t>
       </w:r>
     </w:p>
     <w:p>
@@ -3840,34 +3414,14 @@
           <w:u w:val="single"/>
         </w:rPr>
       </w:pPr>
-      <w:proofErr w:type="spellStart"/>
-      <w:r>
-        <w:rPr>
-          <w:rFonts w:ascii="Times New Roman" w:hAnsi="Times New Roman" w:cs="Times New Roman"/>
-          <w:sz w:val="24"/>
-          <w:szCs w:val="24"/>
-        </w:rPr>
-        <w:t>NightExp</w:t>
-      </w:r>
-      <w:proofErr w:type="spellEnd"/>
-      <w:r>
-        <w:rPr>
-          <w:rFonts w:ascii="Times New Roman" w:hAnsi="Times New Roman" w:cs="Times New Roman"/>
-          <w:sz w:val="24"/>
-          <w:szCs w:val="24"/>
-        </w:rPr>
-        <w:t xml:space="preserve">: </w:t>
-      </w:r>
-      <w:proofErr w:type="spellStart"/>
-      <w:r>
-        <w:rPr>
-          <w:rFonts w:ascii="Times New Roman" w:hAnsi="Times New Roman" w:cs="Times New Roman"/>
-          <w:sz w:val="24"/>
-          <w:szCs w:val="24"/>
-        </w:rPr>
-        <w:t>PwrSave</w:t>
-      </w:r>
-      <w:proofErr w:type="spellEnd"/>
+      <w:r>
+        <w:rPr>
+          <w:rFonts w:ascii="Times New Roman" w:hAnsi="Times New Roman" w:cs="Times New Roman"/>
+          <w:sz w:val="24"/>
+          <w:szCs w:val="24"/>
+        </w:rPr>
+        <w:t>NightExp: PwrSave</w:t>
+      </w:r>
     </w:p>
     <w:p>
       <w:pPr>
@@ -3883,23 +3437,13 @@
           <w:u w:val="single"/>
         </w:rPr>
       </w:pPr>
-      <w:proofErr w:type="spellStart"/>
-      <w:r>
-        <w:rPr>
-          <w:rFonts w:ascii="Times New Roman" w:hAnsi="Times New Roman" w:cs="Times New Roman"/>
-          <w:sz w:val="24"/>
-          <w:szCs w:val="24"/>
-        </w:rPr>
-        <w:t>TLFrequency</w:t>
-      </w:r>
-      <w:proofErr w:type="spellEnd"/>
-      <w:r>
-        <w:rPr>
-          <w:rFonts w:ascii="Times New Roman" w:hAnsi="Times New Roman" w:cs="Times New Roman"/>
-          <w:sz w:val="24"/>
-          <w:szCs w:val="24"/>
-        </w:rPr>
-        <w:t>: 60Min</w:t>
+      <w:r>
+        <w:rPr>
+          <w:rFonts w:ascii="Times New Roman" w:hAnsi="Times New Roman" w:cs="Times New Roman"/>
+          <w:sz w:val="24"/>
+          <w:szCs w:val="24"/>
+        </w:rPr>
+        <w:t>TLFrequency: 60Min</w:t>
       </w:r>
     </w:p>
     <w:p>
@@ -3916,23 +3460,13 @@
           <w:u w:val="single"/>
         </w:rPr>
       </w:pPr>
-      <w:proofErr w:type="spellStart"/>
-      <w:r>
-        <w:rPr>
-          <w:rFonts w:ascii="Times New Roman" w:hAnsi="Times New Roman" w:cs="Times New Roman"/>
-          <w:sz w:val="24"/>
-          <w:szCs w:val="24"/>
-        </w:rPr>
-        <w:t>TLPeriod</w:t>
-      </w:r>
-      <w:proofErr w:type="spellEnd"/>
-      <w:r>
-        <w:rPr>
-          <w:rFonts w:ascii="Times New Roman" w:hAnsi="Times New Roman" w:cs="Times New Roman"/>
-          <w:sz w:val="24"/>
-          <w:szCs w:val="24"/>
-        </w:rPr>
-        <w:t>: 1Hr</w:t>
+      <w:r>
+        <w:rPr>
+          <w:rFonts w:ascii="Times New Roman" w:hAnsi="Times New Roman" w:cs="Times New Roman"/>
+          <w:sz w:val="24"/>
+          <w:szCs w:val="24"/>
+        </w:rPr>
+        <w:t>TLPeriod: 1Hr</w:t>
       </w:r>
     </w:p>
     <w:p>
@@ -3949,23 +3483,13 @@
           <w:u w:val="single"/>
         </w:rPr>
       </w:pPr>
-      <w:proofErr w:type="spellStart"/>
-      <w:r>
-        <w:rPr>
-          <w:rFonts w:ascii="Times New Roman" w:hAnsi="Times New Roman" w:cs="Times New Roman"/>
-          <w:sz w:val="24"/>
-          <w:szCs w:val="24"/>
-        </w:rPr>
-        <w:t>TempUnit</w:t>
-      </w:r>
-      <w:proofErr w:type="spellEnd"/>
-      <w:r>
-        <w:rPr>
-          <w:rFonts w:ascii="Times New Roman" w:hAnsi="Times New Roman" w:cs="Times New Roman"/>
-          <w:sz w:val="24"/>
-          <w:szCs w:val="24"/>
-        </w:rPr>
-        <w:t>: F</w:t>
+      <w:r>
+        <w:rPr>
+          <w:rFonts w:ascii="Times New Roman" w:hAnsi="Times New Roman" w:cs="Times New Roman"/>
+          <w:sz w:val="24"/>
+          <w:szCs w:val="24"/>
+        </w:rPr>
+        <w:t>TempUnit: F</w:t>
       </w:r>
     </w:p>
     <w:p>
@@ -3982,23 +3506,13 @@
           <w:u w:val="single"/>
         </w:rPr>
       </w:pPr>
-      <w:proofErr w:type="spellStart"/>
-      <w:r>
-        <w:rPr>
-          <w:rFonts w:ascii="Times New Roman" w:hAnsi="Times New Roman" w:cs="Times New Roman"/>
-          <w:sz w:val="24"/>
-          <w:szCs w:val="24"/>
-        </w:rPr>
-        <w:t>InfoStrip</w:t>
-      </w:r>
-      <w:proofErr w:type="spellEnd"/>
-      <w:r>
-        <w:rPr>
-          <w:rFonts w:ascii="Times New Roman" w:hAnsi="Times New Roman" w:cs="Times New Roman"/>
-          <w:sz w:val="24"/>
-          <w:szCs w:val="24"/>
-        </w:rPr>
-        <w:t>: On</w:t>
+      <w:r>
+        <w:rPr>
+          <w:rFonts w:ascii="Times New Roman" w:hAnsi="Times New Roman" w:cs="Times New Roman"/>
+          <w:sz w:val="24"/>
+          <w:szCs w:val="24"/>
+        </w:rPr>
+        <w:t>InfoStrip: On</w:t>
       </w:r>
     </w:p>
     <w:p>
@@ -4015,23 +3529,13 @@
           <w:u w:val="single"/>
         </w:rPr>
       </w:pPr>
-      <w:proofErr w:type="spellStart"/>
-      <w:r>
-        <w:rPr>
-          <w:rFonts w:ascii="Times New Roman" w:hAnsi="Times New Roman" w:cs="Times New Roman"/>
-          <w:sz w:val="24"/>
-          <w:szCs w:val="24"/>
-        </w:rPr>
-        <w:t>SDManagement</w:t>
-      </w:r>
-      <w:proofErr w:type="spellEnd"/>
-      <w:r>
-        <w:rPr>
-          <w:rFonts w:ascii="Times New Roman" w:hAnsi="Times New Roman" w:cs="Times New Roman"/>
-          <w:sz w:val="24"/>
-          <w:szCs w:val="24"/>
-        </w:rPr>
-        <w:t>: Off</w:t>
+      <w:r>
+        <w:rPr>
+          <w:rFonts w:ascii="Times New Roman" w:hAnsi="Times New Roman" w:cs="Times New Roman"/>
+          <w:sz w:val="24"/>
+          <w:szCs w:val="24"/>
+        </w:rPr>
+        <w:t>SDManagement: Off</w:t>
       </w:r>
     </w:p>
     <w:p>
@@ -4048,23 +3552,13 @@
           <w:u w:val="single"/>
         </w:rPr>
       </w:pPr>
-      <w:proofErr w:type="spellStart"/>
-      <w:r>
-        <w:rPr>
-          <w:rFonts w:ascii="Times New Roman" w:hAnsi="Times New Roman" w:cs="Times New Roman"/>
-          <w:sz w:val="24"/>
-          <w:szCs w:val="24"/>
-        </w:rPr>
-        <w:t>MotionDetect</w:t>
-      </w:r>
-      <w:proofErr w:type="spellEnd"/>
-      <w:r>
-        <w:rPr>
-          <w:rFonts w:ascii="Times New Roman" w:hAnsi="Times New Roman" w:cs="Times New Roman"/>
-          <w:sz w:val="24"/>
-          <w:szCs w:val="24"/>
-        </w:rPr>
-        <w:t>: Long</w:t>
+      <w:r>
+        <w:rPr>
+          <w:rFonts w:ascii="Times New Roman" w:hAnsi="Times New Roman" w:cs="Times New Roman"/>
+          <w:sz w:val="24"/>
+          <w:szCs w:val="24"/>
+        </w:rPr>
+        <w:t>MotionDetect: Long</w:t>
       </w:r>
     </w:p>
     <w:p>
@@ -4081,23 +3575,13 @@
           <w:u w:val="single"/>
         </w:rPr>
       </w:pPr>
-      <w:proofErr w:type="spellStart"/>
-      <w:r>
-        <w:rPr>
-          <w:rFonts w:ascii="Times New Roman" w:hAnsi="Times New Roman" w:cs="Times New Roman"/>
-          <w:sz w:val="24"/>
-          <w:szCs w:val="24"/>
-        </w:rPr>
-        <w:t>MotionTest</w:t>
-      </w:r>
-      <w:proofErr w:type="spellEnd"/>
-      <w:r>
-        <w:rPr>
-          <w:rFonts w:ascii="Times New Roman" w:hAnsi="Times New Roman" w:cs="Times New Roman"/>
-          <w:sz w:val="24"/>
-          <w:szCs w:val="24"/>
-        </w:rPr>
-        <w:t>: OK</w:t>
+      <w:r>
+        <w:rPr>
+          <w:rFonts w:ascii="Times New Roman" w:hAnsi="Times New Roman" w:cs="Times New Roman"/>
+          <w:sz w:val="24"/>
+          <w:szCs w:val="24"/>
+        </w:rPr>
+        <w:t>MotionTest: OK</w:t>
       </w:r>
     </w:p>
     <w:p>
@@ -4143,16 +3627,7 @@
           <w:sz w:val="24"/>
           <w:szCs w:val="24"/>
         </w:rPr>
-        <w:t>Name: SITE[</w:t>
-      </w:r>
-      <w:proofErr w:type="spellStart"/>
-      <w:r>
-        <w:rPr>
-          <w:rFonts w:ascii="Times New Roman" w:hAnsi="Times New Roman" w:cs="Times New Roman"/>
-          <w:sz w:val="24"/>
-          <w:szCs w:val="24"/>
-        </w:rPr>
-        <w:t>e.</w:t>
+        <w:t>Name: SITE[e.</w:t>
       </w:r>
       <w:proofErr w:type="gramStart"/>
       <w:r>
@@ -4163,7 +3638,6 @@
         </w:rPr>
         <w:t>g.AA</w:t>
       </w:r>
-      <w:proofErr w:type="spellEnd"/>
       <w:proofErr w:type="gramEnd"/>
       <w:r>
         <w:rPr>
@@ -4458,43 +3932,7 @@
           <w:sz w:val="24"/>
           <w:szCs w:val="24"/>
         </w:rPr>
-        <w:t xml:space="preserve">Launch the </w:t>
-      </w:r>
-      <w:proofErr w:type="spellStart"/>
-      <w:r>
-        <w:rPr>
-          <w:rFonts w:ascii="Times New Roman" w:hAnsi="Times New Roman" w:cs="Times New Roman"/>
-          <w:sz w:val="24"/>
-          <w:szCs w:val="24"/>
-        </w:rPr>
-        <w:t>Solinst</w:t>
-      </w:r>
-      <w:proofErr w:type="spellEnd"/>
-      <w:r>
-        <w:rPr>
-          <w:rFonts w:ascii="Times New Roman" w:hAnsi="Times New Roman" w:cs="Times New Roman"/>
-          <w:sz w:val="24"/>
-          <w:szCs w:val="24"/>
-        </w:rPr>
-        <w:t xml:space="preserve"> logger with the logger shuttle in </w:t>
-      </w:r>
-      <w:proofErr w:type="spellStart"/>
-      <w:r>
-        <w:rPr>
-          <w:rFonts w:ascii="Times New Roman" w:hAnsi="Times New Roman" w:cs="Times New Roman"/>
-          <w:sz w:val="24"/>
-          <w:szCs w:val="24"/>
-        </w:rPr>
-        <w:t>HOBOware</w:t>
-      </w:r>
-      <w:proofErr w:type="spellEnd"/>
-      <w:r>
-        <w:rPr>
-          <w:rFonts w:ascii="Times New Roman" w:hAnsi="Times New Roman" w:cs="Times New Roman"/>
-          <w:sz w:val="24"/>
-          <w:szCs w:val="24"/>
-        </w:rPr>
-        <w:t xml:space="preserve"> on the field laptop</w:t>
+        <w:t>Launch the Solinst logger with the logger shuttle in HOBOware on the field laptop</w:t>
       </w:r>
     </w:p>
     <w:p>
@@ -4643,25 +4081,7 @@
           <w:sz w:val="24"/>
           <w:szCs w:val="24"/>
         </w:rPr>
-        <w:t xml:space="preserve">Write down the </w:t>
-      </w:r>
-      <w:proofErr w:type="spellStart"/>
-      <w:r>
-        <w:rPr>
-          <w:rFonts w:ascii="Times New Roman" w:hAnsi="Times New Roman" w:cs="Times New Roman"/>
-          <w:sz w:val="24"/>
-          <w:szCs w:val="24"/>
-        </w:rPr>
-        <w:t>Solinst</w:t>
-      </w:r>
-      <w:proofErr w:type="spellEnd"/>
-      <w:r>
-        <w:rPr>
-          <w:rFonts w:ascii="Times New Roman" w:hAnsi="Times New Roman" w:cs="Times New Roman"/>
-          <w:sz w:val="24"/>
-          <w:szCs w:val="24"/>
-        </w:rPr>
-        <w:t xml:space="preserve"> logger ID, the length of the string, the height of the water on the gauge once you have it clamped to the t-post, the date, time, waypoint, and description of location in Rite-in-Rain</w:t>
+        <w:t>Write down the Solinst logger ID, the length of the string, the height of the water on the gauge once you have it clamped to the t-post, the date, time, waypoint, and description of location in Rite-in-Rain</w:t>
       </w:r>
     </w:p>
     <w:p>
@@ -4684,25 +4104,7 @@
           <w:szCs w:val="24"/>
         </w:rPr>
         <w:lastRenderedPageBreak/>
-        <w:t xml:space="preserve">Make sure to record the </w:t>
-      </w:r>
-      <w:proofErr w:type="spellStart"/>
-      <w:r>
-        <w:rPr>
-          <w:rFonts w:ascii="Times New Roman" w:hAnsi="Times New Roman" w:cs="Times New Roman"/>
-          <w:sz w:val="24"/>
-          <w:szCs w:val="24"/>
-        </w:rPr>
-        <w:t>Solinst</w:t>
-      </w:r>
-      <w:proofErr w:type="spellEnd"/>
-      <w:r>
-        <w:rPr>
-          <w:rFonts w:ascii="Times New Roman" w:hAnsi="Times New Roman" w:cs="Times New Roman"/>
-          <w:sz w:val="24"/>
-          <w:szCs w:val="24"/>
-        </w:rPr>
-        <w:t xml:space="preserve"> logger number, date, and time in the Rite-in-the-Rain when removing the level logger</w:t>
+        <w:t>Make sure to record the Solinst logger number, date, and time in the Rite-in-the-Rain when removing the level logger</w:t>
       </w:r>
     </w:p>
     <w:p>
@@ -4782,25 +4184,7 @@
           <w:sz w:val="24"/>
           <w:szCs w:val="24"/>
         </w:rPr>
-        <w:t xml:space="preserve">Launch the temperature pendant with the logger shuttle in </w:t>
-      </w:r>
-      <w:proofErr w:type="spellStart"/>
-      <w:r>
-        <w:rPr>
-          <w:rFonts w:ascii="Times New Roman" w:hAnsi="Times New Roman" w:cs="Times New Roman"/>
-          <w:sz w:val="24"/>
-          <w:szCs w:val="24"/>
-        </w:rPr>
-        <w:t>HOBOware</w:t>
-      </w:r>
-      <w:proofErr w:type="spellEnd"/>
-      <w:r>
-        <w:rPr>
-          <w:rFonts w:ascii="Times New Roman" w:hAnsi="Times New Roman" w:cs="Times New Roman"/>
-          <w:sz w:val="24"/>
-          <w:szCs w:val="24"/>
-        </w:rPr>
-        <w:t xml:space="preserve"> on the field laptop</w:t>
+        <w:t>Launch the temperature pendant with the logger shuttle in HOBOware on the field laptop</w:t>
       </w:r>
     </w:p>
     <w:p>
@@ -5031,25 +4415,7 @@
           <w:sz w:val="24"/>
           <w:szCs w:val="24"/>
         </w:rPr>
-        <w:t xml:space="preserve">Launch the DO logger with the logger shuttle in </w:t>
-      </w:r>
-      <w:proofErr w:type="spellStart"/>
-      <w:r>
-        <w:rPr>
-          <w:rFonts w:ascii="Times New Roman" w:hAnsi="Times New Roman" w:cs="Times New Roman"/>
-          <w:sz w:val="24"/>
-          <w:szCs w:val="24"/>
-        </w:rPr>
-        <w:t>HOBOware</w:t>
-      </w:r>
-      <w:proofErr w:type="spellEnd"/>
-      <w:r>
-        <w:rPr>
-          <w:rFonts w:ascii="Times New Roman" w:hAnsi="Times New Roman" w:cs="Times New Roman"/>
-          <w:sz w:val="24"/>
-          <w:szCs w:val="24"/>
-        </w:rPr>
-        <w:t xml:space="preserve"> on the field laptop</w:t>
+        <w:t>Launch the DO logger with the logger shuttle in HOBOware on the field laptop</w:t>
       </w:r>
     </w:p>
     <w:p>
@@ -5248,43 +4614,7 @@
           <w:sz w:val="24"/>
           <w:szCs w:val="24"/>
         </w:rPr>
-        <w:t xml:space="preserve">When moving the DO logger readout with the logger shuttle in </w:t>
-      </w:r>
-      <w:proofErr w:type="spellStart"/>
-      <w:r>
-        <w:rPr>
-          <w:rFonts w:ascii="Times New Roman" w:hAnsi="Times New Roman" w:cs="Times New Roman"/>
-          <w:sz w:val="24"/>
-          <w:szCs w:val="24"/>
-        </w:rPr>
-        <w:t>HOBOware</w:t>
-      </w:r>
-      <w:proofErr w:type="spellEnd"/>
-      <w:r>
-        <w:rPr>
-          <w:rFonts w:ascii="Times New Roman" w:hAnsi="Times New Roman" w:cs="Times New Roman"/>
-          <w:sz w:val="24"/>
-          <w:szCs w:val="24"/>
-        </w:rPr>
-        <w:t xml:space="preserve"> on the field laptop and save the HOBO file as “Logger#_</w:t>
-      </w:r>
-      <w:proofErr w:type="spellStart"/>
-      <w:r>
-        <w:rPr>
-          <w:rFonts w:ascii="Times New Roman" w:hAnsi="Times New Roman" w:cs="Times New Roman"/>
-          <w:sz w:val="24"/>
-          <w:szCs w:val="24"/>
-        </w:rPr>
-        <w:t>Date_DO</w:t>
-      </w:r>
-      <w:proofErr w:type="spellEnd"/>
-      <w:r>
-        <w:rPr>
-          <w:rFonts w:ascii="Times New Roman" w:hAnsi="Times New Roman" w:cs="Times New Roman"/>
-          <w:sz w:val="24"/>
-          <w:szCs w:val="24"/>
-        </w:rPr>
-        <w:t>” (e.g., “21060313_07122021_DO”)</w:t>
+        <w:t>When moving the DO logger readout with the logger shuttle in HOBOware on the field laptop and save the HOBO file as “Logger#_Date_DO” (e.g., “21060313_07122021_DO”)</w:t>
       </w:r>
       <w:r>
         <w:rPr>
@@ -5300,25 +4630,7 @@
           <w:sz w:val="24"/>
           <w:szCs w:val="24"/>
         </w:rPr>
-        <w:t xml:space="preserve">on a </w:t>
-      </w:r>
-      <w:proofErr w:type="spellStart"/>
-      <w:r>
-        <w:rPr>
-          <w:rFonts w:ascii="Times New Roman" w:hAnsi="Times New Roman" w:cs="Times New Roman"/>
-          <w:sz w:val="24"/>
-          <w:szCs w:val="24"/>
-        </w:rPr>
-        <w:t>thumbdrive</w:t>
-      </w:r>
-      <w:proofErr w:type="spellEnd"/>
-      <w:r>
-        <w:rPr>
-          <w:rFonts w:ascii="Times New Roman" w:hAnsi="Times New Roman" w:cs="Times New Roman"/>
-          <w:sz w:val="24"/>
-          <w:szCs w:val="24"/>
-        </w:rPr>
-        <w:t xml:space="preserve"> or on OSU laptop in the field </w:t>
+        <w:t xml:space="preserve">on a thumbdrive or on OSU laptop in the field </w:t>
       </w:r>
       <w:r>
         <w:rPr>
@@ -5414,25 +4726,7 @@
           <w:sz w:val="24"/>
           <w:szCs w:val="24"/>
         </w:rPr>
-        <w:t xml:space="preserve">logger shuttle in </w:t>
-      </w:r>
-      <w:proofErr w:type="spellStart"/>
-      <w:r>
-        <w:rPr>
-          <w:rFonts w:ascii="Times New Roman" w:hAnsi="Times New Roman" w:cs="Times New Roman"/>
-          <w:sz w:val="24"/>
-          <w:szCs w:val="24"/>
-        </w:rPr>
-        <w:t>HOBOware</w:t>
-      </w:r>
-      <w:proofErr w:type="spellEnd"/>
-      <w:r>
-        <w:rPr>
-          <w:rFonts w:ascii="Times New Roman" w:hAnsi="Times New Roman" w:cs="Times New Roman"/>
-          <w:sz w:val="24"/>
-          <w:szCs w:val="24"/>
-        </w:rPr>
-        <w:t xml:space="preserve"> on the </w:t>
+        <w:t xml:space="preserve">logger shuttle in HOBOware on the </w:t>
       </w:r>
       <w:r>
         <w:rPr>
@@ -5906,36 +5200,8 @@
           <w:sz w:val="24"/>
           <w:szCs w:val="24"/>
         </w:rPr>
-        <w:t>Velocity (</w:t>
-      </w:r>
-      <w:proofErr w:type="spellStart"/>
-      <w:r>
-        <w:rPr>
-          <w:rFonts w:ascii="Times New Roman" w:hAnsi="Times New Roman" w:cs="Times New Roman"/>
-          <w:sz w:val="24"/>
-          <w:szCs w:val="24"/>
-        </w:rPr>
-        <w:t>mps</w:t>
-      </w:r>
-      <w:proofErr w:type="spellEnd"/>
-      <w:r>
-        <w:rPr>
-          <w:rFonts w:ascii="Times New Roman" w:hAnsi="Times New Roman" w:cs="Times New Roman"/>
-          <w:sz w:val="24"/>
-          <w:szCs w:val="24"/>
-        </w:rPr>
-        <w:t xml:space="preserve">) using the </w:t>
-      </w:r>
-      <w:proofErr w:type="spellStart"/>
-      <w:r>
-        <w:rPr>
-          <w:rFonts w:ascii="Times New Roman" w:hAnsi="Times New Roman" w:cs="Times New Roman"/>
-          <w:sz w:val="24"/>
-          <w:szCs w:val="24"/>
-        </w:rPr>
-        <w:t>swoffer</w:t>
-      </w:r>
-      <w:proofErr w:type="spellEnd"/>
+        <w:t>Velocity (mps) using the swoffer</w:t>
+      </w:r>
     </w:p>
     <w:p>
       <w:pPr>
@@ -5957,25 +5223,7 @@
           <w:sz w:val="24"/>
           <w:szCs w:val="24"/>
         </w:rPr>
-        <w:t xml:space="preserve">Will likely be 0 </w:t>
-      </w:r>
-      <w:proofErr w:type="spellStart"/>
-      <w:r>
-        <w:rPr>
-          <w:rFonts w:ascii="Times New Roman" w:hAnsi="Times New Roman" w:cs="Times New Roman"/>
-          <w:sz w:val="24"/>
-          <w:szCs w:val="24"/>
-        </w:rPr>
-        <w:t>mps</w:t>
-      </w:r>
-      <w:proofErr w:type="spellEnd"/>
-      <w:r>
-        <w:rPr>
-          <w:rFonts w:ascii="Times New Roman" w:hAnsi="Times New Roman" w:cs="Times New Roman"/>
-          <w:sz w:val="24"/>
-          <w:szCs w:val="24"/>
-        </w:rPr>
-        <w:t xml:space="preserve"> in seasonally disconnected habitats</w:t>
+        <w:t>Will likely be 0 mps in seasonally disconnected habitats</w:t>
       </w:r>
     </w:p>
     <w:p>
@@ -6145,51 +5393,15 @@
           <w:sz w:val="24"/>
           <w:szCs w:val="24"/>
         </w:rPr>
-        <w:t xml:space="preserve">Readout the white survey temperature logger with the logger shuttle in </w:t>
-      </w:r>
-      <w:proofErr w:type="spellStart"/>
-      <w:r>
-        <w:rPr>
-          <w:rFonts w:ascii="Times New Roman" w:hAnsi="Times New Roman" w:cs="Times New Roman"/>
-          <w:sz w:val="24"/>
-          <w:szCs w:val="24"/>
-        </w:rPr>
-        <w:t>HOBOware</w:t>
-      </w:r>
-      <w:proofErr w:type="spellEnd"/>
-      <w:r>
-        <w:rPr>
-          <w:rFonts w:ascii="Times New Roman" w:hAnsi="Times New Roman" w:cs="Times New Roman"/>
-          <w:sz w:val="24"/>
-          <w:szCs w:val="24"/>
-        </w:rPr>
-        <w:t xml:space="preserve"> on the field laptop</w:t>
-      </w:r>
-      <w:r>
-        <w:rPr>
-          <w:rFonts w:ascii="Times New Roman" w:hAnsi="Times New Roman" w:cs="Times New Roman"/>
-          <w:sz w:val="24"/>
-          <w:szCs w:val="24"/>
-        </w:rPr>
-        <w:t xml:space="preserve"> and save the HOBO file as “Logger#_</w:t>
-      </w:r>
-      <w:proofErr w:type="spellStart"/>
-      <w:r>
-        <w:rPr>
-          <w:rFonts w:ascii="Times New Roman" w:hAnsi="Times New Roman" w:cs="Times New Roman"/>
-          <w:sz w:val="24"/>
-          <w:szCs w:val="24"/>
-        </w:rPr>
-        <w:t>Date_SiteCode_SiteName</w:t>
-      </w:r>
-      <w:proofErr w:type="spellEnd"/>
-      <w:r>
-        <w:rPr>
-          <w:rFonts w:ascii="Times New Roman" w:hAnsi="Times New Roman" w:cs="Times New Roman"/>
-          <w:sz w:val="24"/>
-          <w:szCs w:val="24"/>
-        </w:rPr>
-        <w:t>” (e.g., “</w:t>
+        <w:t>Readout the white survey temperature logger with the logger shuttle in HOBOware on the field laptop</w:t>
+      </w:r>
+      <w:r>
+        <w:rPr>
+          <w:rFonts w:ascii="Times New Roman" w:hAnsi="Times New Roman" w:cs="Times New Roman"/>
+          <w:sz w:val="24"/>
+          <w:szCs w:val="24"/>
+        </w:rPr>
+        <w:t xml:space="preserve"> and save the HOBO file as “Logger#_Date_SiteCode_SiteName” (e.g., “</w:t>
       </w:r>
       <w:r>
         <w:rPr>
@@ -6221,25 +5433,7 @@
           <w:sz w:val="24"/>
           <w:szCs w:val="24"/>
         </w:rPr>
-        <w:t xml:space="preserve">on a </w:t>
-      </w:r>
-      <w:proofErr w:type="spellStart"/>
-      <w:r>
-        <w:rPr>
-          <w:rFonts w:ascii="Times New Roman" w:hAnsi="Times New Roman" w:cs="Times New Roman"/>
-          <w:sz w:val="24"/>
-          <w:szCs w:val="24"/>
-        </w:rPr>
-        <w:t>thumbdrive</w:t>
-      </w:r>
-      <w:proofErr w:type="spellEnd"/>
-      <w:r>
-        <w:rPr>
-          <w:rFonts w:ascii="Times New Roman" w:hAnsi="Times New Roman" w:cs="Times New Roman"/>
-          <w:sz w:val="24"/>
-          <w:szCs w:val="24"/>
-        </w:rPr>
-        <w:t xml:space="preserve"> or on OSU laptop in the field</w:t>
+        <w:t>on a thumbdrive or on OSU laptop in the field</w:t>
       </w:r>
     </w:p>
     <w:p>
@@ -6618,43 +5812,7 @@
           <w:sz w:val="24"/>
           <w:szCs w:val="24"/>
         </w:rPr>
-        <w:t xml:space="preserve"> as “</w:t>
-      </w:r>
-      <w:proofErr w:type="spellStart"/>
-      <w:r>
-        <w:rPr>
-          <w:rFonts w:ascii="Times New Roman" w:hAnsi="Times New Roman" w:cs="Times New Roman"/>
-          <w:sz w:val="24"/>
-          <w:szCs w:val="24"/>
-        </w:rPr>
-        <w:t>SiteCode</w:t>
-      </w:r>
-      <w:proofErr w:type="spellEnd"/>
-      <w:r>
-        <w:rPr>
-          <w:rFonts w:ascii="Times New Roman" w:hAnsi="Times New Roman" w:cs="Times New Roman"/>
-          <w:sz w:val="24"/>
-          <w:szCs w:val="24"/>
-        </w:rPr>
-        <w:t xml:space="preserve"> </w:t>
-      </w:r>
-      <w:proofErr w:type="spellStart"/>
-      <w:r>
-        <w:rPr>
-          <w:rFonts w:ascii="Times New Roman" w:hAnsi="Times New Roman" w:cs="Times New Roman"/>
-          <w:sz w:val="24"/>
-          <w:szCs w:val="24"/>
-        </w:rPr>
-        <w:t>SiteName</w:t>
-      </w:r>
-      <w:proofErr w:type="spellEnd"/>
-      <w:r>
-        <w:rPr>
-          <w:rFonts w:ascii="Times New Roman" w:hAnsi="Times New Roman" w:cs="Times New Roman"/>
-          <w:sz w:val="24"/>
-          <w:szCs w:val="24"/>
-        </w:rPr>
-        <w:t>” (e.g., “AB McCleod Slough”)</w:t>
+        <w:t xml:space="preserve"> as “SiteCode SiteName” (e.g., “AB McCleod Slough”)</w:t>
       </w:r>
     </w:p>
     <w:p>
@@ -6790,18 +5948,8 @@
           <w:sz w:val="24"/>
           <w:szCs w:val="24"/>
         </w:rPr>
-        <w:t>“</w:t>
-      </w:r>
-      <w:proofErr w:type="spellStart"/>
-      <w:r>
-        <w:rPr>
-          <w:rFonts w:ascii="Times New Roman" w:hAnsi="Times New Roman" w:cs="Times New Roman"/>
-          <w:sz w:val="24"/>
-          <w:szCs w:val="24"/>
-        </w:rPr>
-        <w:t>SiteCode</w:t>
-      </w:r>
-      <w:proofErr w:type="spellEnd"/>
+        <w:t>“SiteCode SiteName” (e.g., “AB McCleod Slough”)</w:t>
+      </w:r>
       <w:r>
         <w:rPr>
           <w:rFonts w:ascii="Times New Roman" w:hAnsi="Times New Roman" w:cs="Times New Roman"/>
@@ -6810,32 +5958,6 @@
         </w:rPr>
         <w:t xml:space="preserve"> </w:t>
       </w:r>
-      <w:proofErr w:type="spellStart"/>
-      <w:r>
-        <w:rPr>
-          <w:rFonts w:ascii="Times New Roman" w:hAnsi="Times New Roman" w:cs="Times New Roman"/>
-          <w:sz w:val="24"/>
-          <w:szCs w:val="24"/>
-        </w:rPr>
-        <w:t>SiteName</w:t>
-      </w:r>
-      <w:proofErr w:type="spellEnd"/>
-      <w:r>
-        <w:rPr>
-          <w:rFonts w:ascii="Times New Roman" w:hAnsi="Times New Roman" w:cs="Times New Roman"/>
-          <w:sz w:val="24"/>
-          <w:szCs w:val="24"/>
-        </w:rPr>
-        <w:t>” (e.g., “AB McCleod Slough”)</w:t>
-      </w:r>
-      <w:r>
-        <w:rPr>
-          <w:rFonts w:ascii="Times New Roman" w:hAnsi="Times New Roman" w:cs="Times New Roman"/>
-          <w:sz w:val="24"/>
-          <w:szCs w:val="24"/>
-        </w:rPr>
-        <w:t xml:space="preserve"> </w:t>
-      </w:r>
       <w:r>
         <w:rPr>
           <w:rFonts w:ascii="Times New Roman" w:hAnsi="Times New Roman" w:cs="Times New Roman"/>
@@ -6851,25 +5973,7 @@
           <w:sz w:val="24"/>
           <w:szCs w:val="24"/>
         </w:rPr>
-        <w:t>“MM-DD-YYYY (</w:t>
-      </w:r>
-      <w:proofErr w:type="spellStart"/>
-      <w:r>
-        <w:rPr>
-          <w:rFonts w:ascii="Times New Roman" w:hAnsi="Times New Roman" w:cs="Times New Roman"/>
-          <w:sz w:val="24"/>
-          <w:szCs w:val="24"/>
-        </w:rPr>
-        <w:t>SurveyType</w:t>
-      </w:r>
-      <w:proofErr w:type="spellEnd"/>
-      <w:r>
-        <w:rPr>
-          <w:rFonts w:ascii="Times New Roman" w:hAnsi="Times New Roman" w:cs="Times New Roman"/>
-          <w:sz w:val="24"/>
-          <w:szCs w:val="24"/>
-        </w:rPr>
-        <w:t xml:space="preserve">)” (e.g., “4-14-2021 (Snorkel Survey)”) </w:t>
+        <w:t xml:space="preserve">“MM-DD-YYYY (SurveyType)” (e.g., “4-14-2021 (Snorkel Survey)”) </w:t>
       </w:r>
       <w:bookmarkEnd w:id="2"/>
       <w:r>
@@ -6900,25 +6004,7 @@
           <w:sz w:val="24"/>
           <w:szCs w:val="24"/>
         </w:rPr>
-        <w:t>Make a subfolder within “MM-DD-YYYY (</w:t>
-      </w:r>
-      <w:proofErr w:type="spellStart"/>
-      <w:r>
-        <w:rPr>
-          <w:rFonts w:ascii="Times New Roman" w:hAnsi="Times New Roman" w:cs="Times New Roman"/>
-          <w:sz w:val="24"/>
-          <w:szCs w:val="24"/>
-        </w:rPr>
-        <w:t>SurveyType</w:t>
-      </w:r>
-      <w:proofErr w:type="spellEnd"/>
-      <w:r>
-        <w:rPr>
-          <w:rFonts w:ascii="Times New Roman" w:hAnsi="Times New Roman" w:cs="Times New Roman"/>
-          <w:sz w:val="24"/>
-          <w:szCs w:val="24"/>
-        </w:rPr>
-        <w:t>)” called “Datasheets”</w:t>
+        <w:t>Make a subfolder within “MM-DD-YYYY (SurveyType)” called “Datasheets”</w:t>
       </w:r>
     </w:p>
     <w:p>
@@ -6940,25 +6026,7 @@
           <w:sz w:val="24"/>
           <w:szCs w:val="24"/>
         </w:rPr>
-        <w:t>Scan datasheet(s) for the appropriate site and put in the “Datasheets” folder named as “</w:t>
-      </w:r>
-      <w:proofErr w:type="spellStart"/>
-      <w:r>
-        <w:rPr>
-          <w:rFonts w:ascii="Times New Roman" w:hAnsi="Times New Roman" w:cs="Times New Roman"/>
-          <w:sz w:val="24"/>
-          <w:szCs w:val="24"/>
-        </w:rPr>
-        <w:t>SiteCode_SiteName_Date</w:t>
-      </w:r>
-      <w:proofErr w:type="spellEnd"/>
-      <w:r>
-        <w:rPr>
-          <w:rFonts w:ascii="Times New Roman" w:hAnsi="Times New Roman" w:cs="Times New Roman"/>
-          <w:sz w:val="24"/>
-          <w:szCs w:val="24"/>
-        </w:rPr>
-        <w:t>” (e.g., “AB_McCleod_Slough_04142021”)</w:t>
+        <w:t>Scan datasheet(s) for the appropriate site and put in the “Datasheets” folder named as “SiteCode_SiteName_Date” (e.g., “AB_McCleod_Slough_04142021”)</w:t>
       </w:r>
     </w:p>
     <w:p>
@@ -7006,25 +6074,7 @@
           <w:sz w:val="24"/>
           <w:szCs w:val="24"/>
         </w:rPr>
-        <w:t xml:space="preserve"> named “</w:t>
-      </w:r>
-      <w:proofErr w:type="spellStart"/>
-      <w:r>
-        <w:rPr>
-          <w:rFonts w:ascii="Times New Roman" w:hAnsi="Times New Roman" w:cs="Times New Roman"/>
-          <w:sz w:val="24"/>
-          <w:szCs w:val="24"/>
-        </w:rPr>
-        <w:t>Date_Boat_Recon</w:t>
-      </w:r>
-      <w:proofErr w:type="spellEnd"/>
-      <w:r>
-        <w:rPr>
-          <w:rFonts w:ascii="Times New Roman" w:hAnsi="Times New Roman" w:cs="Times New Roman"/>
-          <w:sz w:val="24"/>
-          <w:szCs w:val="24"/>
-        </w:rPr>
-        <w:t>” (e.g., “05122021_Boat_Recon”)</w:t>
+        <w:t xml:space="preserve"> named “Date_Boat_Recon” (e.g., “05122021_Boat_Recon”)</w:t>
       </w:r>
     </w:p>
     <w:p>
@@ -7112,25 +6162,7 @@
           <w:sz w:val="24"/>
           <w:szCs w:val="24"/>
         </w:rPr>
-        <w:t>Make an Excel spreadsheet called “</w:t>
-      </w:r>
-      <w:proofErr w:type="spellStart"/>
-      <w:r>
-        <w:rPr>
-          <w:rFonts w:ascii="Times New Roman" w:hAnsi="Times New Roman" w:cs="Times New Roman"/>
-          <w:sz w:val="24"/>
-          <w:szCs w:val="24"/>
-        </w:rPr>
-        <w:t>Seasonal_Habitat_Survey_Data</w:t>
-      </w:r>
-      <w:proofErr w:type="spellEnd"/>
-      <w:r>
-        <w:rPr>
-          <w:rFonts w:ascii="Times New Roman" w:hAnsi="Times New Roman" w:cs="Times New Roman"/>
-          <w:sz w:val="24"/>
-          <w:szCs w:val="24"/>
-        </w:rPr>
-        <w:t>”</w:t>
+        <w:t>Make an Excel spreadsheet called “Seasonal_Habitat_Survey_Data”</w:t>
       </w:r>
     </w:p>
     <w:p>
@@ -7326,25 +6358,7 @@
           <w:sz w:val="24"/>
           <w:szCs w:val="24"/>
         </w:rPr>
-        <w:t>and paste them into an Excel spreadsheet called “</w:t>
-      </w:r>
-      <w:proofErr w:type="spellStart"/>
-      <w:r>
-        <w:rPr>
-          <w:rFonts w:ascii="Times New Roman" w:hAnsi="Times New Roman" w:cs="Times New Roman"/>
-          <w:sz w:val="24"/>
-          <w:szCs w:val="24"/>
-        </w:rPr>
-        <w:t>Seasonal_Habitat_Survey_Data_Waypoints</w:t>
-      </w:r>
-      <w:proofErr w:type="spellEnd"/>
-      <w:r>
-        <w:rPr>
-          <w:rFonts w:ascii="Times New Roman" w:hAnsi="Times New Roman" w:cs="Times New Roman"/>
-          <w:sz w:val="24"/>
-          <w:szCs w:val="24"/>
-        </w:rPr>
-        <w:t>”</w:t>
+        <w:t>and paste them into an Excel spreadsheet called “Seasonal_Habitat_Survey_Data_Waypoints”</w:t>
       </w:r>
     </w:p>
     <w:p>
@@ -7366,61 +6380,7 @@
           <w:sz w:val="24"/>
           <w:szCs w:val="24"/>
         </w:rPr>
-        <w:t>If using more than one GPS unit (e.g., “Estuary” and “Floodplain”) that have overlapping WPT numbers, create a new column with the GPS Unit and WPT combined in Excel so that each is a unique identifier (“</w:t>
-      </w:r>
-      <w:proofErr w:type="spellStart"/>
-      <w:r>
-        <w:rPr>
-          <w:rFonts w:ascii="Times New Roman" w:hAnsi="Times New Roman" w:cs="Times New Roman"/>
-          <w:sz w:val="24"/>
-          <w:szCs w:val="24"/>
-        </w:rPr>
-        <w:t>GPSUnitWPT</w:t>
-      </w:r>
-      <w:proofErr w:type="spellEnd"/>
-      <w:r>
-        <w:rPr>
-          <w:rFonts w:ascii="Times New Roman" w:hAnsi="Times New Roman" w:cs="Times New Roman"/>
-          <w:sz w:val="24"/>
-          <w:szCs w:val="24"/>
-        </w:rPr>
-        <w:t>”) for both the snorkel dataset (“</w:t>
-      </w:r>
-      <w:proofErr w:type="spellStart"/>
-      <w:r>
-        <w:rPr>
-          <w:rFonts w:ascii="Times New Roman" w:hAnsi="Times New Roman" w:cs="Times New Roman"/>
-          <w:sz w:val="24"/>
-          <w:szCs w:val="24"/>
-        </w:rPr>
-        <w:t>Seasonal_Habitat_Survey_Data</w:t>
-      </w:r>
-      <w:proofErr w:type="spellEnd"/>
-      <w:r>
-        <w:rPr>
-          <w:rFonts w:ascii="Times New Roman" w:hAnsi="Times New Roman" w:cs="Times New Roman"/>
-          <w:sz w:val="24"/>
-          <w:szCs w:val="24"/>
-        </w:rPr>
-        <w:t>”) and the waypoint with coordinates dataset (“</w:t>
-      </w:r>
-      <w:proofErr w:type="spellStart"/>
-      <w:r>
-        <w:rPr>
-          <w:rFonts w:ascii="Times New Roman" w:hAnsi="Times New Roman" w:cs="Times New Roman"/>
-          <w:sz w:val="24"/>
-          <w:szCs w:val="24"/>
-        </w:rPr>
-        <w:t>Seasonal_Habitat_Survey_Data_Waypoints</w:t>
-      </w:r>
-      <w:proofErr w:type="spellEnd"/>
-      <w:r>
-        <w:rPr>
-          <w:rFonts w:ascii="Times New Roman" w:hAnsi="Times New Roman" w:cs="Times New Roman"/>
-          <w:sz w:val="24"/>
-          <w:szCs w:val="24"/>
-        </w:rPr>
-        <w:t>”)</w:t>
+        <w:t>If using more than one GPS unit (e.g., “Estuary” and “Floodplain”) that have overlapping WPT numbers, create a new column with the GPS Unit and WPT combined in Excel so that each is a unique identifier (“GPSUnitWPT”) for both the snorkel dataset (“Seasonal_Habitat_Survey_Data”) and the waypoint with coordinates dataset (“Seasonal_Habitat_Survey_Data_Waypoints”)</w:t>
       </w:r>
     </w:p>
     <w:p>
@@ -7534,43 +6494,7 @@
           <w:sz w:val="24"/>
           <w:szCs w:val="24"/>
         </w:rPr>
-        <w:t>Open both the snorkel dataset (“</w:t>
-      </w:r>
-      <w:proofErr w:type="spellStart"/>
-      <w:r>
-        <w:rPr>
-          <w:rFonts w:ascii="Times New Roman" w:hAnsi="Times New Roman" w:cs="Times New Roman"/>
-          <w:sz w:val="24"/>
-          <w:szCs w:val="24"/>
-        </w:rPr>
-        <w:t>Seasonal_Habitat_Survey_Data</w:t>
-      </w:r>
-      <w:proofErr w:type="spellEnd"/>
-      <w:r>
-        <w:rPr>
-          <w:rFonts w:ascii="Times New Roman" w:hAnsi="Times New Roman" w:cs="Times New Roman"/>
-          <w:sz w:val="24"/>
-          <w:szCs w:val="24"/>
-        </w:rPr>
-        <w:t>”) and the waypoint with coordinates dataset (“</w:t>
-      </w:r>
-      <w:proofErr w:type="spellStart"/>
-      <w:r>
-        <w:rPr>
-          <w:rFonts w:ascii="Times New Roman" w:hAnsi="Times New Roman" w:cs="Times New Roman"/>
-          <w:sz w:val="24"/>
-          <w:szCs w:val="24"/>
-        </w:rPr>
-        <w:t>Seasonal_Habitat_Survey_Data_Waypoints</w:t>
-      </w:r>
-      <w:proofErr w:type="spellEnd"/>
-      <w:r>
-        <w:rPr>
-          <w:rFonts w:ascii="Times New Roman" w:hAnsi="Times New Roman" w:cs="Times New Roman"/>
-          <w:sz w:val="24"/>
-          <w:szCs w:val="24"/>
-        </w:rPr>
-        <w:t>”)</w:t>
+        <w:t>Open both the snorkel dataset (“Seasonal_Habitat_Survey_Data”) and the waypoint with coordinates dataset (“Seasonal_Habitat_Survey_Data_Waypoints”)</w:t>
       </w:r>
     </w:p>
     <w:p>
@@ -7650,43 +6574,7 @@
           <w:sz w:val="24"/>
           <w:szCs w:val="24"/>
         </w:rPr>
-        <w:t>[</w:t>
-      </w:r>
-      <w:proofErr w:type="spellStart"/>
-      <w:r>
-        <w:rPr>
-          <w:rFonts w:ascii="Times New Roman" w:hAnsi="Times New Roman" w:cs="Times New Roman"/>
-          <w:sz w:val="24"/>
-          <w:szCs w:val="24"/>
-        </w:rPr>
-        <w:t>GPSUnitWPT</w:t>
-      </w:r>
-      <w:proofErr w:type="spellEnd"/>
-      <w:r>
-        <w:rPr>
-          <w:rFonts w:ascii="Times New Roman" w:hAnsi="Times New Roman" w:cs="Times New Roman"/>
-          <w:sz w:val="24"/>
-          <w:szCs w:val="24"/>
-        </w:rPr>
-        <w:t xml:space="preserve"> cell in snorkel dataset],[range of cells including </w:t>
-      </w:r>
-      <w:proofErr w:type="spellStart"/>
-      <w:r>
-        <w:rPr>
-          <w:rFonts w:ascii="Times New Roman" w:hAnsi="Times New Roman" w:cs="Times New Roman"/>
-          <w:sz w:val="24"/>
-          <w:szCs w:val="24"/>
-        </w:rPr>
-        <w:t>GPSUnitWPT</w:t>
-      </w:r>
-      <w:proofErr w:type="spellEnd"/>
-      <w:r>
-        <w:rPr>
-          <w:rFonts w:ascii="Times New Roman" w:hAnsi="Times New Roman" w:cs="Times New Roman"/>
-          <w:sz w:val="24"/>
-          <w:szCs w:val="24"/>
-        </w:rPr>
-        <w:t>, Latitude, and Longitude in the waypoint with coordinates dataset], column number within that range that corresponds to Latitude (i.e., 2)], FALSE)</w:t>
+        <w:t>[GPSUnitWPT cell in snorkel dataset],[range of cells including GPSUnitWPT, Latitude, and Longitude in the waypoint with coordinates dataset], column number within that range that corresponds to Latitude (i.e., 2)], FALSE)</w:t>
       </w:r>
     </w:p>
     <w:p>
@@ -7748,25 +6636,7 @@
           <w:sz w:val="24"/>
           <w:szCs w:val="24"/>
         </w:rPr>
-        <w:t xml:space="preserve"> and paste the Latitude and Longitude columns as plain text and delete the </w:t>
-      </w:r>
-      <w:proofErr w:type="spellStart"/>
-      <w:r>
-        <w:rPr>
-          <w:rFonts w:ascii="Times New Roman" w:hAnsi="Times New Roman" w:cs="Times New Roman"/>
-          <w:sz w:val="24"/>
-          <w:szCs w:val="24"/>
-        </w:rPr>
-        <w:t>GPSUnitWPT</w:t>
-      </w:r>
-      <w:proofErr w:type="spellEnd"/>
-      <w:r>
-        <w:rPr>
-          <w:rFonts w:ascii="Times New Roman" w:hAnsi="Times New Roman" w:cs="Times New Roman"/>
-          <w:sz w:val="24"/>
-          <w:szCs w:val="24"/>
-        </w:rPr>
-        <w:t xml:space="preserve"> column to clean up the data</w:t>
+        <w:t xml:space="preserve"> and paste the Latitude and Longitude columns as plain text and delete the GPSUnitWPT column to clean up the data</w:t>
       </w:r>
     </w:p>
     <w:p>
@@ -7848,25 +6718,7 @@
           <w:sz w:val="24"/>
           <w:szCs w:val="24"/>
         </w:rPr>
-        <w:t>will be saved as “Logger#_</w:t>
-      </w:r>
-      <w:proofErr w:type="spellStart"/>
-      <w:r>
-        <w:rPr>
-          <w:rFonts w:ascii="Times New Roman" w:hAnsi="Times New Roman" w:cs="Times New Roman"/>
-          <w:sz w:val="24"/>
-          <w:szCs w:val="24"/>
-        </w:rPr>
-        <w:t>Date_SiteCode_SiteName</w:t>
-      </w:r>
-      <w:proofErr w:type="spellEnd"/>
-      <w:r>
-        <w:rPr>
-          <w:rFonts w:ascii="Times New Roman" w:hAnsi="Times New Roman" w:cs="Times New Roman"/>
-          <w:sz w:val="24"/>
-          <w:szCs w:val="24"/>
-        </w:rPr>
-        <w:t>” (e.g., “</w:t>
+        <w:t>will be saved as “Logger#_Date_SiteCode_SiteName” (e.g., “</w:t>
       </w:r>
       <w:r>
         <w:rPr>
@@ -7912,25 +6764,7 @@
           <w:sz w:val="24"/>
           <w:szCs w:val="24"/>
         </w:rPr>
-        <w:t>“MM-DD-YYYY (</w:t>
-      </w:r>
-      <w:proofErr w:type="spellStart"/>
-      <w:r>
-        <w:rPr>
-          <w:rFonts w:ascii="Times New Roman" w:hAnsi="Times New Roman" w:cs="Times New Roman"/>
-          <w:sz w:val="24"/>
-          <w:szCs w:val="24"/>
-        </w:rPr>
-        <w:t>SurveyType</w:t>
-      </w:r>
-      <w:proofErr w:type="spellEnd"/>
-      <w:r>
-        <w:rPr>
-          <w:rFonts w:ascii="Times New Roman" w:hAnsi="Times New Roman" w:cs="Times New Roman"/>
-          <w:sz w:val="24"/>
-          <w:szCs w:val="24"/>
-        </w:rPr>
-        <w:t>)” (e.g., “4-14-2021 (Snorkel Survey)”)</w:t>
+        <w:t>“MM-DD-YYYY (SurveyType)” (e.g., “4-14-2021 (Snorkel Survey)”)</w:t>
       </w:r>
       <w:r>
         <w:rPr>
@@ -7960,18 +6794,8 @@
           <w:sz w:val="24"/>
           <w:szCs w:val="24"/>
         </w:rPr>
-        <w:t xml:space="preserve">Open the HOBO file in </w:t>
-      </w:r>
-      <w:proofErr w:type="spellStart"/>
-      <w:r>
-        <w:rPr>
-          <w:rFonts w:ascii="Times New Roman" w:hAnsi="Times New Roman" w:cs="Times New Roman"/>
-          <w:sz w:val="24"/>
-          <w:szCs w:val="24"/>
-        </w:rPr>
-        <w:t>HOBOware</w:t>
-      </w:r>
-      <w:proofErr w:type="spellEnd"/>
+        <w:t>Open the HOBO file in HOBOware</w:t>
+      </w:r>
     </w:p>
     <w:p>
       <w:pPr>
@@ -8203,25 +7027,7 @@
           <w:sz w:val="24"/>
           <w:szCs w:val="24"/>
         </w:rPr>
-        <w:t>“Logger#_</w:t>
-      </w:r>
-      <w:proofErr w:type="spellStart"/>
-      <w:r>
-        <w:rPr>
-          <w:rFonts w:ascii="Times New Roman" w:hAnsi="Times New Roman" w:cs="Times New Roman"/>
-          <w:sz w:val="24"/>
-          <w:szCs w:val="24"/>
-        </w:rPr>
-        <w:t>Date_SiteCode_SiteName</w:t>
-      </w:r>
-      <w:proofErr w:type="spellEnd"/>
-      <w:r>
-        <w:rPr>
-          <w:rFonts w:ascii="Times New Roman" w:hAnsi="Times New Roman" w:cs="Times New Roman"/>
-          <w:sz w:val="24"/>
-          <w:szCs w:val="24"/>
-        </w:rPr>
-        <w:t>” (e.g., “</w:t>
+        <w:t>“Logger#_Date_SiteCode_SiteName” (e.g., “</w:t>
       </w:r>
       <w:r>
         <w:rPr>
@@ -8479,25 +7285,7 @@
           <w:sz w:val="24"/>
           <w:szCs w:val="24"/>
         </w:rPr>
-        <w:t>Export the trimmed data as “Logger#_</w:t>
-      </w:r>
-      <w:proofErr w:type="spellStart"/>
-      <w:r>
-        <w:rPr>
-          <w:rFonts w:ascii="Times New Roman" w:hAnsi="Times New Roman" w:cs="Times New Roman"/>
-          <w:sz w:val="24"/>
-          <w:szCs w:val="24"/>
-        </w:rPr>
-        <w:t>Date_SiteCode_SiteName_Trimmed</w:t>
-      </w:r>
-      <w:proofErr w:type="spellEnd"/>
-      <w:r>
-        <w:rPr>
-          <w:rFonts w:ascii="Times New Roman" w:hAnsi="Times New Roman" w:cs="Times New Roman"/>
-          <w:sz w:val="24"/>
-          <w:szCs w:val="24"/>
-        </w:rPr>
-        <w:t>” (e.g., “</w:t>
+        <w:t>Export the trimmed data as “Logger#_Date_SiteCode_SiteName_Trimmed” (e.g., “</w:t>
       </w:r>
       <w:r>
         <w:rPr>
@@ -8670,25 +7458,7 @@
           <w:sz w:val="24"/>
           <w:szCs w:val="24"/>
         </w:rPr>
-        <w:t>“MM-DD-YYYY (</w:t>
-      </w:r>
-      <w:proofErr w:type="spellStart"/>
-      <w:r>
-        <w:rPr>
-          <w:rFonts w:ascii="Times New Roman" w:hAnsi="Times New Roman" w:cs="Times New Roman"/>
-          <w:sz w:val="24"/>
-          <w:szCs w:val="24"/>
-        </w:rPr>
-        <w:t>SurveyType</w:t>
-      </w:r>
-      <w:proofErr w:type="spellEnd"/>
-      <w:r>
-        <w:rPr>
-          <w:rFonts w:ascii="Times New Roman" w:hAnsi="Times New Roman" w:cs="Times New Roman"/>
-          <w:sz w:val="24"/>
-          <w:szCs w:val="24"/>
-        </w:rPr>
-        <w:t>)” (e.g., “4-14-2021 (Snorkel Survey)”)</w:t>
+        <w:t>“MM-DD-YYYY (SurveyType)” (e.g., “4-14-2021 (Snorkel Survey)”)</w:t>
       </w:r>
       <w:r>
         <w:rPr>
@@ -8836,25 +7606,7 @@
           <w:sz w:val="24"/>
           <w:szCs w:val="24"/>
         </w:rPr>
-        <w:t xml:space="preserve"> named as “</w:t>
-      </w:r>
-      <w:proofErr w:type="spellStart"/>
-      <w:r>
-        <w:rPr>
-          <w:rFonts w:ascii="Times New Roman" w:hAnsi="Times New Roman" w:cs="Times New Roman"/>
-          <w:sz w:val="24"/>
-          <w:szCs w:val="24"/>
-        </w:rPr>
-        <w:t>SiteCode_Site_Name_Waypoints_Date</w:t>
-      </w:r>
-      <w:proofErr w:type="spellEnd"/>
-      <w:r>
-        <w:rPr>
-          <w:rFonts w:ascii="Times New Roman" w:hAnsi="Times New Roman" w:cs="Times New Roman"/>
-          <w:sz w:val="24"/>
-          <w:szCs w:val="24"/>
-        </w:rPr>
-        <w:t>” (e.g., “AA_James_Brown_Slough_Waypoints_06092021”)</w:t>
+        <w:t xml:space="preserve"> named as “SiteCode_Site_Name_Waypoints_Date” (e.g., “AA_James_Brown_Slough_Waypoints_06092021”)</w:t>
       </w:r>
     </w:p>
     <w:p>
@@ -8943,6 +7695,74 @@
       <w:pPr>
         <w:pStyle w:val="NoSpacing"/>
         <w:numPr>
+          <w:ilvl w:val="0"/>
+          <w:numId w:val="14"/>
+        </w:numPr>
+        <w:rPr>
+          <w:rFonts w:ascii="Times New Roman" w:hAnsi="Times New Roman" w:cs="Times New Roman"/>
+          <w:sz w:val="24"/>
+          <w:szCs w:val="24"/>
+        </w:rPr>
+      </w:pPr>
+      <w:r>
+        <w:rPr>
+          <w:rFonts w:ascii="Times New Roman" w:hAnsi="Times New Roman" w:cs="Times New Roman"/>
+          <w:sz w:val="24"/>
+          <w:szCs w:val="24"/>
+        </w:rPr>
+        <w:t xml:space="preserve">Copy the </w:t>
+      </w:r>
+      <w:r>
+        <w:rPr>
+          <w:rFonts w:ascii="Times New Roman" w:hAnsi="Times New Roman" w:cs="Times New Roman"/>
+          <w:sz w:val="24"/>
+          <w:szCs w:val="24"/>
+        </w:rPr>
+        <w:t xml:space="preserve">.txt or </w:t>
+      </w:r>
+      <w:r>
+        <w:rPr>
+          <w:rFonts w:ascii="Times New Roman" w:hAnsi="Times New Roman" w:cs="Times New Roman"/>
+          <w:sz w:val="24"/>
+          <w:szCs w:val="24"/>
+        </w:rPr>
+        <w:t xml:space="preserve">.csv file into the GitHub folder under “Raw Data” and add “_READONLY” at the end of the file name so that people know not to edit </w:t>
+      </w:r>
+      <w:r>
+        <w:rPr>
+          <w:rFonts w:ascii="Times New Roman" w:hAnsi="Times New Roman" w:cs="Times New Roman"/>
+          <w:sz w:val="24"/>
+          <w:szCs w:val="24"/>
+        </w:rPr>
+        <w:t>it</w:t>
+      </w:r>
+    </w:p>
+    <w:p>
+      <w:pPr>
+        <w:pStyle w:val="NoSpacing"/>
+        <w:numPr>
+          <w:ilvl w:val="0"/>
+          <w:numId w:val="14"/>
+        </w:numPr>
+        <w:rPr>
+          <w:rFonts w:ascii="Times New Roman" w:hAnsi="Times New Roman" w:cs="Times New Roman"/>
+          <w:sz w:val="24"/>
+          <w:szCs w:val="24"/>
+        </w:rPr>
+      </w:pPr>
+      <w:r>
+        <w:rPr>
+          <w:rFonts w:ascii="Times New Roman" w:hAnsi="Times New Roman" w:cs="Times New Roman"/>
+          <w:sz w:val="24"/>
+          <w:szCs w:val="24"/>
+        </w:rPr>
+        <w:t>Sync the tracklog and survey temp logger data to get spatiotemporal temperature data at sites</w:t>
+      </w:r>
+    </w:p>
+    <w:p>
+      <w:pPr>
+        <w:pStyle w:val="NoSpacing"/>
+        <w:numPr>
           <w:ilvl w:val="1"/>
           <w:numId w:val="14"/>
         </w:numPr>
@@ -8958,47 +7778,71 @@
           <w:sz w:val="24"/>
           <w:szCs w:val="24"/>
         </w:rPr>
-        <w:t xml:space="preserve">If the tracklog intervals and the survey temp logger intervals line up (which they didn’t in most cases because used “Most Often” as interval on GPS instead of “00:00:05”) then can </w:t>
-      </w:r>
-      <w:r>
-        <w:rPr>
-          <w:rFonts w:ascii="Times New Roman" w:hAnsi="Times New Roman" w:cs="Times New Roman"/>
-          <w:sz w:val="24"/>
-          <w:szCs w:val="24"/>
-        </w:rPr>
-        <w:t>make a new .</w:t>
-      </w:r>
-      <w:r>
-        <w:rPr>
-          <w:rFonts w:ascii="Times New Roman" w:hAnsi="Times New Roman" w:cs="Times New Roman"/>
-          <w:sz w:val="24"/>
-          <w:szCs w:val="24"/>
-        </w:rPr>
-        <w:t>csv</w:t>
-      </w:r>
-      <w:r>
-        <w:rPr>
-          <w:rFonts w:ascii="Times New Roman" w:hAnsi="Times New Roman" w:cs="Times New Roman"/>
-          <w:sz w:val="24"/>
-          <w:szCs w:val="24"/>
-        </w:rPr>
-        <w:t xml:space="preserve"> </w:t>
-      </w:r>
-      <w:r>
-        <w:rPr>
-          <w:rFonts w:ascii="Times New Roman" w:hAnsi="Times New Roman" w:cs="Times New Roman"/>
-          <w:sz w:val="24"/>
-          <w:szCs w:val="24"/>
-        </w:rPr>
-        <w:t>file</w:t>
-      </w:r>
-      <w:r>
-        <w:rPr>
-          <w:rFonts w:ascii="Times New Roman" w:hAnsi="Times New Roman" w:cs="Times New Roman"/>
-          <w:sz w:val="24"/>
-          <w:szCs w:val="24"/>
-        </w:rPr>
-        <w:t xml:space="preserve"> using time to sync the tracklog and survey temp logger to get spatiotemporal temperature data</w:t>
+        <w:t xml:space="preserve">If the tracklog intervals and the survey temp logger intervals </w:t>
+      </w:r>
+      <w:r>
+        <w:rPr>
+          <w:rFonts w:ascii="Times New Roman" w:hAnsi="Times New Roman" w:cs="Times New Roman"/>
+          <w:sz w:val="24"/>
+          <w:szCs w:val="24"/>
+        </w:rPr>
+        <w:t>don’t line up (</w:t>
+      </w:r>
+      <w:r>
+        <w:rPr>
+          <w:rFonts w:ascii="Times New Roman" w:hAnsi="Times New Roman" w:cs="Times New Roman"/>
+          <w:sz w:val="24"/>
+          <w:szCs w:val="24"/>
+        </w:rPr>
+        <w:t xml:space="preserve">which they didn’t in most cases because used “Most Often” as interval on GPS instead of “00:00:05”) then </w:t>
+      </w:r>
+      <w:r>
+        <w:rPr>
+          <w:rFonts w:ascii="Times New Roman" w:hAnsi="Times New Roman" w:cs="Times New Roman"/>
+          <w:sz w:val="24"/>
+          <w:szCs w:val="24"/>
+        </w:rPr>
+        <w:t xml:space="preserve">do a rolling join using the </w:t>
+      </w:r>
+      <w:proofErr w:type="gramStart"/>
+      <w:r>
+        <w:rPr>
+          <w:rFonts w:ascii="Times New Roman" w:hAnsi="Times New Roman" w:cs="Times New Roman"/>
+          <w:sz w:val="24"/>
+          <w:szCs w:val="24"/>
+        </w:rPr>
+        <w:t>data.table</w:t>
+      </w:r>
+      <w:proofErr w:type="gramEnd"/>
+      <w:r>
+        <w:rPr>
+          <w:rFonts w:ascii="Times New Roman" w:hAnsi="Times New Roman" w:cs="Times New Roman"/>
+          <w:sz w:val="24"/>
+          <w:szCs w:val="24"/>
+        </w:rPr>
+        <w:t xml:space="preserve"> package in tidyverse</w:t>
+      </w:r>
+    </w:p>
+    <w:p>
+      <w:pPr>
+        <w:pStyle w:val="NoSpacing"/>
+        <w:numPr>
+          <w:ilvl w:val="1"/>
+          <w:numId w:val="14"/>
+        </w:numPr>
+        <w:rPr>
+          <w:rFonts w:ascii="Times New Roman" w:hAnsi="Times New Roman" w:cs="Times New Roman"/>
+          <w:sz w:val="24"/>
+          <w:szCs w:val="24"/>
+        </w:rPr>
+      </w:pPr>
+      <w:r>
+        <w:rPr>
+          <w:rFonts w:ascii="Times New Roman" w:hAnsi="Times New Roman" w:cs="Times New Roman"/>
+          <w:sz w:val="24"/>
+          <w:szCs w:val="24"/>
+        </w:rPr>
+        <w:t>Export the merged dataset in the “Derived” folder in GitHub</w:t>
       </w:r>
     </w:p>
     <w:p>
@@ -9260,25 +8104,7 @@
           <w:sz w:val="24"/>
           <w:szCs w:val="24"/>
         </w:rPr>
-        <w:t xml:space="preserve"> in the “GIS” folder under the appropriate data type (tracklogs or waypoints) and date named as “</w:t>
-      </w:r>
-      <w:proofErr w:type="spellStart"/>
-      <w:r>
-        <w:rPr>
-          <w:rFonts w:ascii="Times New Roman" w:hAnsi="Times New Roman" w:cs="Times New Roman"/>
-          <w:sz w:val="24"/>
-          <w:szCs w:val="24"/>
-        </w:rPr>
-        <w:t>Date_SiteName</w:t>
-      </w:r>
-      <w:proofErr w:type="spellEnd"/>
-      <w:r>
-        <w:rPr>
-          <w:rFonts w:ascii="Times New Roman" w:hAnsi="Times New Roman" w:cs="Times New Roman"/>
-          <w:sz w:val="24"/>
-          <w:szCs w:val="24"/>
-        </w:rPr>
-        <w:t>” (e.g., “04122021_Powerline_Pond”</w:t>
+        <w:t xml:space="preserve"> in the “GIS” folder under the appropriate data type (tracklogs or waypoints) and date named as “Date_SiteName” (e.g., “04122021_Powerline_Pond”</w:t>
       </w:r>
     </w:p>
     <w:p>
@@ -9300,6 +8126,7 @@
           <w:sz w:val="24"/>
           <w:szCs w:val="24"/>
         </w:rPr>
+        <w:lastRenderedPageBreak/>
         <w:t>Repeat for tracklogs</w:t>
       </w:r>
     </w:p>
@@ -9365,7 +8192,6 @@
           <w:sz w:val="24"/>
           <w:szCs w:val="24"/>
         </w:rPr>
-        <w:lastRenderedPageBreak/>
         <w:t>Make a</w:t>
       </w:r>
       <w:r>
@@ -9382,25 +8208,7 @@
           <w:sz w:val="24"/>
           <w:szCs w:val="24"/>
         </w:rPr>
-        <w:t>Excel spreadsheet called “</w:t>
-      </w:r>
-      <w:proofErr w:type="spellStart"/>
-      <w:r>
-        <w:rPr>
-          <w:rFonts w:ascii="Times New Roman" w:hAnsi="Times New Roman" w:cs="Times New Roman"/>
-          <w:sz w:val="24"/>
-          <w:szCs w:val="24"/>
-        </w:rPr>
-        <w:t>Equipment_Locations</w:t>
-      </w:r>
-      <w:proofErr w:type="spellEnd"/>
-      <w:r>
-        <w:rPr>
-          <w:rFonts w:ascii="Times New Roman" w:hAnsi="Times New Roman" w:cs="Times New Roman"/>
-          <w:sz w:val="24"/>
-          <w:szCs w:val="24"/>
-        </w:rPr>
-        <w:t>”</w:t>
+        <w:t>Excel spreadsheet called “Equipment_Locations”</w:t>
       </w:r>
     </w:p>
     <w:p>
@@ -9422,25 +8230,7 @@
           <w:sz w:val="24"/>
           <w:szCs w:val="24"/>
         </w:rPr>
-        <w:t>Once all equipment location data (i.e., timelapse camera, level logger, barometer temperature pendant) has been entered into the “</w:t>
-      </w:r>
-      <w:proofErr w:type="spellStart"/>
-      <w:r>
-        <w:rPr>
-          <w:rFonts w:ascii="Times New Roman" w:hAnsi="Times New Roman" w:cs="Times New Roman"/>
-          <w:sz w:val="24"/>
-          <w:szCs w:val="24"/>
-        </w:rPr>
-        <w:t>Equipment_Locations</w:t>
-      </w:r>
-      <w:proofErr w:type="spellEnd"/>
-      <w:r>
-        <w:rPr>
-          <w:rFonts w:ascii="Times New Roman" w:hAnsi="Times New Roman" w:cs="Times New Roman"/>
-          <w:sz w:val="24"/>
-          <w:szCs w:val="24"/>
-        </w:rPr>
-        <w:t>” Excel file it can be imported into ArcGIS Pro and then exported as a shapefile</w:t>
+        <w:t>Once all equipment location data (i.e., timelapse camera, level logger, barometer temperature pendant) has been entered into the “Equipment_Locations” Excel file it can be imported into ArcGIS Pro and then exported as a shapefile</w:t>
       </w:r>
     </w:p>
     <w:p>
@@ -9554,43 +8344,7 @@
           <w:sz w:val="24"/>
           <w:szCs w:val="24"/>
         </w:rPr>
-        <w:t>can be typed into a Word document in the “Notes” folder named “</w:t>
-      </w:r>
-      <w:proofErr w:type="spellStart"/>
-      <w:r>
-        <w:rPr>
-          <w:rFonts w:ascii="Times New Roman" w:hAnsi="Times New Roman" w:cs="Times New Roman"/>
-          <w:sz w:val="24"/>
-          <w:szCs w:val="24"/>
-        </w:rPr>
-        <w:t>SiteCode_SiteName_Notes</w:t>
-      </w:r>
-      <w:proofErr w:type="spellEnd"/>
-      <w:r>
-        <w:rPr>
-          <w:rFonts w:ascii="Times New Roman" w:hAnsi="Times New Roman" w:cs="Times New Roman"/>
-          <w:sz w:val="24"/>
-          <w:szCs w:val="24"/>
-        </w:rPr>
-        <w:t>” (e.g., “</w:t>
-      </w:r>
-      <w:proofErr w:type="spellStart"/>
-      <w:r>
-        <w:rPr>
-          <w:rFonts w:ascii="Times New Roman" w:hAnsi="Times New Roman" w:cs="Times New Roman"/>
-          <w:sz w:val="24"/>
-          <w:szCs w:val="24"/>
-        </w:rPr>
-        <w:t>AA_James_Brown_Notes</w:t>
-      </w:r>
-      <w:proofErr w:type="spellEnd"/>
-      <w:r>
-        <w:rPr>
-          <w:rFonts w:ascii="Times New Roman" w:hAnsi="Times New Roman" w:cs="Times New Roman"/>
-          <w:sz w:val="24"/>
-          <w:szCs w:val="24"/>
-        </w:rPr>
-        <w:t>”)</w:t>
+        <w:t>can be typed into a Word document in the “Notes” folder named “SiteCode_SiteName_Notes” (e.g., “AA_James_Brown_Notes”)</w:t>
       </w:r>
     </w:p>
     <w:p>
@@ -9620,16 +8374,7 @@
           <w:sz w:val="24"/>
           <w:szCs w:val="24"/>
         </w:rPr>
-        <w:t>timelapse camera locations can be added to the “</w:t>
-      </w:r>
-      <w:proofErr w:type="spellStart"/>
-      <w:r>
-        <w:rPr>
-          <w:rFonts w:ascii="Times New Roman" w:hAnsi="Times New Roman" w:cs="Times New Roman"/>
-          <w:sz w:val="24"/>
-          <w:szCs w:val="24"/>
-        </w:rPr>
-        <w:t>Equipment</w:t>
+        <w:t>timelapse camera locations can be added to the “Equipment</w:t>
       </w:r>
       <w:r>
         <w:rPr>
@@ -9645,42 +8390,15 @@
           <w:sz w:val="24"/>
           <w:szCs w:val="24"/>
         </w:rPr>
-        <w:t>Locations</w:t>
-      </w:r>
-      <w:proofErr w:type="spellEnd"/>
-      <w:r>
-        <w:rPr>
-          <w:rFonts w:ascii="Times New Roman" w:hAnsi="Times New Roman" w:cs="Times New Roman"/>
-          <w:sz w:val="24"/>
-          <w:szCs w:val="24"/>
-        </w:rPr>
-        <w:t xml:space="preserve">” Excel file and also to the </w:t>
-      </w:r>
-      <w:r>
-        <w:rPr>
-          <w:rFonts w:ascii="Times New Roman" w:hAnsi="Times New Roman" w:cs="Times New Roman"/>
-          <w:sz w:val="24"/>
-          <w:szCs w:val="24"/>
-        </w:rPr>
-        <w:t>“</w:t>
-      </w:r>
-      <w:proofErr w:type="spellStart"/>
-      <w:r>
-        <w:rPr>
-          <w:rFonts w:ascii="Times New Roman" w:hAnsi="Times New Roman" w:cs="Times New Roman"/>
-          <w:sz w:val="24"/>
-          <w:szCs w:val="24"/>
-        </w:rPr>
-        <w:t>Site_Breakdown_Selection</w:t>
-      </w:r>
-      <w:proofErr w:type="spellEnd"/>
-      <w:r>
-        <w:rPr>
-          <w:rFonts w:ascii="Times New Roman" w:hAnsi="Times New Roman" w:cs="Times New Roman"/>
-          <w:sz w:val="24"/>
-          <w:szCs w:val="24"/>
-        </w:rPr>
-        <w:t>” Excel file which keeps track of activity at all sites</w:t>
+        <w:t xml:space="preserve">Locations” Excel file and also to the </w:t>
+      </w:r>
+      <w:r>
+        <w:rPr>
+          <w:rFonts w:ascii="Times New Roman" w:hAnsi="Times New Roman" w:cs="Times New Roman"/>
+          <w:sz w:val="24"/>
+          <w:szCs w:val="24"/>
+        </w:rPr>
+        <w:t>“Site_Breakdown_Selection” Excel file which keeps track of activity at all sites</w:t>
       </w:r>
     </w:p>
     <w:p>
@@ -9764,43 +8482,7 @@
           <w:sz w:val="24"/>
           <w:szCs w:val="24"/>
         </w:rPr>
-        <w:t>typed into a Word document in the “Notes” folder named “</w:t>
-      </w:r>
-      <w:proofErr w:type="spellStart"/>
-      <w:r>
-        <w:rPr>
-          <w:rFonts w:ascii="Times New Roman" w:hAnsi="Times New Roman" w:cs="Times New Roman"/>
-          <w:sz w:val="24"/>
-          <w:szCs w:val="24"/>
-        </w:rPr>
-        <w:t>SiteCode_SiteName_Notes</w:t>
-      </w:r>
-      <w:proofErr w:type="spellEnd"/>
-      <w:r>
-        <w:rPr>
-          <w:rFonts w:ascii="Times New Roman" w:hAnsi="Times New Roman" w:cs="Times New Roman"/>
-          <w:sz w:val="24"/>
-          <w:szCs w:val="24"/>
-        </w:rPr>
-        <w:t>” (e.g., “</w:t>
-      </w:r>
-      <w:proofErr w:type="spellStart"/>
-      <w:r>
-        <w:rPr>
-          <w:rFonts w:ascii="Times New Roman" w:hAnsi="Times New Roman" w:cs="Times New Roman"/>
-          <w:sz w:val="24"/>
-          <w:szCs w:val="24"/>
-        </w:rPr>
-        <w:t>AA_James_Brown_Notes</w:t>
-      </w:r>
-      <w:proofErr w:type="spellEnd"/>
-      <w:r>
-        <w:rPr>
-          <w:rFonts w:ascii="Times New Roman" w:hAnsi="Times New Roman" w:cs="Times New Roman"/>
-          <w:sz w:val="24"/>
-          <w:szCs w:val="24"/>
-        </w:rPr>
-        <w:t>”)</w:t>
+        <w:t>typed into a Word document in the “Notes” folder named “SiteCode_SiteName_Notes” (e.g., “AA_James_Brown_Notes”)</w:t>
       </w:r>
     </w:p>
     <w:p>
@@ -9822,25 +8504,7 @@
           <w:sz w:val="24"/>
           <w:szCs w:val="24"/>
         </w:rPr>
-        <w:t>Coordinates and other installation information (i.e., serial number, installation date/time, string length) should be saved in an Excel file called “</w:t>
-      </w:r>
-      <w:proofErr w:type="spellStart"/>
-      <w:r>
-        <w:rPr>
-          <w:rFonts w:ascii="Times New Roman" w:hAnsi="Times New Roman" w:cs="Times New Roman"/>
-          <w:sz w:val="24"/>
-          <w:szCs w:val="24"/>
-        </w:rPr>
-        <w:t>Level_Logger_Metadata</w:t>
-      </w:r>
-      <w:proofErr w:type="spellEnd"/>
-      <w:r>
-        <w:rPr>
-          <w:rFonts w:ascii="Times New Roman" w:hAnsi="Times New Roman" w:cs="Times New Roman"/>
-          <w:sz w:val="24"/>
-          <w:szCs w:val="24"/>
-        </w:rPr>
-        <w:t xml:space="preserve">” saved in </w:t>
+        <w:t xml:space="preserve">Coordinates and other installation information (i.e., serial number, installation date/time, string length) should be saved in an Excel file called “Level_Logger_Metadata” saved in </w:t>
       </w:r>
       <w:r>
         <w:rPr>
@@ -9864,25 +8528,7 @@
           <w:sz w:val="24"/>
           <w:szCs w:val="24"/>
         </w:rPr>
-        <w:t xml:space="preserve"> called “</w:t>
-      </w:r>
-      <w:proofErr w:type="spellStart"/>
-      <w:r>
-        <w:rPr>
-          <w:rFonts w:ascii="Times New Roman" w:hAnsi="Times New Roman" w:cs="Times New Roman"/>
-          <w:sz w:val="24"/>
-          <w:szCs w:val="24"/>
-        </w:rPr>
-        <w:t>Water_Quality_Metadata</w:t>
-      </w:r>
-      <w:proofErr w:type="spellEnd"/>
-      <w:r>
-        <w:rPr>
-          <w:rFonts w:ascii="Times New Roman" w:hAnsi="Times New Roman" w:cs="Times New Roman"/>
-          <w:sz w:val="24"/>
-          <w:szCs w:val="24"/>
-        </w:rPr>
-        <w:t>”</w:t>
+        <w:t xml:space="preserve"> called “Water_Quality_Metadata”</w:t>
       </w:r>
     </w:p>
     <w:p>
@@ -9904,34 +8550,7 @@
           <w:sz w:val="24"/>
           <w:szCs w:val="24"/>
         </w:rPr>
-        <w:t>Information from the “</w:t>
-      </w:r>
-      <w:proofErr w:type="spellStart"/>
-      <w:r>
-        <w:rPr>
-          <w:rFonts w:ascii="Times New Roman" w:hAnsi="Times New Roman" w:cs="Times New Roman"/>
-          <w:sz w:val="24"/>
-          <w:szCs w:val="24"/>
-        </w:rPr>
-        <w:t>Level_Logger_Metadata</w:t>
-      </w:r>
-      <w:proofErr w:type="spellEnd"/>
-      <w:r>
-        <w:rPr>
-          <w:rFonts w:ascii="Times New Roman" w:hAnsi="Times New Roman" w:cs="Times New Roman"/>
-          <w:sz w:val="24"/>
-          <w:szCs w:val="24"/>
-        </w:rPr>
-        <w:t>” Excel file can be copy and pasted into the “</w:t>
-      </w:r>
-      <w:proofErr w:type="spellStart"/>
-      <w:r>
-        <w:rPr>
-          <w:rFonts w:ascii="Times New Roman" w:hAnsi="Times New Roman" w:cs="Times New Roman"/>
-          <w:sz w:val="24"/>
-          <w:szCs w:val="24"/>
-        </w:rPr>
-        <w:t>Equipment</w:t>
+        <w:t>Information from the “Level_Logger_Metadata” Excel file can be copy and pasted into the “Equipment</w:t>
       </w:r>
       <w:r>
         <w:rPr>
@@ -9947,16 +8566,7 @@
           <w:sz w:val="24"/>
           <w:szCs w:val="24"/>
         </w:rPr>
-        <w:t>Locations</w:t>
-      </w:r>
-      <w:proofErr w:type="spellEnd"/>
-      <w:r>
-        <w:rPr>
-          <w:rFonts w:ascii="Times New Roman" w:hAnsi="Times New Roman" w:cs="Times New Roman"/>
-          <w:sz w:val="24"/>
-          <w:szCs w:val="24"/>
-        </w:rPr>
-        <w:t xml:space="preserve">” Excel file </w:t>
+        <w:t xml:space="preserve">Locations” Excel file </w:t>
       </w:r>
       <w:proofErr w:type="gramStart"/>
       <w:r>
@@ -9974,25 +8584,7 @@
           <w:sz w:val="24"/>
           <w:szCs w:val="24"/>
         </w:rPr>
-        <w:t xml:space="preserve"> to the “</w:t>
-      </w:r>
-      <w:proofErr w:type="spellStart"/>
-      <w:r>
-        <w:rPr>
-          <w:rFonts w:ascii="Times New Roman" w:hAnsi="Times New Roman" w:cs="Times New Roman"/>
-          <w:sz w:val="24"/>
-          <w:szCs w:val="24"/>
-        </w:rPr>
-        <w:t>Site_Breakdown_Selection</w:t>
-      </w:r>
-      <w:proofErr w:type="spellEnd"/>
-      <w:r>
-        <w:rPr>
-          <w:rFonts w:ascii="Times New Roman" w:hAnsi="Times New Roman" w:cs="Times New Roman"/>
-          <w:sz w:val="24"/>
-          <w:szCs w:val="24"/>
-        </w:rPr>
-        <w:t>” Excel file</w:t>
+        <w:t xml:space="preserve"> to the “Site_Breakdown_Selection” Excel file</w:t>
       </w:r>
     </w:p>
     <w:p>
@@ -10052,43 +8644,7 @@
           <w:sz w:val="24"/>
           <w:szCs w:val="24"/>
         </w:rPr>
-        <w:t>Notes (including pictures) about temperature logger installation in the Rite-in-Rain can be typed into a Word document in the “Notes” folder named “</w:t>
-      </w:r>
-      <w:proofErr w:type="spellStart"/>
-      <w:r>
-        <w:rPr>
-          <w:rFonts w:ascii="Times New Roman" w:hAnsi="Times New Roman" w:cs="Times New Roman"/>
-          <w:sz w:val="24"/>
-          <w:szCs w:val="24"/>
-        </w:rPr>
-        <w:t>SiteCode_SiteName_Notes</w:t>
-      </w:r>
-      <w:proofErr w:type="spellEnd"/>
-      <w:r>
-        <w:rPr>
-          <w:rFonts w:ascii="Times New Roman" w:hAnsi="Times New Roman" w:cs="Times New Roman"/>
-          <w:sz w:val="24"/>
-          <w:szCs w:val="24"/>
-        </w:rPr>
-        <w:t>” (e.g., “</w:t>
-      </w:r>
-      <w:proofErr w:type="spellStart"/>
-      <w:r>
-        <w:rPr>
-          <w:rFonts w:ascii="Times New Roman" w:hAnsi="Times New Roman" w:cs="Times New Roman"/>
-          <w:sz w:val="24"/>
-          <w:szCs w:val="24"/>
-        </w:rPr>
-        <w:t>AA_James_Brown_Notes</w:t>
-      </w:r>
-      <w:proofErr w:type="spellEnd"/>
-      <w:r>
-        <w:rPr>
-          <w:rFonts w:ascii="Times New Roman" w:hAnsi="Times New Roman" w:cs="Times New Roman"/>
-          <w:sz w:val="24"/>
-          <w:szCs w:val="24"/>
-        </w:rPr>
-        <w:t>”)</w:t>
+        <w:t>Notes (including pictures) about temperature logger installation in the Rite-in-Rain can be typed into a Word document in the “Notes” folder named “SiteCode_SiteName_Notes” (e.g., “AA_James_Brown_Notes”)</w:t>
       </w:r>
     </w:p>
     <w:p>
@@ -10128,7 +8684,6 @@
         </w:rPr>
         <w:t>) should be saved in an Excel file called “</w:t>
       </w:r>
-      <w:proofErr w:type="spellStart"/>
       <w:r>
         <w:rPr>
           <w:rFonts w:ascii="Times New Roman" w:hAnsi="Times New Roman" w:cs="Times New Roman"/>
@@ -10143,34 +8698,7 @@
           <w:sz w:val="24"/>
           <w:szCs w:val="24"/>
         </w:rPr>
-        <w:t>_Logger_Metadata</w:t>
-      </w:r>
-      <w:proofErr w:type="spellEnd"/>
-      <w:r>
-        <w:rPr>
-          <w:rFonts w:ascii="Times New Roman" w:hAnsi="Times New Roman" w:cs="Times New Roman"/>
-          <w:sz w:val="24"/>
-          <w:szCs w:val="24"/>
-        </w:rPr>
-        <w:t>” saved in a subfolder of the “Data” folder called “</w:t>
-      </w:r>
-      <w:proofErr w:type="spellStart"/>
-      <w:r>
-        <w:rPr>
-          <w:rFonts w:ascii="Times New Roman" w:hAnsi="Times New Roman" w:cs="Times New Roman"/>
-          <w:sz w:val="24"/>
-          <w:szCs w:val="24"/>
-        </w:rPr>
-        <w:t>Water_Quality_Metadata</w:t>
-      </w:r>
-      <w:proofErr w:type="spellEnd"/>
-      <w:r>
-        <w:rPr>
-          <w:rFonts w:ascii="Times New Roman" w:hAnsi="Times New Roman" w:cs="Times New Roman"/>
-          <w:sz w:val="24"/>
-          <w:szCs w:val="24"/>
-        </w:rPr>
-        <w:t>”</w:t>
+        <w:t>_Logger_Metadata” saved in a subfolder of the “Data” folder called “Water_Quality_Metadata”</w:t>
       </w:r>
     </w:p>
     <w:p>
@@ -10194,7 +8722,6 @@
         </w:rPr>
         <w:t>Information from the “</w:t>
       </w:r>
-      <w:proofErr w:type="spellStart"/>
       <w:r>
         <w:rPr>
           <w:rFonts w:ascii="Times New Roman" w:hAnsi="Times New Roman" w:cs="Times New Roman"/>
@@ -10209,25 +8736,7 @@
           <w:sz w:val="24"/>
           <w:szCs w:val="24"/>
         </w:rPr>
-        <w:t>_Logger_Metadata</w:t>
-      </w:r>
-      <w:proofErr w:type="spellEnd"/>
-      <w:r>
-        <w:rPr>
-          <w:rFonts w:ascii="Times New Roman" w:hAnsi="Times New Roman" w:cs="Times New Roman"/>
-          <w:sz w:val="24"/>
-          <w:szCs w:val="24"/>
-        </w:rPr>
-        <w:t>” Excel file can be copy and pasted into the “</w:t>
-      </w:r>
-      <w:proofErr w:type="spellStart"/>
-      <w:r>
-        <w:rPr>
-          <w:rFonts w:ascii="Times New Roman" w:hAnsi="Times New Roman" w:cs="Times New Roman"/>
-          <w:sz w:val="24"/>
-          <w:szCs w:val="24"/>
-        </w:rPr>
-        <w:t>Equipment</w:t>
+        <w:t>_Logger_Metadata” Excel file can be copy and pasted into the “Equipment</w:t>
       </w:r>
       <w:r>
         <w:rPr>
@@ -10243,16 +8752,7 @@
           <w:sz w:val="24"/>
           <w:szCs w:val="24"/>
         </w:rPr>
-        <w:t>Locations</w:t>
-      </w:r>
-      <w:proofErr w:type="spellEnd"/>
-      <w:r>
-        <w:rPr>
-          <w:rFonts w:ascii="Times New Roman" w:hAnsi="Times New Roman" w:cs="Times New Roman"/>
-          <w:sz w:val="24"/>
-          <w:szCs w:val="24"/>
-        </w:rPr>
-        <w:t xml:space="preserve">” Excel file </w:t>
+        <w:t xml:space="preserve">Locations” Excel file </w:t>
       </w:r>
       <w:proofErr w:type="gramStart"/>
       <w:r>
@@ -10270,25 +8770,7 @@
           <w:sz w:val="24"/>
           <w:szCs w:val="24"/>
         </w:rPr>
-        <w:t xml:space="preserve"> to the “</w:t>
-      </w:r>
-      <w:proofErr w:type="spellStart"/>
-      <w:r>
-        <w:rPr>
-          <w:rFonts w:ascii="Times New Roman" w:hAnsi="Times New Roman" w:cs="Times New Roman"/>
-          <w:sz w:val="24"/>
-          <w:szCs w:val="24"/>
-        </w:rPr>
-        <w:t>Site_Breakdown_Selection</w:t>
-      </w:r>
-      <w:proofErr w:type="spellEnd"/>
-      <w:r>
-        <w:rPr>
-          <w:rFonts w:ascii="Times New Roman" w:hAnsi="Times New Roman" w:cs="Times New Roman"/>
-          <w:sz w:val="24"/>
-          <w:szCs w:val="24"/>
-        </w:rPr>
-        <w:t>” Excel file</w:t>
+        <w:t xml:space="preserve"> to the “Site_Breakdown_Selection” Excel file</w:t>
       </w:r>
     </w:p>
     <w:p>
@@ -10348,43 +8830,7 @@
           <w:sz w:val="24"/>
           <w:szCs w:val="24"/>
         </w:rPr>
-        <w:t>Notes (including pictures) about DO logger installation and movement in the Rite-in-Rain can be typed into a Word document in the “Notes” folder named “</w:t>
-      </w:r>
-      <w:proofErr w:type="spellStart"/>
-      <w:r>
-        <w:rPr>
-          <w:rFonts w:ascii="Times New Roman" w:hAnsi="Times New Roman" w:cs="Times New Roman"/>
-          <w:sz w:val="24"/>
-          <w:szCs w:val="24"/>
-        </w:rPr>
-        <w:t>SiteCode_SiteName_Notes</w:t>
-      </w:r>
-      <w:proofErr w:type="spellEnd"/>
-      <w:r>
-        <w:rPr>
-          <w:rFonts w:ascii="Times New Roman" w:hAnsi="Times New Roman" w:cs="Times New Roman"/>
-          <w:sz w:val="24"/>
-          <w:szCs w:val="24"/>
-        </w:rPr>
-        <w:t>” (e.g., “</w:t>
-      </w:r>
-      <w:proofErr w:type="spellStart"/>
-      <w:r>
-        <w:rPr>
-          <w:rFonts w:ascii="Times New Roman" w:hAnsi="Times New Roman" w:cs="Times New Roman"/>
-          <w:sz w:val="24"/>
-          <w:szCs w:val="24"/>
-        </w:rPr>
-        <w:t>AA_James_Brown_Notes</w:t>
-      </w:r>
-      <w:proofErr w:type="spellEnd"/>
-      <w:r>
-        <w:rPr>
-          <w:rFonts w:ascii="Times New Roman" w:hAnsi="Times New Roman" w:cs="Times New Roman"/>
-          <w:sz w:val="24"/>
-          <w:szCs w:val="24"/>
-        </w:rPr>
-        <w:t>”)</w:t>
+        <w:t>Notes (including pictures) about DO logger installation and movement in the Rite-in-Rain can be typed into a Word document in the “Notes” folder named “SiteCode_SiteName_Notes” (e.g., “AA_James_Brown_Notes”)</w:t>
       </w:r>
     </w:p>
     <w:p>
@@ -10406,7 +8852,6 @@
           <w:sz w:val="24"/>
           <w:szCs w:val="24"/>
         </w:rPr>
-        <w:lastRenderedPageBreak/>
         <w:t>Coordinates and other installation information (i.e., serial number, installation date/time,</w:t>
       </w:r>
       <w:r>
@@ -10425,7 +8870,6 @@
         </w:rPr>
         <w:t xml:space="preserve"> etc.) should be saved in an Excel file called “</w:t>
       </w:r>
-      <w:proofErr w:type="spellStart"/>
       <w:r>
         <w:rPr>
           <w:rFonts w:ascii="Times New Roman" w:hAnsi="Times New Roman" w:cs="Times New Roman"/>
@@ -10440,34 +8884,7 @@
           <w:sz w:val="24"/>
           <w:szCs w:val="24"/>
         </w:rPr>
-        <w:t>_Logger_Metadata</w:t>
-      </w:r>
-      <w:proofErr w:type="spellEnd"/>
-      <w:r>
-        <w:rPr>
-          <w:rFonts w:ascii="Times New Roman" w:hAnsi="Times New Roman" w:cs="Times New Roman"/>
-          <w:sz w:val="24"/>
-          <w:szCs w:val="24"/>
-        </w:rPr>
-        <w:t>” saved in a subfolder of the “Data” folder called “</w:t>
-      </w:r>
-      <w:proofErr w:type="spellStart"/>
-      <w:r>
-        <w:rPr>
-          <w:rFonts w:ascii="Times New Roman" w:hAnsi="Times New Roman" w:cs="Times New Roman"/>
-          <w:sz w:val="24"/>
-          <w:szCs w:val="24"/>
-        </w:rPr>
-        <w:t>Water_Quality_Metadata</w:t>
-      </w:r>
-      <w:proofErr w:type="spellEnd"/>
-      <w:r>
-        <w:rPr>
-          <w:rFonts w:ascii="Times New Roman" w:hAnsi="Times New Roman" w:cs="Times New Roman"/>
-          <w:sz w:val="24"/>
-          <w:szCs w:val="24"/>
-        </w:rPr>
-        <w:t>”</w:t>
+        <w:t>_Logger_Metadata” saved in a subfolder of the “Data” folder called “Water_Quality_Metadata”</w:t>
       </w:r>
     </w:p>
     <w:p>
@@ -10489,43 +8906,7 @@
           <w:sz w:val="24"/>
           <w:szCs w:val="24"/>
         </w:rPr>
-        <w:t>Since the DO logger gets rotated regularly, the metadata should not be included in the “</w:t>
-      </w:r>
-      <w:proofErr w:type="spellStart"/>
-      <w:r>
-        <w:rPr>
-          <w:rFonts w:ascii="Times New Roman" w:hAnsi="Times New Roman" w:cs="Times New Roman"/>
-          <w:sz w:val="24"/>
-          <w:szCs w:val="24"/>
-        </w:rPr>
-        <w:t>Equipment_Locations</w:t>
-      </w:r>
-      <w:proofErr w:type="spellEnd"/>
-      <w:r>
-        <w:rPr>
-          <w:rFonts w:ascii="Times New Roman" w:hAnsi="Times New Roman" w:cs="Times New Roman"/>
-          <w:sz w:val="24"/>
-          <w:szCs w:val="24"/>
-        </w:rPr>
-        <w:t>” Excel file but should be included in the “</w:t>
-      </w:r>
-      <w:proofErr w:type="spellStart"/>
-      <w:r>
-        <w:rPr>
-          <w:rFonts w:ascii="Times New Roman" w:hAnsi="Times New Roman" w:cs="Times New Roman"/>
-          <w:sz w:val="24"/>
-          <w:szCs w:val="24"/>
-        </w:rPr>
-        <w:t>Site_Breakdown_Selection</w:t>
-      </w:r>
-      <w:proofErr w:type="spellEnd"/>
-      <w:r>
-        <w:rPr>
-          <w:rFonts w:ascii="Times New Roman" w:hAnsi="Times New Roman" w:cs="Times New Roman"/>
-          <w:sz w:val="24"/>
-          <w:szCs w:val="24"/>
-        </w:rPr>
-        <w:t>” Excel file to keep track of which sites had a DO logger rotation</w:t>
+        <w:t>Since the DO logger gets rotated regularly, the metadata should not be included in the “Equipment_Locations” Excel file but should be included in the “Site_Breakdown_Selection” Excel file to keep track of which sites had a DO logger rotation</w:t>
       </w:r>
     </w:p>
     <w:p>
@@ -10631,43 +9012,7 @@
           <w:sz w:val="24"/>
           <w:szCs w:val="24"/>
         </w:rPr>
-        <w:t>put in a Word document in the “Notes” folder named “</w:t>
-      </w:r>
-      <w:proofErr w:type="spellStart"/>
-      <w:r>
-        <w:rPr>
-          <w:rFonts w:ascii="Times New Roman" w:hAnsi="Times New Roman" w:cs="Times New Roman"/>
-          <w:sz w:val="24"/>
-          <w:szCs w:val="24"/>
-        </w:rPr>
-        <w:t>SiteCode_SiteName_Notes</w:t>
-      </w:r>
-      <w:proofErr w:type="spellEnd"/>
-      <w:r>
-        <w:rPr>
-          <w:rFonts w:ascii="Times New Roman" w:hAnsi="Times New Roman" w:cs="Times New Roman"/>
-          <w:sz w:val="24"/>
-          <w:szCs w:val="24"/>
-        </w:rPr>
-        <w:t>” (e.g., “</w:t>
-      </w:r>
-      <w:proofErr w:type="spellStart"/>
-      <w:r>
-        <w:rPr>
-          <w:rFonts w:ascii="Times New Roman" w:hAnsi="Times New Roman" w:cs="Times New Roman"/>
-          <w:sz w:val="24"/>
-          <w:szCs w:val="24"/>
-        </w:rPr>
-        <w:t>AA_James_Brown_Notes</w:t>
-      </w:r>
-      <w:proofErr w:type="spellEnd"/>
-      <w:r>
-        <w:rPr>
-          <w:rFonts w:ascii="Times New Roman" w:hAnsi="Times New Roman" w:cs="Times New Roman"/>
-          <w:sz w:val="24"/>
-          <w:szCs w:val="24"/>
-        </w:rPr>
-        <w:t>”)</w:t>
+        <w:t>put in a Word document in the “Notes” folder named “SiteCode_SiteName_Notes” (e.g., “AA_James_Brown_Notes”)</w:t>
       </w:r>
     </w:p>
     <w:p>
@@ -10921,25 +9266,7 @@
           <w:sz w:val="24"/>
           <w:szCs w:val="24"/>
         </w:rPr>
-        <w:t xml:space="preserve">Create a new folder called “Level Logger Data” in Data &gt; </w:t>
-      </w:r>
-      <w:proofErr w:type="spellStart"/>
-      <w:r>
-        <w:rPr>
-          <w:rFonts w:ascii="Times New Roman" w:hAnsi="Times New Roman" w:cs="Times New Roman"/>
-          <w:sz w:val="24"/>
-          <w:szCs w:val="24"/>
-        </w:rPr>
-        <w:t>Water_Quality_Metadata</w:t>
-      </w:r>
-      <w:proofErr w:type="spellEnd"/>
-      <w:r>
-        <w:rPr>
-          <w:rFonts w:ascii="Times New Roman" w:hAnsi="Times New Roman" w:cs="Times New Roman"/>
-          <w:sz w:val="24"/>
-          <w:szCs w:val="24"/>
-        </w:rPr>
-        <w:t xml:space="preserve"> </w:t>
+        <w:t xml:space="preserve">Create a new folder called “Level Logger Data” in Data &gt; Water_Quality_Metadata </w:t>
       </w:r>
     </w:p>
     <w:p>
@@ -10961,25 +9288,7 @@
           <w:sz w:val="24"/>
           <w:szCs w:val="24"/>
         </w:rPr>
-        <w:t xml:space="preserve">Use the </w:t>
-      </w:r>
-      <w:proofErr w:type="spellStart"/>
-      <w:r>
-        <w:rPr>
-          <w:rFonts w:ascii="Times New Roman" w:hAnsi="Times New Roman" w:cs="Times New Roman"/>
-          <w:sz w:val="24"/>
-          <w:szCs w:val="24"/>
-        </w:rPr>
-        <w:t>Solinst</w:t>
-      </w:r>
-      <w:proofErr w:type="spellEnd"/>
-      <w:r>
-        <w:rPr>
-          <w:rFonts w:ascii="Times New Roman" w:hAnsi="Times New Roman" w:cs="Times New Roman"/>
-          <w:sz w:val="24"/>
-          <w:szCs w:val="24"/>
-        </w:rPr>
-        <w:t xml:space="preserve"> software (</w:t>
+        <w:t>Use the Solinst software (</w:t>
       </w:r>
       <w:hyperlink r:id="rId13" w:history="1">
         <w:r>
@@ -11015,25 +9324,7 @@
           <w:sz w:val="24"/>
           <w:szCs w:val="24"/>
         </w:rPr>
-        <w:t>“</w:t>
-      </w:r>
-      <w:proofErr w:type="spellStart"/>
-      <w:r>
-        <w:rPr>
-          <w:rFonts w:ascii="Times New Roman" w:hAnsi="Times New Roman" w:cs="Times New Roman"/>
-          <w:sz w:val="24"/>
-          <w:szCs w:val="24"/>
-        </w:rPr>
-        <w:t>SiteName_MM_DD_YY</w:t>
-      </w:r>
-      <w:proofErr w:type="spellEnd"/>
-      <w:r>
-        <w:rPr>
-          <w:rFonts w:ascii="Times New Roman" w:hAnsi="Times New Roman" w:cs="Times New Roman"/>
-          <w:sz w:val="24"/>
-          <w:szCs w:val="24"/>
-        </w:rPr>
-        <w:t>” (e.g., “Cumberland_10_12_21”)</w:t>
+        <w:t>“SiteName_MM_DD_YY” (e.g., “Cumberland_10_12_21”)</w:t>
       </w:r>
     </w:p>
     <w:bookmarkEnd w:id="4"/>
@@ -11056,25 +9347,7 @@
           <w:sz w:val="24"/>
           <w:szCs w:val="24"/>
         </w:rPr>
-        <w:t>Use the “</w:t>
-      </w:r>
-      <w:proofErr w:type="spellStart"/>
-      <w:r>
-        <w:rPr>
-          <w:rFonts w:ascii="Times New Roman" w:hAnsi="Times New Roman" w:cs="Times New Roman"/>
-          <w:sz w:val="24"/>
-          <w:szCs w:val="24"/>
-        </w:rPr>
-        <w:t>Level_Logger_Metadata</w:t>
-      </w:r>
-      <w:proofErr w:type="spellEnd"/>
-      <w:r>
-        <w:rPr>
-          <w:rFonts w:ascii="Times New Roman" w:hAnsi="Times New Roman" w:cs="Times New Roman"/>
-          <w:sz w:val="24"/>
-          <w:szCs w:val="24"/>
-        </w:rPr>
-        <w:t xml:space="preserve">” </w:t>
+        <w:t xml:space="preserve">Use the “Level_Logger_Metadata” </w:t>
       </w:r>
       <w:r>
         <w:rPr>
@@ -11120,43 +9393,7 @@
           <w:sz w:val="24"/>
           <w:szCs w:val="24"/>
         </w:rPr>
-        <w:t>Copy and paste these rows into a .csv file called “</w:t>
-      </w:r>
-      <w:proofErr w:type="spellStart"/>
-      <w:r>
-        <w:rPr>
-          <w:rFonts w:ascii="Times New Roman" w:hAnsi="Times New Roman" w:cs="Times New Roman"/>
-          <w:sz w:val="24"/>
-          <w:szCs w:val="24"/>
-        </w:rPr>
-        <w:t>Level_Logger_Data_SiteCode_SiteName</w:t>
-      </w:r>
-      <w:proofErr w:type="spellEnd"/>
-      <w:r>
-        <w:rPr>
-          <w:rFonts w:ascii="Times New Roman" w:hAnsi="Times New Roman" w:cs="Times New Roman"/>
-          <w:sz w:val="24"/>
-          <w:szCs w:val="24"/>
-        </w:rPr>
-        <w:t>” (e.g., “</w:t>
-      </w:r>
-      <w:proofErr w:type="spellStart"/>
-      <w:r>
-        <w:rPr>
-          <w:rFonts w:ascii="Times New Roman" w:hAnsi="Times New Roman" w:cs="Times New Roman"/>
-          <w:sz w:val="24"/>
-          <w:szCs w:val="24"/>
-        </w:rPr>
-        <w:t>Level_Logger_Data_R_Hurn_Field</w:t>
-      </w:r>
-      <w:proofErr w:type="spellEnd"/>
-      <w:r>
-        <w:rPr>
-          <w:rFonts w:ascii="Times New Roman" w:hAnsi="Times New Roman" w:cs="Times New Roman"/>
-          <w:sz w:val="24"/>
-          <w:szCs w:val="24"/>
-        </w:rPr>
-        <w:t>” that should be saved in a new folder called “Logger Data”</w:t>
+        <w:t>Copy and paste these rows into a .csv file called “Level_Logger_Data_SiteCode_SiteName” (e.g., “Level_Logger_Data_R_Hurn_Field” that should be saved in a new folder called “Logger Data”</w:t>
       </w:r>
       <w:r>
         <w:rPr>
@@ -11174,41 +9411,13 @@
         </w:rPr>
         <w:t xml:space="preserve">Data &gt; </w:t>
       </w:r>
-      <w:proofErr w:type="spellStart"/>
-      <w:r>
-        <w:rPr>
-          <w:rFonts w:ascii="Times New Roman" w:hAnsi="Times New Roman" w:cs="Times New Roman"/>
-          <w:sz w:val="24"/>
-          <w:szCs w:val="24"/>
-        </w:rPr>
-        <w:t>SiteCode</w:t>
-      </w:r>
-      <w:proofErr w:type="spellEnd"/>
-      <w:r>
-        <w:rPr>
-          <w:rFonts w:ascii="Times New Roman" w:hAnsi="Times New Roman" w:cs="Times New Roman"/>
-          <w:sz w:val="24"/>
-          <w:szCs w:val="24"/>
-        </w:rPr>
-        <w:t xml:space="preserve"> </w:t>
-      </w:r>
-      <w:proofErr w:type="spellStart"/>
-      <w:r>
-        <w:rPr>
-          <w:rFonts w:ascii="Times New Roman" w:hAnsi="Times New Roman" w:cs="Times New Roman"/>
-          <w:sz w:val="24"/>
-          <w:szCs w:val="24"/>
-        </w:rPr>
-        <w:t>SiteName</w:t>
-      </w:r>
-      <w:proofErr w:type="spellEnd"/>
-      <w:r>
-        <w:rPr>
-          <w:rFonts w:ascii="Times New Roman" w:hAnsi="Times New Roman" w:cs="Times New Roman"/>
-          <w:sz w:val="24"/>
-          <w:szCs w:val="24"/>
-        </w:rPr>
-        <w:t xml:space="preserve"> (e.g., “AB McCleod Slough”)</w:t>
+      <w:r>
+        <w:rPr>
+          <w:rFonts w:ascii="Times New Roman" w:hAnsi="Times New Roman" w:cs="Times New Roman"/>
+          <w:sz w:val="24"/>
+          <w:szCs w:val="24"/>
+        </w:rPr>
+        <w:t>SiteCode SiteName (e.g., “AB McCleod Slough”)</w:t>
       </w:r>
     </w:p>
     <w:p>
@@ -11252,6 +9461,7 @@
           <w:sz w:val="24"/>
           <w:szCs w:val="24"/>
         </w:rPr>
+        <w:lastRenderedPageBreak/>
         <w:t>Copy the .csv file into the GitHub folder under “Raw Data” and add “_READONLY” at the end of the file name so that people know not to edit or save over the .csv file</w:t>
       </w:r>
     </w:p>
@@ -11316,16 +9526,7 @@
           <w:sz w:val="24"/>
           <w:szCs w:val="24"/>
         </w:rPr>
-        <w:t xml:space="preserve">In this case, the formatting of the data was not corrupted so it was okay, but for </w:t>
-      </w:r>
-      <w:r>
-        <w:rPr>
-          <w:rFonts w:ascii="Times New Roman" w:hAnsi="Times New Roman" w:cs="Times New Roman"/>
-          <w:sz w:val="24"/>
-          <w:szCs w:val="24"/>
-        </w:rPr>
-        <w:lastRenderedPageBreak/>
-        <w:t>future reference it is best to keep data as-is in a “READONLY” .csv file and then manipulate in R</w:t>
+        <w:t>In this case, the formatting of the data was not corrupted so it was okay, but for future reference it is best to keep data as-is in a “READONLY” .csv file and then manipulate in R</w:t>
       </w:r>
     </w:p>
     <w:p>
@@ -11385,43 +9586,15 @@
           <w:sz w:val="24"/>
           <w:szCs w:val="24"/>
         </w:rPr>
-        <w:t xml:space="preserve">Temperature logger data can remain as HOBO files in a “Temperature Logger Data” folder under Data &gt; </w:t>
-      </w:r>
-      <w:proofErr w:type="spellStart"/>
-      <w:r>
-        <w:rPr>
-          <w:rFonts w:ascii="Times New Roman" w:hAnsi="Times New Roman" w:cs="Times New Roman"/>
-          <w:sz w:val="24"/>
-          <w:szCs w:val="24"/>
-        </w:rPr>
-        <w:t>Water_Quality_Metadata</w:t>
-      </w:r>
-      <w:proofErr w:type="spellEnd"/>
-      <w:r>
-        <w:rPr>
-          <w:rFonts w:ascii="Times New Roman" w:hAnsi="Times New Roman" w:cs="Times New Roman"/>
-          <w:sz w:val="24"/>
-          <w:szCs w:val="24"/>
-        </w:rPr>
-        <w:t xml:space="preserve"> named as “Logger#_</w:t>
-      </w:r>
-      <w:proofErr w:type="spellStart"/>
-      <w:r>
-        <w:rPr>
-          <w:rFonts w:ascii="Times New Roman" w:hAnsi="Times New Roman" w:cs="Times New Roman"/>
-          <w:sz w:val="24"/>
-          <w:szCs w:val="24"/>
-        </w:rPr>
-        <w:t>SiteName_MM_DD_YY</w:t>
-      </w:r>
-      <w:proofErr w:type="spellEnd"/>
-      <w:r>
-        <w:rPr>
-          <w:rFonts w:ascii="Times New Roman" w:hAnsi="Times New Roman" w:cs="Times New Roman"/>
-          <w:sz w:val="24"/>
-          <w:szCs w:val="24"/>
-        </w:rPr>
-        <w:t>” (e.g., “20772086_Cumberland_10_12_21”)</w:t>
+        <w:t>Temperature logger data can remain as HOBO files in a “Temperature Logger Data” folder under Data &gt; Water_Quality_Metadata</w:t>
+      </w:r>
+      <w:r>
+        <w:rPr>
+          <w:rFonts w:ascii="Times New Roman" w:hAnsi="Times New Roman" w:cs="Times New Roman"/>
+          <w:sz w:val="24"/>
+          <w:szCs w:val="24"/>
+        </w:rPr>
+        <w:t xml:space="preserve"> named as “Logger#_SiteName_MM_DD_YY” (e.g., “20772086_Cumberland_10_12_21”)</w:t>
       </w:r>
     </w:p>
     <w:p>
@@ -11657,25 +9830,7 @@
           <w:sz w:val="24"/>
           <w:szCs w:val="24"/>
         </w:rPr>
-        <w:t>“Logger#_</w:t>
-      </w:r>
-      <w:proofErr w:type="spellStart"/>
-      <w:r>
-        <w:rPr>
-          <w:rFonts w:ascii="Times New Roman" w:hAnsi="Times New Roman" w:cs="Times New Roman"/>
-          <w:sz w:val="24"/>
-          <w:szCs w:val="24"/>
-        </w:rPr>
-        <w:t>Date_DO</w:t>
-      </w:r>
-      <w:proofErr w:type="spellEnd"/>
-      <w:r>
-        <w:rPr>
-          <w:rFonts w:ascii="Times New Roman" w:hAnsi="Times New Roman" w:cs="Times New Roman"/>
-          <w:sz w:val="24"/>
-          <w:szCs w:val="24"/>
-        </w:rPr>
-        <w:t>” (e.g., “21060313_07122021_DO”)</w:t>
+        <w:t>“Logger#_Date_DO” (e.g., “21060313_07122021_DO”)</w:t>
       </w:r>
       <w:r>
         <w:rPr>
@@ -11729,18 +9884,8 @@
           <w:sz w:val="24"/>
           <w:szCs w:val="24"/>
         </w:rPr>
-        <w:t xml:space="preserve">folder called “DO Data” in Data &gt; </w:t>
-      </w:r>
-      <w:proofErr w:type="spellStart"/>
-      <w:r>
-        <w:rPr>
-          <w:rFonts w:ascii="Times New Roman" w:hAnsi="Times New Roman" w:cs="Times New Roman"/>
-          <w:sz w:val="24"/>
-          <w:szCs w:val="24"/>
-        </w:rPr>
-        <w:t>Water_Quality_Metadata</w:t>
-      </w:r>
-      <w:proofErr w:type="spellEnd"/>
+        <w:t>folder called “DO Data” in Data &gt; Water_Quality_Metadata</w:t>
+      </w:r>
     </w:p>
     <w:p>
       <w:pPr>
@@ -11761,18 +9906,8 @@
           <w:sz w:val="24"/>
           <w:szCs w:val="24"/>
         </w:rPr>
-        <w:t xml:space="preserve">Open the HOBO file in </w:t>
-      </w:r>
-      <w:proofErr w:type="spellStart"/>
-      <w:r>
-        <w:rPr>
-          <w:rFonts w:ascii="Times New Roman" w:hAnsi="Times New Roman" w:cs="Times New Roman"/>
-          <w:sz w:val="24"/>
-          <w:szCs w:val="24"/>
-        </w:rPr>
-        <w:t>HOBOware</w:t>
-      </w:r>
-      <w:proofErr w:type="spellEnd"/>
+        <w:t>Open the HOBO file in HOBOware</w:t>
+      </w:r>
     </w:p>
     <w:p>
       <w:pPr>
@@ -11837,25 +9972,7 @@
           <w:sz w:val="24"/>
           <w:szCs w:val="24"/>
         </w:rPr>
-        <w:t>“Logger#_</w:t>
-      </w:r>
-      <w:proofErr w:type="spellStart"/>
-      <w:r>
-        <w:rPr>
-          <w:rFonts w:ascii="Times New Roman" w:hAnsi="Times New Roman" w:cs="Times New Roman"/>
-          <w:sz w:val="24"/>
-          <w:szCs w:val="24"/>
-        </w:rPr>
-        <w:t>Date_DO</w:t>
-      </w:r>
-      <w:proofErr w:type="spellEnd"/>
-      <w:r>
-        <w:rPr>
-          <w:rFonts w:ascii="Times New Roman" w:hAnsi="Times New Roman" w:cs="Times New Roman"/>
-          <w:sz w:val="24"/>
-          <w:szCs w:val="24"/>
-        </w:rPr>
-        <w:t>” (e.g., “21060313_07122021_DO”)</w:t>
+        <w:t>“Logger#_Date_DO” (e.g., “21060313_07122021_DO”)</w:t>
       </w:r>
     </w:p>
     <w:p>
@@ -11885,25 +10002,7 @@
           <w:sz w:val="24"/>
           <w:szCs w:val="24"/>
         </w:rPr>
-        <w:t>“</w:t>
-      </w:r>
-      <w:proofErr w:type="spellStart"/>
-      <w:r>
-        <w:rPr>
-          <w:rFonts w:ascii="Times New Roman" w:hAnsi="Times New Roman" w:cs="Times New Roman"/>
-          <w:sz w:val="24"/>
-          <w:szCs w:val="24"/>
-        </w:rPr>
-        <w:t>DO_Logger_Data</w:t>
-      </w:r>
-      <w:proofErr w:type="spellEnd"/>
-      <w:r>
-        <w:rPr>
-          <w:rFonts w:ascii="Times New Roman" w:hAnsi="Times New Roman" w:cs="Times New Roman"/>
-          <w:sz w:val="24"/>
-          <w:szCs w:val="24"/>
-        </w:rPr>
-        <w:t xml:space="preserve">” </w:t>
+        <w:t xml:space="preserve">“DO_Logger_Data” </w:t>
       </w:r>
       <w:r>
         <w:rPr>
@@ -11933,25 +10032,7 @@
           <w:sz w:val="24"/>
           <w:szCs w:val="24"/>
         </w:rPr>
-        <w:t>Use the “</w:t>
-      </w:r>
-      <w:proofErr w:type="spellStart"/>
-      <w:r>
-        <w:rPr>
-          <w:rFonts w:ascii="Times New Roman" w:hAnsi="Times New Roman" w:cs="Times New Roman"/>
-          <w:sz w:val="24"/>
-          <w:szCs w:val="24"/>
-        </w:rPr>
-        <w:t>DO_Logger_Metadata</w:t>
-      </w:r>
-      <w:proofErr w:type="spellEnd"/>
-      <w:r>
-        <w:rPr>
-          <w:rFonts w:ascii="Times New Roman" w:hAnsi="Times New Roman" w:cs="Times New Roman"/>
-          <w:sz w:val="24"/>
-          <w:szCs w:val="24"/>
-        </w:rPr>
-        <w:t xml:space="preserve">” Excel file to </w:t>
+        <w:t xml:space="preserve">Use the “DO_Logger_Metadata” Excel file to </w:t>
       </w:r>
       <w:r>
         <w:rPr>
@@ -12003,43 +10084,7 @@
           <w:sz w:val="24"/>
           <w:szCs w:val="24"/>
         </w:rPr>
-        <w:t>For each site copy and paste the appropriate rows into a .csv file called “</w:t>
-      </w:r>
-      <w:proofErr w:type="spellStart"/>
-      <w:r>
-        <w:rPr>
-          <w:rFonts w:ascii="Times New Roman" w:hAnsi="Times New Roman" w:cs="Times New Roman"/>
-          <w:sz w:val="24"/>
-          <w:szCs w:val="24"/>
-        </w:rPr>
-        <w:t>DO_Logger_Data_SiteCode_SiteName</w:t>
-      </w:r>
-      <w:proofErr w:type="spellEnd"/>
-      <w:r>
-        <w:rPr>
-          <w:rFonts w:ascii="Times New Roman" w:hAnsi="Times New Roman" w:cs="Times New Roman"/>
-          <w:sz w:val="24"/>
-          <w:szCs w:val="24"/>
-        </w:rPr>
-        <w:t>” (e.g., “</w:t>
-      </w:r>
-      <w:proofErr w:type="spellStart"/>
-      <w:r>
-        <w:rPr>
-          <w:rFonts w:ascii="Times New Roman" w:hAnsi="Times New Roman" w:cs="Times New Roman"/>
-          <w:sz w:val="24"/>
-          <w:szCs w:val="24"/>
-        </w:rPr>
-        <w:t>DO_Logger_Data_R_Hurn_Field</w:t>
-      </w:r>
-      <w:proofErr w:type="spellEnd"/>
-      <w:r>
-        <w:rPr>
-          <w:rFonts w:ascii="Times New Roman" w:hAnsi="Times New Roman" w:cs="Times New Roman"/>
-          <w:sz w:val="24"/>
-          <w:szCs w:val="24"/>
-        </w:rPr>
-        <w:t>”</w:t>
+        <w:t>For each site copy and paste the appropriate rows into a .csv file called “DO_Logger_Data_SiteCode_SiteName” (e.g., “DO_Logger_Data_R_Hurn_Field”</w:t>
       </w:r>
       <w:r>
         <w:rPr>
@@ -12057,41 +10102,13 @@
         </w:rPr>
         <w:t xml:space="preserve"> that should be saved in the “Logger Data” folder in Data &gt; </w:t>
       </w:r>
-      <w:proofErr w:type="spellStart"/>
-      <w:r>
-        <w:rPr>
-          <w:rFonts w:ascii="Times New Roman" w:hAnsi="Times New Roman" w:cs="Times New Roman"/>
-          <w:sz w:val="24"/>
-          <w:szCs w:val="24"/>
-        </w:rPr>
-        <w:t>SiteCode</w:t>
-      </w:r>
-      <w:proofErr w:type="spellEnd"/>
-      <w:r>
-        <w:rPr>
-          <w:rFonts w:ascii="Times New Roman" w:hAnsi="Times New Roman" w:cs="Times New Roman"/>
-          <w:sz w:val="24"/>
-          <w:szCs w:val="24"/>
-        </w:rPr>
-        <w:t xml:space="preserve"> </w:t>
-      </w:r>
-      <w:proofErr w:type="spellStart"/>
-      <w:r>
-        <w:rPr>
-          <w:rFonts w:ascii="Times New Roman" w:hAnsi="Times New Roman" w:cs="Times New Roman"/>
-          <w:sz w:val="24"/>
-          <w:szCs w:val="24"/>
-        </w:rPr>
-        <w:t>SiteName</w:t>
-      </w:r>
-      <w:proofErr w:type="spellEnd"/>
-      <w:r>
-        <w:rPr>
-          <w:rFonts w:ascii="Times New Roman" w:hAnsi="Times New Roman" w:cs="Times New Roman"/>
-          <w:sz w:val="24"/>
-          <w:szCs w:val="24"/>
-        </w:rPr>
-        <w:t xml:space="preserve"> (e.g., “AB McCleod Slough”)</w:t>
+      <w:r>
+        <w:rPr>
+          <w:rFonts w:ascii="Times New Roman" w:hAnsi="Times New Roman" w:cs="Times New Roman"/>
+          <w:sz w:val="24"/>
+          <w:szCs w:val="24"/>
+        </w:rPr>
+        <w:t>SiteCode SiteName (e.g., “AB McCleod Slough”)</w:t>
       </w:r>
     </w:p>
     <w:p>
@@ -12113,6 +10130,7 @@
           <w:sz w:val="24"/>
           <w:szCs w:val="24"/>
         </w:rPr>
+        <w:lastRenderedPageBreak/>
         <w:t>Change the headers of the .csv so that they are simplified and no spaces between words</w:t>
       </w:r>
     </w:p>
@@ -12157,7 +10175,6 @@
           <w:sz w:val="24"/>
           <w:szCs w:val="24"/>
         </w:rPr>
-        <w:lastRenderedPageBreak/>
         <w:t>NOTE: It is always best practice to manipulate .csv data in R instead of manually in Excel</w:t>
       </w:r>
       <w:proofErr w:type="gramStart"/>
@@ -12268,7 +10285,6 @@
           <w:szCs w:val="24"/>
         </w:rPr>
       </w:pPr>
-      <w:proofErr w:type="spellStart"/>
       <w:r>
         <w:rPr>
           <w:rFonts w:ascii="Times New Roman" w:hAnsi="Times New Roman" w:cs="Times New Roman"/>
@@ -12277,7 +10293,6 @@
         </w:rPr>
         <w:t>Water_Quality_Metadata</w:t>
       </w:r>
-      <w:proofErr w:type="spellEnd"/>
       <w:r>
         <w:rPr>
           <w:rFonts w:ascii="Times New Roman" w:hAnsi="Times New Roman" w:cs="Times New Roman"/>
@@ -12360,41 +10375,13 @@
           <w:szCs w:val="24"/>
         </w:rPr>
       </w:pPr>
-      <w:proofErr w:type="spellStart"/>
-      <w:r>
-        <w:rPr>
-          <w:rFonts w:ascii="Times New Roman" w:hAnsi="Times New Roman" w:cs="Times New Roman"/>
-          <w:sz w:val="24"/>
-          <w:szCs w:val="24"/>
-        </w:rPr>
-        <w:t>SiteCode</w:t>
-      </w:r>
-      <w:proofErr w:type="spellEnd"/>
-      <w:r>
-        <w:rPr>
-          <w:rFonts w:ascii="Times New Roman" w:hAnsi="Times New Roman" w:cs="Times New Roman"/>
-          <w:sz w:val="24"/>
-          <w:szCs w:val="24"/>
-        </w:rPr>
-        <w:t xml:space="preserve"> </w:t>
-      </w:r>
-      <w:proofErr w:type="spellStart"/>
-      <w:r>
-        <w:rPr>
-          <w:rFonts w:ascii="Times New Roman" w:hAnsi="Times New Roman" w:cs="Times New Roman"/>
-          <w:sz w:val="24"/>
-          <w:szCs w:val="24"/>
-        </w:rPr>
-        <w:t>SiteName</w:t>
-      </w:r>
-      <w:proofErr w:type="spellEnd"/>
-      <w:r>
-        <w:rPr>
-          <w:rFonts w:ascii="Times New Roman" w:hAnsi="Times New Roman" w:cs="Times New Roman"/>
-          <w:sz w:val="24"/>
-          <w:szCs w:val="24"/>
-        </w:rPr>
-        <w:t xml:space="preserve"> (e.g., “AB McCleod Slough”)</w:t>
+      <w:r>
+        <w:rPr>
+          <w:rFonts w:ascii="Times New Roman" w:hAnsi="Times New Roman" w:cs="Times New Roman"/>
+          <w:sz w:val="24"/>
+          <w:szCs w:val="24"/>
+        </w:rPr>
+        <w:t>SiteCode SiteName (e.g., “AB McCleod Slough”)</w:t>
       </w:r>
       <w:r>
         <w:rPr>
@@ -12444,23 +10431,13 @@
           <w:szCs w:val="24"/>
         </w:rPr>
       </w:pPr>
-      <w:proofErr w:type="spellStart"/>
-      <w:r>
-        <w:rPr>
-          <w:rFonts w:ascii="Times New Roman" w:hAnsi="Times New Roman" w:cs="Times New Roman"/>
-          <w:sz w:val="24"/>
-          <w:szCs w:val="24"/>
-        </w:rPr>
-        <w:t>Water_Quality_Metadata</w:t>
-      </w:r>
-      <w:proofErr w:type="spellEnd"/>
-      <w:r>
-        <w:rPr>
-          <w:rFonts w:ascii="Times New Roman" w:hAnsi="Times New Roman" w:cs="Times New Roman"/>
-          <w:sz w:val="24"/>
-          <w:szCs w:val="24"/>
-        </w:rPr>
-        <w:t xml:space="preserve"> </w:t>
+      <w:r>
+        <w:rPr>
+          <w:rFonts w:ascii="Times New Roman" w:hAnsi="Times New Roman" w:cs="Times New Roman"/>
+          <w:sz w:val="24"/>
+          <w:szCs w:val="24"/>
+        </w:rPr>
+        <w:t xml:space="preserve">Water_Quality_Metadata </w:t>
       </w:r>
       <w:r>
         <w:rPr>
@@ -12564,25 +10541,7 @@
           <w:sz w:val="24"/>
           <w:szCs w:val="24"/>
         </w:rPr>
-        <w:t>“</w:t>
-      </w:r>
-      <w:proofErr w:type="spellStart"/>
-      <w:r>
-        <w:rPr>
-          <w:rFonts w:ascii="Times New Roman" w:hAnsi="Times New Roman" w:cs="Times New Roman"/>
-          <w:sz w:val="24"/>
-          <w:szCs w:val="24"/>
-        </w:rPr>
-        <w:t>DO_Logger_Metadata</w:t>
-      </w:r>
-      <w:proofErr w:type="spellEnd"/>
-      <w:r>
-        <w:rPr>
-          <w:rFonts w:ascii="Times New Roman" w:hAnsi="Times New Roman" w:cs="Times New Roman"/>
-          <w:sz w:val="24"/>
-          <w:szCs w:val="24"/>
-        </w:rPr>
-        <w:t>” (</w:t>
+        <w:t>“DO_Logger_Metadata” (</w:t>
       </w:r>
       <w:r>
         <w:rPr>
@@ -12620,25 +10579,7 @@
           <w:sz w:val="24"/>
           <w:szCs w:val="24"/>
         </w:rPr>
-        <w:t>“</w:t>
-      </w:r>
-      <w:proofErr w:type="spellStart"/>
-      <w:r>
-        <w:rPr>
-          <w:rFonts w:ascii="Times New Roman" w:hAnsi="Times New Roman" w:cs="Times New Roman"/>
-          <w:sz w:val="24"/>
-          <w:szCs w:val="24"/>
-        </w:rPr>
-        <w:t>Level_Logger_Metadata</w:t>
-      </w:r>
-      <w:proofErr w:type="spellEnd"/>
-      <w:r>
-        <w:rPr>
-          <w:rFonts w:ascii="Times New Roman" w:hAnsi="Times New Roman" w:cs="Times New Roman"/>
-          <w:sz w:val="24"/>
-          <w:szCs w:val="24"/>
-        </w:rPr>
-        <w:t>” (</w:t>
+        <w:t>“Level_Logger_Metadata” (</w:t>
       </w:r>
       <w:r>
         <w:rPr>
@@ -12678,23 +10619,13 @@
         </w:rPr>
         <w:t>“</w:t>
       </w:r>
-      <w:proofErr w:type="spellStart"/>
-      <w:r>
-        <w:rPr>
-          <w:rFonts w:ascii="Times New Roman" w:hAnsi="Times New Roman" w:cs="Times New Roman"/>
-          <w:sz w:val="24"/>
-          <w:szCs w:val="24"/>
-        </w:rPr>
-        <w:t>Temperature_Logger_Metadata</w:t>
-      </w:r>
-      <w:proofErr w:type="spellEnd"/>
-      <w:r>
-        <w:rPr>
-          <w:rFonts w:ascii="Times New Roman" w:hAnsi="Times New Roman" w:cs="Times New Roman"/>
-          <w:sz w:val="24"/>
-          <w:szCs w:val="24"/>
-        </w:rPr>
-        <w:t>” (</w:t>
+      <w:r>
+        <w:rPr>
+          <w:rFonts w:ascii="Times New Roman" w:hAnsi="Times New Roman" w:cs="Times New Roman"/>
+          <w:sz w:val="24"/>
+          <w:szCs w:val="24"/>
+        </w:rPr>
+        <w:t>Temperature_Logger_Metadata” (</w:t>
       </w:r>
       <w:r>
         <w:rPr>
@@ -12764,25 +10695,7 @@
           <w:sz w:val="24"/>
           <w:szCs w:val="24"/>
         </w:rPr>
-        <w:t>“Logger#_</w:t>
-      </w:r>
-      <w:proofErr w:type="spellStart"/>
-      <w:r>
-        <w:rPr>
-          <w:rFonts w:ascii="Times New Roman" w:hAnsi="Times New Roman" w:cs="Times New Roman"/>
-          <w:sz w:val="24"/>
-          <w:szCs w:val="24"/>
-        </w:rPr>
-        <w:t>Date_DO</w:t>
-      </w:r>
-      <w:proofErr w:type="spellEnd"/>
-      <w:r>
-        <w:rPr>
-          <w:rFonts w:ascii="Times New Roman" w:hAnsi="Times New Roman" w:cs="Times New Roman"/>
-          <w:sz w:val="24"/>
-          <w:szCs w:val="24"/>
-        </w:rPr>
-        <w:t>” (e.g., “21060313_07122021_DO”)</w:t>
+        <w:t>“Logger#_Date_DO” (e.g., “21060313_07122021_DO”)</w:t>
       </w:r>
       <w:r>
         <w:rPr>
@@ -12828,25 +10741,7 @@
           <w:sz w:val="24"/>
           <w:szCs w:val="24"/>
         </w:rPr>
-        <w:t>“</w:t>
-      </w:r>
-      <w:proofErr w:type="spellStart"/>
-      <w:r>
-        <w:rPr>
-          <w:rFonts w:ascii="Times New Roman" w:hAnsi="Times New Roman" w:cs="Times New Roman"/>
-          <w:sz w:val="24"/>
-          <w:szCs w:val="24"/>
-        </w:rPr>
-        <w:t>DO_Logger_Data</w:t>
-      </w:r>
-      <w:proofErr w:type="spellEnd"/>
-      <w:r>
-        <w:rPr>
-          <w:rFonts w:ascii="Times New Roman" w:hAnsi="Times New Roman" w:cs="Times New Roman"/>
-          <w:sz w:val="24"/>
-          <w:szCs w:val="24"/>
-        </w:rPr>
-        <w:t>”</w:t>
+        <w:t>“DO_Logger_Data”</w:t>
       </w:r>
       <w:r>
         <w:rPr>
@@ -12909,25 +10804,7 @@
           <w:sz w:val="24"/>
           <w:szCs w:val="24"/>
         </w:rPr>
-        <w:t>“</w:t>
-      </w:r>
-      <w:proofErr w:type="spellStart"/>
-      <w:r>
-        <w:rPr>
-          <w:rFonts w:ascii="Times New Roman" w:hAnsi="Times New Roman" w:cs="Times New Roman"/>
-          <w:sz w:val="24"/>
-          <w:szCs w:val="24"/>
-        </w:rPr>
-        <w:t>SiteName_MM_DD_YY</w:t>
-      </w:r>
-      <w:proofErr w:type="spellEnd"/>
-      <w:r>
-        <w:rPr>
-          <w:rFonts w:ascii="Times New Roman" w:hAnsi="Times New Roman" w:cs="Times New Roman"/>
-          <w:sz w:val="24"/>
-          <w:szCs w:val="24"/>
-        </w:rPr>
-        <w:t>” (e.g., “Cumberland_10_12_21”)</w:t>
+        <w:t>“SiteName_MM_DD_YY” (e.g., “Cumberland_10_12_21”)</w:t>
       </w:r>
       <w:r>
         <w:rPr>
@@ -13014,25 +10891,7 @@
           <w:sz w:val="24"/>
           <w:szCs w:val="24"/>
         </w:rPr>
-        <w:t>“Logger#_</w:t>
-      </w:r>
-      <w:proofErr w:type="spellStart"/>
-      <w:r>
-        <w:rPr>
-          <w:rFonts w:ascii="Times New Roman" w:hAnsi="Times New Roman" w:cs="Times New Roman"/>
-          <w:sz w:val="24"/>
-          <w:szCs w:val="24"/>
-        </w:rPr>
-        <w:t>SiteName_MM_DD_YY</w:t>
-      </w:r>
-      <w:proofErr w:type="spellEnd"/>
-      <w:r>
-        <w:rPr>
-          <w:rFonts w:ascii="Times New Roman" w:hAnsi="Times New Roman" w:cs="Times New Roman"/>
-          <w:sz w:val="24"/>
-          <w:szCs w:val="24"/>
-        </w:rPr>
-        <w:t>” (e.g., “20772086_Cumberland_10_12_21”)</w:t>
+        <w:t>“Logger#_SiteName_MM_DD_YY” (e.g., “20772086_Cumberland_10_12_21”)</w:t>
       </w:r>
       <w:r>
         <w:rPr>
@@ -13111,25 +10970,7 @@
           <w:sz w:val="24"/>
           <w:szCs w:val="24"/>
         </w:rPr>
-        <w:t>“</w:t>
-      </w:r>
-      <w:proofErr w:type="spellStart"/>
-      <w:r>
-        <w:rPr>
-          <w:rFonts w:ascii="Times New Roman" w:hAnsi="Times New Roman" w:cs="Times New Roman"/>
-          <w:sz w:val="24"/>
-          <w:szCs w:val="24"/>
-        </w:rPr>
-        <w:t>Date_Boat_Recon</w:t>
-      </w:r>
-      <w:proofErr w:type="spellEnd"/>
-      <w:r>
-        <w:rPr>
-          <w:rFonts w:ascii="Times New Roman" w:hAnsi="Times New Roman" w:cs="Times New Roman"/>
-          <w:sz w:val="24"/>
-          <w:szCs w:val="24"/>
-        </w:rPr>
-        <w:t>” (e.g., “05122021_Boat_Recon”)</w:t>
+        <w:t>“Date_Boat_Recon” (e.g., “05122021_Boat_Recon”)</w:t>
       </w:r>
       <w:r>
         <w:rPr>
@@ -13216,25 +11057,7 @@
           <w:sz w:val="24"/>
           <w:szCs w:val="24"/>
         </w:rPr>
-        <w:t>“</w:t>
-      </w:r>
-      <w:proofErr w:type="spellStart"/>
-      <w:r>
-        <w:rPr>
-          <w:rFonts w:ascii="Times New Roman" w:hAnsi="Times New Roman" w:cs="Times New Roman"/>
-          <w:sz w:val="24"/>
-          <w:szCs w:val="24"/>
-        </w:rPr>
-        <w:t>Seasonal_Habitat_Survey_Data</w:t>
-      </w:r>
-      <w:proofErr w:type="spellEnd"/>
-      <w:r>
-        <w:rPr>
-          <w:rFonts w:ascii="Times New Roman" w:hAnsi="Times New Roman" w:cs="Times New Roman"/>
-          <w:sz w:val="24"/>
-          <w:szCs w:val="24"/>
-        </w:rPr>
-        <w:t>”</w:t>
+        <w:t>“Seasonal_Habitat_Survey_Data”</w:t>
       </w:r>
       <w:r>
         <w:rPr>
@@ -13280,16 +11103,7 @@
           <w:sz w:val="24"/>
           <w:szCs w:val="24"/>
         </w:rPr>
-        <w:t>“</w:t>
-      </w:r>
-      <w:proofErr w:type="spellStart"/>
-      <w:r>
-        <w:rPr>
-          <w:rFonts w:ascii="Times New Roman" w:hAnsi="Times New Roman" w:cs="Times New Roman"/>
-          <w:sz w:val="24"/>
-          <w:szCs w:val="24"/>
-        </w:rPr>
-        <w:t>Seasonal_Habitat_Survey_Data</w:t>
+        <w:t>“Seasonal_Habitat_Survey_Data</w:t>
       </w:r>
       <w:r>
         <w:rPr>
@@ -13299,7 +11113,6 @@
         </w:rPr>
         <w:t>_Waypoints</w:t>
       </w:r>
-      <w:proofErr w:type="spellEnd"/>
       <w:r>
         <w:rPr>
           <w:rFonts w:ascii="Times New Roman" w:hAnsi="Times New Roman" w:cs="Times New Roman"/>
@@ -13357,41 +11170,13 @@
           <w:szCs w:val="24"/>
         </w:rPr>
       </w:pPr>
-      <w:proofErr w:type="spellStart"/>
-      <w:r>
-        <w:rPr>
-          <w:rFonts w:ascii="Times New Roman" w:hAnsi="Times New Roman" w:cs="Times New Roman"/>
-          <w:sz w:val="24"/>
-          <w:szCs w:val="24"/>
-        </w:rPr>
-        <w:t>SiteCode</w:t>
-      </w:r>
-      <w:proofErr w:type="spellEnd"/>
-      <w:r>
-        <w:rPr>
-          <w:rFonts w:ascii="Times New Roman" w:hAnsi="Times New Roman" w:cs="Times New Roman"/>
-          <w:sz w:val="24"/>
-          <w:szCs w:val="24"/>
-        </w:rPr>
-        <w:t xml:space="preserve"> </w:t>
-      </w:r>
-      <w:proofErr w:type="spellStart"/>
-      <w:r>
-        <w:rPr>
-          <w:rFonts w:ascii="Times New Roman" w:hAnsi="Times New Roman" w:cs="Times New Roman"/>
-          <w:sz w:val="24"/>
-          <w:szCs w:val="24"/>
-        </w:rPr>
-        <w:t>SiteName</w:t>
-      </w:r>
-      <w:proofErr w:type="spellEnd"/>
-      <w:r>
-        <w:rPr>
-          <w:rFonts w:ascii="Times New Roman" w:hAnsi="Times New Roman" w:cs="Times New Roman"/>
-          <w:sz w:val="24"/>
-          <w:szCs w:val="24"/>
-        </w:rPr>
-        <w:t xml:space="preserve"> (e.g., “AB McCleod Slough”) (folder</w:t>
+      <w:r>
+        <w:rPr>
+          <w:rFonts w:ascii="Times New Roman" w:hAnsi="Times New Roman" w:cs="Times New Roman"/>
+          <w:sz w:val="24"/>
+          <w:szCs w:val="24"/>
+        </w:rPr>
+        <w:t>SiteCode SiteName (e.g., “AB McCleod Slough”) (folder</w:t>
       </w:r>
       <w:r>
         <w:rPr>
@@ -13437,25 +11222,8 @@
           <w:sz w:val="24"/>
           <w:szCs w:val="24"/>
         </w:rPr>
-        <w:t>“MM-DD-YYYY (</w:t>
-      </w:r>
-      <w:proofErr w:type="spellStart"/>
-      <w:r>
-        <w:rPr>
-          <w:rFonts w:ascii="Times New Roman" w:hAnsi="Times New Roman" w:cs="Times New Roman"/>
-          <w:sz w:val="24"/>
-          <w:szCs w:val="24"/>
-        </w:rPr>
-        <w:t>SurveyType</w:t>
-      </w:r>
-      <w:proofErr w:type="spellEnd"/>
-      <w:r>
-        <w:rPr>
-          <w:rFonts w:ascii="Times New Roman" w:hAnsi="Times New Roman" w:cs="Times New Roman"/>
-          <w:sz w:val="24"/>
-          <w:szCs w:val="24"/>
-        </w:rPr>
-        <w:t>)” (e.g., “4-14-2021 (Snorkel Survey)”)</w:t>
+        <w:lastRenderedPageBreak/>
+        <w:t>“MM-DD-YYYY (SurveyType)” (e.g., “4-14-2021 (Snorkel Survey)”)</w:t>
       </w:r>
       <w:r>
         <w:rPr>
@@ -13507,7 +11275,6 @@
           <w:sz w:val="24"/>
           <w:szCs w:val="24"/>
         </w:rPr>
-        <w:lastRenderedPageBreak/>
         <w:t>Logger Data (folder)</w:t>
       </w:r>
     </w:p>
@@ -13585,25 +11352,7 @@
           <w:sz w:val="24"/>
           <w:szCs w:val="24"/>
         </w:rPr>
-        <w:t>“MM-DD-YYYY (</w:t>
-      </w:r>
-      <w:proofErr w:type="spellStart"/>
-      <w:r>
-        <w:rPr>
-          <w:rFonts w:ascii="Times New Roman" w:hAnsi="Times New Roman" w:cs="Times New Roman"/>
-          <w:sz w:val="24"/>
-          <w:szCs w:val="24"/>
-        </w:rPr>
-        <w:t>SurveyType</w:t>
-      </w:r>
-      <w:proofErr w:type="spellEnd"/>
-      <w:r>
-        <w:rPr>
-          <w:rFonts w:ascii="Times New Roman" w:hAnsi="Times New Roman" w:cs="Times New Roman"/>
-          <w:sz w:val="24"/>
-          <w:szCs w:val="24"/>
-        </w:rPr>
-        <w:t>)” (e.g., “4-14-2021 (Snorkel Survey)”)</w:t>
+        <w:t>“MM-DD-YYYY (SurveyType)” (e.g., “4-14-2021 (Snorkel Survey)”)</w:t>
       </w:r>
       <w:r>
         <w:rPr>
@@ -13732,25 +11481,7 @@
           <w:sz w:val="24"/>
           <w:szCs w:val="24"/>
         </w:rPr>
-        <w:t>“</w:t>
-      </w:r>
-      <w:proofErr w:type="spellStart"/>
-      <w:r>
-        <w:rPr>
-          <w:rFonts w:ascii="Times New Roman" w:hAnsi="Times New Roman" w:cs="Times New Roman"/>
-          <w:sz w:val="24"/>
-          <w:szCs w:val="24"/>
-        </w:rPr>
-        <w:t>SiteCode_SiteName_Date</w:t>
-      </w:r>
-      <w:proofErr w:type="spellEnd"/>
-      <w:r>
-        <w:rPr>
-          <w:rFonts w:ascii="Times New Roman" w:hAnsi="Times New Roman" w:cs="Times New Roman"/>
-          <w:sz w:val="24"/>
-          <w:szCs w:val="24"/>
-        </w:rPr>
-        <w:t>” (e.g., “AB_McCleod_Slough_04142021”)</w:t>
+        <w:t>“SiteCode_SiteName_Date” (e.g., “AB_McCleod_Slough_04142021”)</w:t>
       </w:r>
       <w:r>
         <w:rPr>
@@ -13821,25 +11552,7 @@
           <w:sz w:val="24"/>
           <w:szCs w:val="24"/>
         </w:rPr>
-        <w:t>“Logger#_</w:t>
-      </w:r>
-      <w:proofErr w:type="spellStart"/>
-      <w:r>
-        <w:rPr>
-          <w:rFonts w:ascii="Times New Roman" w:hAnsi="Times New Roman" w:cs="Times New Roman"/>
-          <w:sz w:val="24"/>
-          <w:szCs w:val="24"/>
-        </w:rPr>
-        <w:t>Date_SiteCode_SiteName</w:t>
-      </w:r>
-      <w:proofErr w:type="spellEnd"/>
-      <w:r>
-        <w:rPr>
-          <w:rFonts w:ascii="Times New Roman" w:hAnsi="Times New Roman" w:cs="Times New Roman"/>
-          <w:sz w:val="24"/>
-          <w:szCs w:val="24"/>
-        </w:rPr>
-        <w:t>” (e.g., “21099530_09212021_AA_James_Brown_Slough”)</w:t>
+        <w:t>“Logger#_Date_SiteCode_SiteName” (e.g., “21099530_09212021_AA_James_Brown_Slough”)</w:t>
       </w:r>
       <w:r>
         <w:rPr>
@@ -13869,25 +11582,7 @@
           <w:sz w:val="24"/>
           <w:szCs w:val="24"/>
         </w:rPr>
-        <w:t>“Logger#_</w:t>
-      </w:r>
-      <w:proofErr w:type="spellStart"/>
-      <w:r>
-        <w:rPr>
-          <w:rFonts w:ascii="Times New Roman" w:hAnsi="Times New Roman" w:cs="Times New Roman"/>
-          <w:sz w:val="24"/>
-          <w:szCs w:val="24"/>
-        </w:rPr>
-        <w:t>Date_SiteCode_SiteName</w:t>
-      </w:r>
-      <w:proofErr w:type="spellEnd"/>
-      <w:r>
-        <w:rPr>
-          <w:rFonts w:ascii="Times New Roman" w:hAnsi="Times New Roman" w:cs="Times New Roman"/>
-          <w:sz w:val="24"/>
-          <w:szCs w:val="24"/>
-        </w:rPr>
-        <w:t>” (e.g., “21099530_09212021_AA_James_Brown_Slough”)</w:t>
+        <w:t>“Logger#_Date_SiteCode_SiteName” (e.g., “21099530_09212021_AA_James_Brown_Slough”)</w:t>
       </w:r>
       <w:r>
         <w:rPr>
@@ -13966,25 +11661,7 @@
           <w:sz w:val="24"/>
           <w:szCs w:val="24"/>
         </w:rPr>
-        <w:t>“</w:t>
-      </w:r>
-      <w:proofErr w:type="spellStart"/>
-      <w:r>
-        <w:rPr>
-          <w:rFonts w:ascii="Times New Roman" w:hAnsi="Times New Roman" w:cs="Times New Roman"/>
-          <w:sz w:val="24"/>
-          <w:szCs w:val="24"/>
-        </w:rPr>
-        <w:t>SiteCode_Site_Name_Waypoints_Date</w:t>
-      </w:r>
-      <w:proofErr w:type="spellEnd"/>
-      <w:r>
-        <w:rPr>
-          <w:rFonts w:ascii="Times New Roman" w:hAnsi="Times New Roman" w:cs="Times New Roman"/>
-          <w:sz w:val="24"/>
-          <w:szCs w:val="24"/>
-        </w:rPr>
-        <w:t>” (e.g., “AA_James_Brown_Slough_Waypoints_06092021”)</w:t>
+        <w:t>“SiteCode_Site_Name_Waypoints_Date” (e.g., “AA_James_Brown_Slough_Waypoints_06092021”)</w:t>
       </w:r>
       <w:r>
         <w:rPr>
@@ -14014,16 +11691,7 @@
           <w:sz w:val="24"/>
           <w:szCs w:val="24"/>
         </w:rPr>
-        <w:t>“</w:t>
-      </w:r>
-      <w:proofErr w:type="spellStart"/>
-      <w:r>
-        <w:rPr>
-          <w:rFonts w:ascii="Times New Roman" w:hAnsi="Times New Roman" w:cs="Times New Roman"/>
-          <w:sz w:val="24"/>
-          <w:szCs w:val="24"/>
-        </w:rPr>
-        <w:t>SiteCode_Site_Name_</w:t>
+        <w:t>“SiteCode_Site_Name_</w:t>
       </w:r>
       <w:r>
         <w:rPr>
@@ -14039,16 +11707,7 @@
           <w:sz w:val="24"/>
           <w:szCs w:val="24"/>
         </w:rPr>
-        <w:t>_Date</w:t>
-      </w:r>
-      <w:proofErr w:type="spellEnd"/>
-      <w:r>
-        <w:rPr>
-          <w:rFonts w:ascii="Times New Roman" w:hAnsi="Times New Roman" w:cs="Times New Roman"/>
-          <w:sz w:val="24"/>
-          <w:szCs w:val="24"/>
-        </w:rPr>
-        <w:t>” (e.g., “AA_James_Brown_Slough_</w:t>
+        <w:t>_Date” (e.g., “AA_James_Brown_Slough_</w:t>
       </w:r>
       <w:r>
         <w:rPr>
@@ -14127,43 +11786,7 @@
           <w:sz w:val="24"/>
           <w:szCs w:val="24"/>
         </w:rPr>
-        <w:t>“</w:t>
-      </w:r>
-      <w:proofErr w:type="spellStart"/>
-      <w:r>
-        <w:rPr>
-          <w:rFonts w:ascii="Times New Roman" w:hAnsi="Times New Roman" w:cs="Times New Roman"/>
-          <w:sz w:val="24"/>
-          <w:szCs w:val="24"/>
-        </w:rPr>
-        <w:t>DO_Logger_Data_SiteCode_SiteName</w:t>
-      </w:r>
-      <w:proofErr w:type="spellEnd"/>
-      <w:r>
-        <w:rPr>
-          <w:rFonts w:ascii="Times New Roman" w:hAnsi="Times New Roman" w:cs="Times New Roman"/>
-          <w:sz w:val="24"/>
-          <w:szCs w:val="24"/>
-        </w:rPr>
-        <w:t>” (e.g., “</w:t>
-      </w:r>
-      <w:proofErr w:type="spellStart"/>
-      <w:r>
-        <w:rPr>
-          <w:rFonts w:ascii="Times New Roman" w:hAnsi="Times New Roman" w:cs="Times New Roman"/>
-          <w:sz w:val="24"/>
-          <w:szCs w:val="24"/>
-        </w:rPr>
-        <w:t>DO_Logger_Data_R_Hurn_Field</w:t>
-      </w:r>
-      <w:proofErr w:type="spellEnd"/>
-      <w:r>
-        <w:rPr>
-          <w:rFonts w:ascii="Times New Roman" w:hAnsi="Times New Roman" w:cs="Times New Roman"/>
-          <w:sz w:val="24"/>
-          <w:szCs w:val="24"/>
-        </w:rPr>
-        <w:t>”)</w:t>
+        <w:t>“DO_Logger_Data_SiteCode_SiteName” (e.g., “DO_Logger_Data_R_Hurn_Field”)</w:t>
       </w:r>
       <w:r>
         <w:rPr>
@@ -14195,7 +11818,6 @@
         </w:rPr>
         <w:t>“</w:t>
       </w:r>
-      <w:proofErr w:type="spellStart"/>
       <w:r>
         <w:rPr>
           <w:rFonts w:ascii="Times New Roman" w:hAnsi="Times New Roman" w:cs="Times New Roman"/>
@@ -14210,18 +11832,8 @@
           <w:sz w:val="24"/>
           <w:szCs w:val="24"/>
         </w:rPr>
-        <w:t>_Logger_Data_SiteCode_SiteName</w:t>
-      </w:r>
-      <w:proofErr w:type="spellEnd"/>
-      <w:r>
-        <w:rPr>
-          <w:rFonts w:ascii="Times New Roman" w:hAnsi="Times New Roman" w:cs="Times New Roman"/>
-          <w:sz w:val="24"/>
-          <w:szCs w:val="24"/>
-        </w:rPr>
-        <w:t>” (e.g., “</w:t>
-      </w:r>
-      <w:proofErr w:type="spellStart"/>
+        <w:t>_Logger_Data_SiteCode_SiteName” (e.g., “</w:t>
+      </w:r>
       <w:r>
         <w:rPr>
           <w:rFonts w:ascii="Times New Roman" w:hAnsi="Times New Roman" w:cs="Times New Roman"/>
@@ -14236,16 +11848,7 @@
           <w:sz w:val="24"/>
           <w:szCs w:val="24"/>
         </w:rPr>
-        <w:t>_Logger_Data_R_Hurn_Field</w:t>
-      </w:r>
-      <w:proofErr w:type="spellEnd"/>
-      <w:r>
-        <w:rPr>
-          <w:rFonts w:ascii="Times New Roman" w:hAnsi="Times New Roman" w:cs="Times New Roman"/>
-          <w:sz w:val="24"/>
-          <w:szCs w:val="24"/>
-        </w:rPr>
-        <w:t>”)</w:t>
+        <w:t>_Logger_Data_R_Hurn_Field”)</w:t>
       </w:r>
       <w:r>
         <w:rPr>
@@ -14308,43 +11911,7 @@
           <w:sz w:val="24"/>
           <w:szCs w:val="24"/>
         </w:rPr>
-        <w:t>“</w:t>
-      </w:r>
-      <w:proofErr w:type="spellStart"/>
-      <w:r>
-        <w:rPr>
-          <w:rFonts w:ascii="Times New Roman" w:hAnsi="Times New Roman" w:cs="Times New Roman"/>
-          <w:sz w:val="24"/>
-          <w:szCs w:val="24"/>
-        </w:rPr>
-        <w:t>SiteCode_SiteName_Notes</w:t>
-      </w:r>
-      <w:proofErr w:type="spellEnd"/>
-      <w:r>
-        <w:rPr>
-          <w:rFonts w:ascii="Times New Roman" w:hAnsi="Times New Roman" w:cs="Times New Roman"/>
-          <w:sz w:val="24"/>
-          <w:szCs w:val="24"/>
-        </w:rPr>
-        <w:t>” (e.g., “</w:t>
-      </w:r>
-      <w:proofErr w:type="spellStart"/>
-      <w:r>
-        <w:rPr>
-          <w:rFonts w:ascii="Times New Roman" w:hAnsi="Times New Roman" w:cs="Times New Roman"/>
-          <w:sz w:val="24"/>
-          <w:szCs w:val="24"/>
-        </w:rPr>
-        <w:t>AA_James_Brown_Notes</w:t>
-      </w:r>
-      <w:proofErr w:type="spellEnd"/>
-      <w:r>
-        <w:rPr>
-          <w:rFonts w:ascii="Times New Roman" w:hAnsi="Times New Roman" w:cs="Times New Roman"/>
-          <w:sz w:val="24"/>
-          <w:szCs w:val="24"/>
-        </w:rPr>
-        <w:t>”)</w:t>
+        <w:t>“SiteCode_SiteName_Notes” (e.g., “AA_James_Brown_Notes”)</w:t>
       </w:r>
       <w:r>
         <w:rPr>
@@ -14374,6 +11941,7 @@
           <w:sz w:val="24"/>
           <w:szCs w:val="24"/>
         </w:rPr>
+        <w:lastRenderedPageBreak/>
         <w:t>Image files</w:t>
       </w:r>
     </w:p>
@@ -14406,7 +11974,6 @@
           <w:sz w:val="24"/>
           <w:szCs w:val="24"/>
         </w:rPr>
-        <w:lastRenderedPageBreak/>
         <w:t>Save a “READ_ONLY” version of your data after doing any manual cleanup and before starting any analysis</w:t>
       </w:r>
     </w:p>

</xml_diff>

<commit_message>
Updating spatial temperature maps
</commit_message>
<xml_diff>
--- a/Workflow/Year1_Workflow_Notes.docx
+++ b/Workflow/Year1_Workflow_Notes.docx
@@ -129,7 +129,25 @@
           <w:sz w:val="24"/>
           <w:szCs w:val="24"/>
         </w:rPr>
-        <w:t>When receiving data (shapefiles, rasters, etc.) from collaborators or online resources put them in a folder called “Incoming Data” that is a subfolder of your project folder on File Explorer</w:t>
+        <w:t xml:space="preserve">When receiving data (shapefiles, </w:t>
+      </w:r>
+      <w:proofErr w:type="spellStart"/>
+      <w:r>
+        <w:rPr>
+          <w:rFonts w:ascii="Times New Roman" w:hAnsi="Times New Roman" w:cs="Times New Roman"/>
+          <w:sz w:val="24"/>
+          <w:szCs w:val="24"/>
+        </w:rPr>
+        <w:t>rasters</w:t>
+      </w:r>
+      <w:proofErr w:type="spellEnd"/>
+      <w:r>
+        <w:rPr>
+          <w:rFonts w:ascii="Times New Roman" w:hAnsi="Times New Roman" w:cs="Times New Roman"/>
+          <w:sz w:val="24"/>
+          <w:szCs w:val="24"/>
+        </w:rPr>
+        <w:t>, etc.) from collaborators or online resources put them in a folder called “Incoming Data” that is a subfolder of your project folder on File Explorer</w:t>
       </w:r>
     </w:p>
     <w:p>
@@ -173,7 +191,25 @@
           <w:sz w:val="24"/>
           <w:szCs w:val="24"/>
         </w:rPr>
-        <w:t>Open ArcGIS Pro and add data to your map for the project (.mxd project file)</w:t>
+        <w:t>Open ArcGIS Pro and add data to your map for the project (.</w:t>
+      </w:r>
+      <w:proofErr w:type="spellStart"/>
+      <w:r>
+        <w:rPr>
+          <w:rFonts w:ascii="Times New Roman" w:hAnsi="Times New Roman" w:cs="Times New Roman"/>
+          <w:sz w:val="24"/>
+          <w:szCs w:val="24"/>
+        </w:rPr>
+        <w:t>mxd</w:t>
+      </w:r>
+      <w:proofErr w:type="spellEnd"/>
+      <w:r>
+        <w:rPr>
+          <w:rFonts w:ascii="Times New Roman" w:hAnsi="Times New Roman" w:cs="Times New Roman"/>
+          <w:sz w:val="24"/>
+          <w:szCs w:val="24"/>
+        </w:rPr>
+        <w:t xml:space="preserve"> project file)</w:t>
       </w:r>
     </w:p>
     <w:p>
@@ -283,7 +319,43 @@
           <w:sz w:val="24"/>
           <w:szCs w:val="24"/>
         </w:rPr>
-        <w:t>Name the geodatabase something like “Seasonal_Habitats_Sites.gdb” or “REM_Sites.gdb”</w:t>
+        <w:t>Name the geodatabase something like “</w:t>
+      </w:r>
+      <w:proofErr w:type="spellStart"/>
+      <w:r>
+        <w:rPr>
+          <w:rFonts w:ascii="Times New Roman" w:hAnsi="Times New Roman" w:cs="Times New Roman"/>
+          <w:sz w:val="24"/>
+          <w:szCs w:val="24"/>
+        </w:rPr>
+        <w:t>Seasonal_Habitats_Sites.gdb</w:t>
+      </w:r>
+      <w:proofErr w:type="spellEnd"/>
+      <w:r>
+        <w:rPr>
+          <w:rFonts w:ascii="Times New Roman" w:hAnsi="Times New Roman" w:cs="Times New Roman"/>
+          <w:sz w:val="24"/>
+          <w:szCs w:val="24"/>
+        </w:rPr>
+        <w:t>” or “</w:t>
+      </w:r>
+      <w:proofErr w:type="spellStart"/>
+      <w:r>
+        <w:rPr>
+          <w:rFonts w:ascii="Times New Roman" w:hAnsi="Times New Roman" w:cs="Times New Roman"/>
+          <w:sz w:val="24"/>
+          <w:szCs w:val="24"/>
+        </w:rPr>
+        <w:t>REM_Sites.gdb</w:t>
+      </w:r>
+      <w:proofErr w:type="spellEnd"/>
+      <w:r>
+        <w:rPr>
+          <w:rFonts w:ascii="Times New Roman" w:hAnsi="Times New Roman" w:cs="Times New Roman"/>
+          <w:sz w:val="24"/>
+          <w:szCs w:val="24"/>
+        </w:rPr>
+        <w:t>”</w:t>
       </w:r>
     </w:p>
     <w:p>
@@ -349,7 +421,43 @@
           <w:sz w:val="24"/>
           <w:szCs w:val="24"/>
         </w:rPr>
-        <w:t>Name your feature dataset something appropriate for the type of data that you will put in it (e.g., Seasonal_Habitat_Water for hydroline data or watershed boundaries)</w:t>
+        <w:t xml:space="preserve">Name your feature dataset something appropriate for the type of data that you will put in it (e.g., </w:t>
+      </w:r>
+      <w:proofErr w:type="spellStart"/>
+      <w:r>
+        <w:rPr>
+          <w:rFonts w:ascii="Times New Roman" w:hAnsi="Times New Roman" w:cs="Times New Roman"/>
+          <w:sz w:val="24"/>
+          <w:szCs w:val="24"/>
+        </w:rPr>
+        <w:t>Seasonal_Habitat_Water</w:t>
+      </w:r>
+      <w:proofErr w:type="spellEnd"/>
+      <w:r>
+        <w:rPr>
+          <w:rFonts w:ascii="Times New Roman" w:hAnsi="Times New Roman" w:cs="Times New Roman"/>
+          <w:sz w:val="24"/>
+          <w:szCs w:val="24"/>
+        </w:rPr>
+        <w:t xml:space="preserve"> for </w:t>
+      </w:r>
+      <w:proofErr w:type="spellStart"/>
+      <w:r>
+        <w:rPr>
+          <w:rFonts w:ascii="Times New Roman" w:hAnsi="Times New Roman" w:cs="Times New Roman"/>
+          <w:sz w:val="24"/>
+          <w:szCs w:val="24"/>
+        </w:rPr>
+        <w:t>hydroline</w:t>
+      </w:r>
+      <w:proofErr w:type="spellEnd"/>
+      <w:r>
+        <w:rPr>
+          <w:rFonts w:ascii="Times New Roman" w:hAnsi="Times New Roman" w:cs="Times New Roman"/>
+          <w:sz w:val="24"/>
+          <w:szCs w:val="24"/>
+        </w:rPr>
+        <w:t xml:space="preserve"> data or watershed boundaries)</w:t>
       </w:r>
     </w:p>
     <w:p>
@@ -393,7 +501,25 @@
           <w:sz w:val="24"/>
           <w:szCs w:val="24"/>
         </w:rPr>
-        <w:t>Right click on each item in your catalog (other than basemaps) and select Data &gt; Export Features</w:t>
+        <w:t xml:space="preserve">Right click on each item in your catalog (other than </w:t>
+      </w:r>
+      <w:proofErr w:type="spellStart"/>
+      <w:r>
+        <w:rPr>
+          <w:rFonts w:ascii="Times New Roman" w:hAnsi="Times New Roman" w:cs="Times New Roman"/>
+          <w:sz w:val="24"/>
+          <w:szCs w:val="24"/>
+        </w:rPr>
+        <w:t>basemaps</w:t>
+      </w:r>
+      <w:proofErr w:type="spellEnd"/>
+      <w:r>
+        <w:rPr>
+          <w:rFonts w:ascii="Times New Roman" w:hAnsi="Times New Roman" w:cs="Times New Roman"/>
+          <w:sz w:val="24"/>
+          <w:szCs w:val="24"/>
+        </w:rPr>
+        <w:t>) and select Data &gt; Export Features</w:t>
       </w:r>
     </w:p>
     <w:p>
@@ -437,7 +563,25 @@
           <w:sz w:val="24"/>
           <w:szCs w:val="24"/>
         </w:rPr>
-        <w:t>It will me added to your map so you can delete the old duplicate which is sourced to the “Incoming Data” folder</w:t>
+        <w:t xml:space="preserve">It will </w:t>
+      </w:r>
+      <w:proofErr w:type="spellStart"/>
+      <w:r>
+        <w:rPr>
+          <w:rFonts w:ascii="Times New Roman" w:hAnsi="Times New Roman" w:cs="Times New Roman"/>
+          <w:sz w:val="24"/>
+          <w:szCs w:val="24"/>
+        </w:rPr>
+        <w:t>me</w:t>
+      </w:r>
+      <w:proofErr w:type="spellEnd"/>
+      <w:r>
+        <w:rPr>
+          <w:rFonts w:ascii="Times New Roman" w:hAnsi="Times New Roman" w:cs="Times New Roman"/>
+          <w:sz w:val="24"/>
+          <w:szCs w:val="24"/>
+        </w:rPr>
+        <w:t xml:space="preserve"> added to your map so you can delete the old duplicate which is sourced to the “Incoming Data” folder</w:t>
       </w:r>
     </w:p>
     <w:p>
@@ -615,7 +759,25 @@
           <w:sz w:val="24"/>
           <w:szCs w:val="24"/>
         </w:rPr>
-        <w:t>Any GIS files that are being used for a specific project should go in a database made just for the project (i.e., “REM_Sites.gdb”)</w:t>
+        <w:t>Any GIS files that are being used for a specific project should go in a database made just for the project (i.e., “</w:t>
+      </w:r>
+      <w:proofErr w:type="spellStart"/>
+      <w:r>
+        <w:rPr>
+          <w:rFonts w:ascii="Times New Roman" w:hAnsi="Times New Roman" w:cs="Times New Roman"/>
+          <w:sz w:val="24"/>
+          <w:szCs w:val="24"/>
+        </w:rPr>
+        <w:t>REM_Sites.gdb</w:t>
+      </w:r>
+      <w:proofErr w:type="spellEnd"/>
+      <w:r>
+        <w:rPr>
+          <w:rFonts w:ascii="Times New Roman" w:hAnsi="Times New Roman" w:cs="Times New Roman"/>
+          <w:sz w:val="24"/>
+          <w:szCs w:val="24"/>
+        </w:rPr>
+        <w:t>”)</w:t>
       </w:r>
     </w:p>
     <w:p>
@@ -677,7 +839,25 @@
           <w:sz w:val="24"/>
           <w:szCs w:val="24"/>
         </w:rPr>
-        <w:t xml:space="preserve">The ArcGIS Pro file (i.e., “REM_Site_Personal.mxd”) cannot go in the geodatabase but should go in a subfolder with the geodatabase so if you want to </w:t>
+        <w:t>The ArcGIS Pro file (i.e., “</w:t>
+      </w:r>
+      <w:proofErr w:type="spellStart"/>
+      <w:r>
+        <w:rPr>
+          <w:rFonts w:ascii="Times New Roman" w:hAnsi="Times New Roman" w:cs="Times New Roman"/>
+          <w:sz w:val="24"/>
+          <w:szCs w:val="24"/>
+        </w:rPr>
+        <w:t>REM_Site_Personal.mxd</w:t>
+      </w:r>
+      <w:proofErr w:type="spellEnd"/>
+      <w:r>
+        <w:rPr>
+          <w:rFonts w:ascii="Times New Roman" w:hAnsi="Times New Roman" w:cs="Times New Roman"/>
+          <w:sz w:val="24"/>
+          <w:szCs w:val="24"/>
+        </w:rPr>
+        <w:t xml:space="preserve">”) cannot go in the geodatabase but should go in a subfolder with the geodatabase so if you want to </w:t>
       </w:r>
       <w:r>
         <w:rPr>
@@ -686,8 +866,18 @@
           <w:szCs w:val="24"/>
         </w:rPr>
         <w:lastRenderedPageBreak/>
-        <w:t>send it to someone else you can zip the whole subfolder containing the geodatabase and .mxd</w:t>
-      </w:r>
+        <w:t>send it to someone else you can zip the whole subfolder containing the geodatabase and .</w:t>
+      </w:r>
+      <w:proofErr w:type="spellStart"/>
+      <w:r>
+        <w:rPr>
+          <w:rFonts w:ascii="Times New Roman" w:hAnsi="Times New Roman" w:cs="Times New Roman"/>
+          <w:sz w:val="24"/>
+          <w:szCs w:val="24"/>
+        </w:rPr>
+        <w:t>mxd</w:t>
+      </w:r>
+      <w:proofErr w:type="spellEnd"/>
     </w:p>
     <w:p>
       <w:pPr>
@@ -708,7 +898,43 @@
           <w:sz w:val="24"/>
           <w:szCs w:val="24"/>
         </w:rPr>
-        <w:t>The .mxd contains symbology so if you want the symbology to stay the way that it is in your map you have to include the .mxd in the zipped folder</w:t>
+        <w:t>The .</w:t>
+      </w:r>
+      <w:proofErr w:type="spellStart"/>
+      <w:r>
+        <w:rPr>
+          <w:rFonts w:ascii="Times New Roman" w:hAnsi="Times New Roman" w:cs="Times New Roman"/>
+          <w:sz w:val="24"/>
+          <w:szCs w:val="24"/>
+        </w:rPr>
+        <w:t>mxd</w:t>
+      </w:r>
+      <w:proofErr w:type="spellEnd"/>
+      <w:r>
+        <w:rPr>
+          <w:rFonts w:ascii="Times New Roman" w:hAnsi="Times New Roman" w:cs="Times New Roman"/>
+          <w:sz w:val="24"/>
+          <w:szCs w:val="24"/>
+        </w:rPr>
+        <w:t xml:space="preserve"> contains symbology so if you want the symbology to stay the way that it is in your map you have to include the .</w:t>
+      </w:r>
+      <w:proofErr w:type="spellStart"/>
+      <w:r>
+        <w:rPr>
+          <w:rFonts w:ascii="Times New Roman" w:hAnsi="Times New Roman" w:cs="Times New Roman"/>
+          <w:sz w:val="24"/>
+          <w:szCs w:val="24"/>
+        </w:rPr>
+        <w:t>mxd</w:t>
+      </w:r>
+      <w:proofErr w:type="spellEnd"/>
+      <w:r>
+        <w:rPr>
+          <w:rFonts w:ascii="Times New Roman" w:hAnsi="Times New Roman" w:cs="Times New Roman"/>
+          <w:sz w:val="24"/>
+          <w:szCs w:val="24"/>
+        </w:rPr>
+        <w:t xml:space="preserve"> in the zipped folder</w:t>
       </w:r>
     </w:p>
     <w:p>
@@ -956,7 +1182,25 @@
           <w:sz w:val="24"/>
           <w:szCs w:val="24"/>
         </w:rPr>
-        <w:t>Use this raster file in conjunction with aerial imagery and hydroline shapefile</w:t>
+        <w:t xml:space="preserve">Use this raster file in conjunction with aerial imagery and </w:t>
+      </w:r>
+      <w:proofErr w:type="spellStart"/>
+      <w:r>
+        <w:rPr>
+          <w:rFonts w:ascii="Times New Roman" w:hAnsi="Times New Roman" w:cs="Times New Roman"/>
+          <w:sz w:val="24"/>
+          <w:szCs w:val="24"/>
+        </w:rPr>
+        <w:t>hydroline</w:t>
+      </w:r>
+      <w:proofErr w:type="spellEnd"/>
+      <w:r>
+        <w:rPr>
+          <w:rFonts w:ascii="Times New Roman" w:hAnsi="Times New Roman" w:cs="Times New Roman"/>
+          <w:sz w:val="24"/>
+          <w:szCs w:val="24"/>
+        </w:rPr>
+        <w:t xml:space="preserve"> shapefile</w:t>
       </w:r>
     </w:p>
     <w:p>
@@ -1092,7 +1336,25 @@
           <w:sz w:val="24"/>
           <w:szCs w:val="24"/>
         </w:rPr>
-        <w:t>Using the REM, aerial imagery, and hydroline shapefile find potential outlets of seasonally disconnected sites</w:t>
+        <w:t xml:space="preserve">Using the REM, aerial imagery, and </w:t>
+      </w:r>
+      <w:proofErr w:type="spellStart"/>
+      <w:r>
+        <w:rPr>
+          <w:rFonts w:ascii="Times New Roman" w:hAnsi="Times New Roman" w:cs="Times New Roman"/>
+          <w:sz w:val="24"/>
+          <w:szCs w:val="24"/>
+        </w:rPr>
+        <w:t>hydroline</w:t>
+      </w:r>
+      <w:proofErr w:type="spellEnd"/>
+      <w:r>
+        <w:rPr>
+          <w:rFonts w:ascii="Times New Roman" w:hAnsi="Times New Roman" w:cs="Times New Roman"/>
+          <w:sz w:val="24"/>
+          <w:szCs w:val="24"/>
+        </w:rPr>
+        <w:t xml:space="preserve"> shapefile find potential outlets of seasonally disconnected sites</w:t>
       </w:r>
     </w:p>
     <w:p>
@@ -1114,7 +1376,43 @@
           <w:sz w:val="24"/>
           <w:szCs w:val="24"/>
         </w:rPr>
-        <w:t>Create a new point feature class in your .mxd by opening the Catalog &gt; Right click on the geodatabase that you made for the project (i.e., “REM_Site.gdb”) &gt; Create Feature Class</w:t>
+        <w:t>Create a new point feature class in your .</w:t>
+      </w:r>
+      <w:proofErr w:type="spellStart"/>
+      <w:r>
+        <w:rPr>
+          <w:rFonts w:ascii="Times New Roman" w:hAnsi="Times New Roman" w:cs="Times New Roman"/>
+          <w:sz w:val="24"/>
+          <w:szCs w:val="24"/>
+        </w:rPr>
+        <w:t>mxd</w:t>
+      </w:r>
+      <w:proofErr w:type="spellEnd"/>
+      <w:r>
+        <w:rPr>
+          <w:rFonts w:ascii="Times New Roman" w:hAnsi="Times New Roman" w:cs="Times New Roman"/>
+          <w:sz w:val="24"/>
+          <w:szCs w:val="24"/>
+        </w:rPr>
+        <w:t xml:space="preserve"> by opening the Catalog &gt; Right click on the geodatabase that you made for the project (i.e., “</w:t>
+      </w:r>
+      <w:proofErr w:type="spellStart"/>
+      <w:r>
+        <w:rPr>
+          <w:rFonts w:ascii="Times New Roman" w:hAnsi="Times New Roman" w:cs="Times New Roman"/>
+          <w:sz w:val="24"/>
+          <w:szCs w:val="24"/>
+        </w:rPr>
+        <w:t>REM_Site.gdb</w:t>
+      </w:r>
+      <w:proofErr w:type="spellEnd"/>
+      <w:r>
+        <w:rPr>
+          <w:rFonts w:ascii="Times New Roman" w:hAnsi="Times New Roman" w:cs="Times New Roman"/>
+          <w:sz w:val="24"/>
+          <w:szCs w:val="24"/>
+        </w:rPr>
+        <w:t>”) &gt; Create Feature Class</w:t>
       </w:r>
     </w:p>
     <w:p>
@@ -1136,7 +1434,25 @@
           <w:sz w:val="24"/>
           <w:szCs w:val="24"/>
         </w:rPr>
-        <w:t>Name the new feature class (i.e., “Placemarks_Final_WGS”) and then go through the six pages making sure that you select the feature type (point) and appropriate projection (WGS 1984)</w:t>
+        <w:t>Name the new feature class (i.e., “</w:t>
+      </w:r>
+      <w:proofErr w:type="spellStart"/>
+      <w:r>
+        <w:rPr>
+          <w:rFonts w:ascii="Times New Roman" w:hAnsi="Times New Roman" w:cs="Times New Roman"/>
+          <w:sz w:val="24"/>
+          <w:szCs w:val="24"/>
+        </w:rPr>
+        <w:t>Placemarks_Final_WGS</w:t>
+      </w:r>
+      <w:proofErr w:type="spellEnd"/>
+      <w:r>
+        <w:rPr>
+          <w:rFonts w:ascii="Times New Roman" w:hAnsi="Times New Roman" w:cs="Times New Roman"/>
+          <w:sz w:val="24"/>
+          <w:szCs w:val="24"/>
+        </w:rPr>
+        <w:t>”) and then go through the six pages making sure that you select the feature type (point) and appropriate projection (WGS 1984)</w:t>
       </w:r>
     </w:p>
     <w:p>
@@ -1180,7 +1496,25 @@
           <w:sz w:val="24"/>
           <w:szCs w:val="24"/>
         </w:rPr>
-        <w:t>Click on Edit &gt; the feature class that you created (i.e., “Placemarks_Final_WGS”)</w:t>
+        <w:t>Click on Edit &gt; the feature class that you created (i.e., “</w:t>
+      </w:r>
+      <w:proofErr w:type="spellStart"/>
+      <w:r>
+        <w:rPr>
+          <w:rFonts w:ascii="Times New Roman" w:hAnsi="Times New Roman" w:cs="Times New Roman"/>
+          <w:sz w:val="24"/>
+          <w:szCs w:val="24"/>
+        </w:rPr>
+        <w:t>Placemarks_Final_WGS</w:t>
+      </w:r>
+      <w:proofErr w:type="spellEnd"/>
+      <w:r>
+        <w:rPr>
+          <w:rFonts w:ascii="Times New Roman" w:hAnsi="Times New Roman" w:cs="Times New Roman"/>
+          <w:sz w:val="24"/>
+          <w:szCs w:val="24"/>
+        </w:rPr>
+        <w:t>”)</w:t>
       </w:r>
     </w:p>
     <w:p>
@@ -1607,7 +1941,25 @@
           <w:sz w:val="24"/>
           <w:szCs w:val="24"/>
         </w:rPr>
-        <w:t>!shape.extent.YMax!</w:t>
+        <w:t>!</w:t>
+      </w:r>
+      <w:proofErr w:type="spellStart"/>
+      <w:r>
+        <w:rPr>
+          <w:rFonts w:ascii="Times New Roman" w:hAnsi="Times New Roman" w:cs="Times New Roman"/>
+          <w:sz w:val="24"/>
+          <w:szCs w:val="24"/>
+        </w:rPr>
+        <w:t>shape.extent.YMax</w:t>
+      </w:r>
+      <w:proofErr w:type="spellEnd"/>
+      <w:r>
+        <w:rPr>
+          <w:rFonts w:ascii="Times New Roman" w:hAnsi="Times New Roman" w:cs="Times New Roman"/>
+          <w:sz w:val="24"/>
+          <w:szCs w:val="24"/>
+        </w:rPr>
+        <w:t>!</w:t>
       </w:r>
     </w:p>
     <w:p>
@@ -1651,7 +2003,25 @@
           <w:sz w:val="24"/>
           <w:szCs w:val="24"/>
         </w:rPr>
-        <w:t>!shape.extent.XMax!</w:t>
+        <w:t>!</w:t>
+      </w:r>
+      <w:proofErr w:type="spellStart"/>
+      <w:r>
+        <w:rPr>
+          <w:rFonts w:ascii="Times New Roman" w:hAnsi="Times New Roman" w:cs="Times New Roman"/>
+          <w:sz w:val="24"/>
+          <w:szCs w:val="24"/>
+        </w:rPr>
+        <w:t>shape.extent.XMax</w:t>
+      </w:r>
+      <w:proofErr w:type="spellEnd"/>
+      <w:r>
+        <w:rPr>
+          <w:rFonts w:ascii="Times New Roman" w:hAnsi="Times New Roman" w:cs="Times New Roman"/>
+          <w:sz w:val="24"/>
+          <w:szCs w:val="24"/>
+        </w:rPr>
+        <w:t>!</w:t>
       </w:r>
     </w:p>
     <w:p>
@@ -2564,13 +2934,23 @@
           <w:szCs w:val="24"/>
         </w:rPr>
       </w:pPr>
-      <w:r>
-        <w:rPr>
-          <w:rFonts w:ascii="Times New Roman" w:hAnsi="Times New Roman" w:cs="Times New Roman"/>
-          <w:sz w:val="24"/>
-          <w:szCs w:val="24"/>
-        </w:rPr>
-        <w:t>Swoffer (rod with propeller and box reader)</w:t>
+      <w:proofErr w:type="spellStart"/>
+      <w:r>
+        <w:rPr>
+          <w:rFonts w:ascii="Times New Roman" w:hAnsi="Times New Roman" w:cs="Times New Roman"/>
+          <w:sz w:val="24"/>
+          <w:szCs w:val="24"/>
+        </w:rPr>
+        <w:t>Swoffer</w:t>
+      </w:r>
+      <w:proofErr w:type="spellEnd"/>
+      <w:r>
+        <w:rPr>
+          <w:rFonts w:ascii="Times New Roman" w:hAnsi="Times New Roman" w:cs="Times New Roman"/>
+          <w:sz w:val="24"/>
+          <w:szCs w:val="24"/>
+        </w:rPr>
+        <w:t xml:space="preserve"> (rod with propeller and box reader)</w:t>
       </w:r>
     </w:p>
     <w:p>
@@ -2675,13 +3055,23 @@
           <w:szCs w:val="24"/>
         </w:rPr>
       </w:pPr>
-      <w:r>
-        <w:rPr>
-          <w:rFonts w:ascii="Times New Roman" w:hAnsi="Times New Roman" w:cs="Times New Roman"/>
-          <w:sz w:val="24"/>
-          <w:szCs w:val="24"/>
-        </w:rPr>
-        <w:t>Solinst w</w:t>
+      <w:proofErr w:type="spellStart"/>
+      <w:r>
+        <w:rPr>
+          <w:rFonts w:ascii="Times New Roman" w:hAnsi="Times New Roman" w:cs="Times New Roman"/>
+          <w:sz w:val="24"/>
+          <w:szCs w:val="24"/>
+        </w:rPr>
+        <w:t>Solinst</w:t>
+      </w:r>
+      <w:proofErr w:type="spellEnd"/>
+      <w:r>
+        <w:rPr>
+          <w:rFonts w:ascii="Times New Roman" w:hAnsi="Times New Roman" w:cs="Times New Roman"/>
+          <w:sz w:val="24"/>
+          <w:szCs w:val="24"/>
+        </w:rPr>
+        <w:t xml:space="preserve"> w</w:t>
       </w:r>
       <w:r>
         <w:rPr>
@@ -3082,13 +3472,23 @@
           <w:u w:val="single"/>
         </w:rPr>
       </w:pPr>
-      <w:r>
-        <w:rPr>
-          <w:rFonts w:ascii="Times New Roman" w:hAnsi="Times New Roman" w:cs="Times New Roman"/>
-          <w:sz w:val="24"/>
-          <w:szCs w:val="24"/>
-        </w:rPr>
-        <w:t>CaptureDelay: 60Min</w:t>
+      <w:proofErr w:type="spellStart"/>
+      <w:r>
+        <w:rPr>
+          <w:rFonts w:ascii="Times New Roman" w:hAnsi="Times New Roman" w:cs="Times New Roman"/>
+          <w:sz w:val="24"/>
+          <w:szCs w:val="24"/>
+        </w:rPr>
+        <w:t>CaptureDelay</w:t>
+      </w:r>
+      <w:proofErr w:type="spellEnd"/>
+      <w:r>
+        <w:rPr>
+          <w:rFonts w:ascii="Times New Roman" w:hAnsi="Times New Roman" w:cs="Times New Roman"/>
+          <w:sz w:val="24"/>
+          <w:szCs w:val="24"/>
+        </w:rPr>
+        <w:t>: 60Min</w:t>
       </w:r>
     </w:p>
     <w:p>
@@ -3105,13 +3505,23 @@
           <w:u w:val="single"/>
         </w:rPr>
       </w:pPr>
-      <w:r>
-        <w:rPr>
-          <w:rFonts w:ascii="Times New Roman" w:hAnsi="Times New Roman" w:cs="Times New Roman"/>
-          <w:sz w:val="24"/>
-          <w:szCs w:val="24"/>
-        </w:rPr>
-        <w:t>PicSize: Low[4MP]</w:t>
+      <w:proofErr w:type="spellStart"/>
+      <w:r>
+        <w:rPr>
+          <w:rFonts w:ascii="Times New Roman" w:hAnsi="Times New Roman" w:cs="Times New Roman"/>
+          <w:sz w:val="24"/>
+          <w:szCs w:val="24"/>
+        </w:rPr>
+        <w:t>PicSize</w:t>
+      </w:r>
+      <w:proofErr w:type="spellEnd"/>
+      <w:r>
+        <w:rPr>
+          <w:rFonts w:ascii="Times New Roman" w:hAnsi="Times New Roman" w:cs="Times New Roman"/>
+          <w:sz w:val="24"/>
+          <w:szCs w:val="24"/>
+        </w:rPr>
+        <w:t>: Low[4MP]</w:t>
       </w:r>
     </w:p>
     <w:p>
@@ -3128,13 +3538,23 @@
           <w:u w:val="single"/>
         </w:rPr>
       </w:pPr>
-      <w:r>
-        <w:rPr>
-          <w:rFonts w:ascii="Times New Roman" w:hAnsi="Times New Roman" w:cs="Times New Roman"/>
-          <w:sz w:val="24"/>
-          <w:szCs w:val="24"/>
-        </w:rPr>
-        <w:t>MultiShot: Off</w:t>
+      <w:proofErr w:type="spellStart"/>
+      <w:r>
+        <w:rPr>
+          <w:rFonts w:ascii="Times New Roman" w:hAnsi="Times New Roman" w:cs="Times New Roman"/>
+          <w:sz w:val="24"/>
+          <w:szCs w:val="24"/>
+        </w:rPr>
+        <w:t>MultiShot</w:t>
+      </w:r>
+      <w:proofErr w:type="spellEnd"/>
+      <w:r>
+        <w:rPr>
+          <w:rFonts w:ascii="Times New Roman" w:hAnsi="Times New Roman" w:cs="Times New Roman"/>
+          <w:sz w:val="24"/>
+          <w:szCs w:val="24"/>
+        </w:rPr>
+        <w:t>: Off</w:t>
       </w:r>
     </w:p>
     <w:p>
@@ -3151,13 +3571,23 @@
           <w:u w:val="single"/>
         </w:rPr>
       </w:pPr>
-      <w:r>
-        <w:rPr>
-          <w:rFonts w:ascii="Times New Roman" w:hAnsi="Times New Roman" w:cs="Times New Roman"/>
-          <w:sz w:val="24"/>
-          <w:szCs w:val="24"/>
-        </w:rPr>
-        <w:t>CapStart: 12:00 AM</w:t>
+      <w:proofErr w:type="spellStart"/>
+      <w:r>
+        <w:rPr>
+          <w:rFonts w:ascii="Times New Roman" w:hAnsi="Times New Roman" w:cs="Times New Roman"/>
+          <w:sz w:val="24"/>
+          <w:szCs w:val="24"/>
+        </w:rPr>
+        <w:t>CapStart</w:t>
+      </w:r>
+      <w:proofErr w:type="spellEnd"/>
+      <w:r>
+        <w:rPr>
+          <w:rFonts w:ascii="Times New Roman" w:hAnsi="Times New Roman" w:cs="Times New Roman"/>
+          <w:sz w:val="24"/>
+          <w:szCs w:val="24"/>
+        </w:rPr>
+        <w:t>: 12:00 AM</w:t>
       </w:r>
     </w:p>
     <w:p>
@@ -3174,13 +3604,23 @@
           <w:u w:val="single"/>
         </w:rPr>
       </w:pPr>
-      <w:r>
-        <w:rPr>
-          <w:rFonts w:ascii="Times New Roman" w:hAnsi="Times New Roman" w:cs="Times New Roman"/>
-          <w:sz w:val="24"/>
-          <w:szCs w:val="24"/>
-        </w:rPr>
-        <w:t>CapEnd: 12:00 AM</w:t>
+      <w:proofErr w:type="spellStart"/>
+      <w:r>
+        <w:rPr>
+          <w:rFonts w:ascii="Times New Roman" w:hAnsi="Times New Roman" w:cs="Times New Roman"/>
+          <w:sz w:val="24"/>
+          <w:szCs w:val="24"/>
+        </w:rPr>
+        <w:t>CapEnd</w:t>
+      </w:r>
+      <w:proofErr w:type="spellEnd"/>
+      <w:r>
+        <w:rPr>
+          <w:rFonts w:ascii="Times New Roman" w:hAnsi="Times New Roman" w:cs="Times New Roman"/>
+          <w:sz w:val="24"/>
+          <w:szCs w:val="24"/>
+        </w:rPr>
+        <w:t>: 12:00 AM</w:t>
       </w:r>
     </w:p>
     <w:p>
@@ -3197,13 +3637,23 @@
           <w:u w:val="single"/>
         </w:rPr>
       </w:pPr>
-      <w:r>
-        <w:rPr>
-          <w:rFonts w:ascii="Times New Roman" w:hAnsi="Times New Roman" w:cs="Times New Roman"/>
-          <w:sz w:val="24"/>
-          <w:szCs w:val="24"/>
-        </w:rPr>
-        <w:t>SmartIR: On</w:t>
+      <w:proofErr w:type="spellStart"/>
+      <w:r>
+        <w:rPr>
+          <w:rFonts w:ascii="Times New Roman" w:hAnsi="Times New Roman" w:cs="Times New Roman"/>
+          <w:sz w:val="24"/>
+          <w:szCs w:val="24"/>
+        </w:rPr>
+        <w:t>SmartIR</w:t>
+      </w:r>
+      <w:proofErr w:type="spellEnd"/>
+      <w:r>
+        <w:rPr>
+          <w:rFonts w:ascii="Times New Roman" w:hAnsi="Times New Roman" w:cs="Times New Roman"/>
+          <w:sz w:val="24"/>
+          <w:szCs w:val="24"/>
+        </w:rPr>
+        <w:t>: On</w:t>
       </w:r>
     </w:p>
     <w:p>
@@ -3220,14 +3670,34 @@
           <w:u w:val="single"/>
         </w:rPr>
       </w:pPr>
-      <w:r>
-        <w:rPr>
-          <w:rFonts w:ascii="Times New Roman" w:hAnsi="Times New Roman" w:cs="Times New Roman"/>
-          <w:sz w:val="24"/>
-          <w:szCs w:val="24"/>
-        </w:rPr>
-        <w:t>NightExp: PwrSave</w:t>
-      </w:r>
+      <w:proofErr w:type="spellStart"/>
+      <w:r>
+        <w:rPr>
+          <w:rFonts w:ascii="Times New Roman" w:hAnsi="Times New Roman" w:cs="Times New Roman"/>
+          <w:sz w:val="24"/>
+          <w:szCs w:val="24"/>
+        </w:rPr>
+        <w:t>NightExp</w:t>
+      </w:r>
+      <w:proofErr w:type="spellEnd"/>
+      <w:r>
+        <w:rPr>
+          <w:rFonts w:ascii="Times New Roman" w:hAnsi="Times New Roman" w:cs="Times New Roman"/>
+          <w:sz w:val="24"/>
+          <w:szCs w:val="24"/>
+        </w:rPr>
+        <w:t xml:space="preserve">: </w:t>
+      </w:r>
+      <w:proofErr w:type="spellStart"/>
+      <w:r>
+        <w:rPr>
+          <w:rFonts w:ascii="Times New Roman" w:hAnsi="Times New Roman" w:cs="Times New Roman"/>
+          <w:sz w:val="24"/>
+          <w:szCs w:val="24"/>
+        </w:rPr>
+        <w:t>PwrSave</w:t>
+      </w:r>
+      <w:proofErr w:type="spellEnd"/>
     </w:p>
     <w:p>
       <w:pPr>
@@ -3243,13 +3713,23 @@
           <w:u w:val="single"/>
         </w:rPr>
       </w:pPr>
-      <w:r>
-        <w:rPr>
-          <w:rFonts w:ascii="Times New Roman" w:hAnsi="Times New Roman" w:cs="Times New Roman"/>
-          <w:sz w:val="24"/>
-          <w:szCs w:val="24"/>
-        </w:rPr>
-        <w:t>TLFrequency: 60Min</w:t>
+      <w:proofErr w:type="spellStart"/>
+      <w:r>
+        <w:rPr>
+          <w:rFonts w:ascii="Times New Roman" w:hAnsi="Times New Roman" w:cs="Times New Roman"/>
+          <w:sz w:val="24"/>
+          <w:szCs w:val="24"/>
+        </w:rPr>
+        <w:t>TLFrequency</w:t>
+      </w:r>
+      <w:proofErr w:type="spellEnd"/>
+      <w:r>
+        <w:rPr>
+          <w:rFonts w:ascii="Times New Roman" w:hAnsi="Times New Roman" w:cs="Times New Roman"/>
+          <w:sz w:val="24"/>
+          <w:szCs w:val="24"/>
+        </w:rPr>
+        <w:t>: 60Min</w:t>
       </w:r>
     </w:p>
     <w:p>
@@ -3266,13 +3746,23 @@
           <w:u w:val="single"/>
         </w:rPr>
       </w:pPr>
-      <w:r>
-        <w:rPr>
-          <w:rFonts w:ascii="Times New Roman" w:hAnsi="Times New Roman" w:cs="Times New Roman"/>
-          <w:sz w:val="24"/>
-          <w:szCs w:val="24"/>
-        </w:rPr>
-        <w:t>TLPeriod: 1Hr</w:t>
+      <w:proofErr w:type="spellStart"/>
+      <w:r>
+        <w:rPr>
+          <w:rFonts w:ascii="Times New Roman" w:hAnsi="Times New Roman" w:cs="Times New Roman"/>
+          <w:sz w:val="24"/>
+          <w:szCs w:val="24"/>
+        </w:rPr>
+        <w:t>TLPeriod</w:t>
+      </w:r>
+      <w:proofErr w:type="spellEnd"/>
+      <w:r>
+        <w:rPr>
+          <w:rFonts w:ascii="Times New Roman" w:hAnsi="Times New Roman" w:cs="Times New Roman"/>
+          <w:sz w:val="24"/>
+          <w:szCs w:val="24"/>
+        </w:rPr>
+        <w:t>: 1Hr</w:t>
       </w:r>
     </w:p>
     <w:p>
@@ -3289,13 +3779,23 @@
           <w:u w:val="single"/>
         </w:rPr>
       </w:pPr>
-      <w:r>
-        <w:rPr>
-          <w:rFonts w:ascii="Times New Roman" w:hAnsi="Times New Roman" w:cs="Times New Roman"/>
-          <w:sz w:val="24"/>
-          <w:szCs w:val="24"/>
-        </w:rPr>
-        <w:t>TempUnit: F</w:t>
+      <w:proofErr w:type="spellStart"/>
+      <w:r>
+        <w:rPr>
+          <w:rFonts w:ascii="Times New Roman" w:hAnsi="Times New Roman" w:cs="Times New Roman"/>
+          <w:sz w:val="24"/>
+          <w:szCs w:val="24"/>
+        </w:rPr>
+        <w:t>TempUnit</w:t>
+      </w:r>
+      <w:proofErr w:type="spellEnd"/>
+      <w:r>
+        <w:rPr>
+          <w:rFonts w:ascii="Times New Roman" w:hAnsi="Times New Roman" w:cs="Times New Roman"/>
+          <w:sz w:val="24"/>
+          <w:szCs w:val="24"/>
+        </w:rPr>
+        <w:t>: F</w:t>
       </w:r>
     </w:p>
     <w:p>
@@ -3312,13 +3812,23 @@
           <w:u w:val="single"/>
         </w:rPr>
       </w:pPr>
-      <w:r>
-        <w:rPr>
-          <w:rFonts w:ascii="Times New Roman" w:hAnsi="Times New Roman" w:cs="Times New Roman"/>
-          <w:sz w:val="24"/>
-          <w:szCs w:val="24"/>
-        </w:rPr>
-        <w:t>InfoStrip: On</w:t>
+      <w:proofErr w:type="spellStart"/>
+      <w:r>
+        <w:rPr>
+          <w:rFonts w:ascii="Times New Roman" w:hAnsi="Times New Roman" w:cs="Times New Roman"/>
+          <w:sz w:val="24"/>
+          <w:szCs w:val="24"/>
+        </w:rPr>
+        <w:t>InfoStrip</w:t>
+      </w:r>
+      <w:proofErr w:type="spellEnd"/>
+      <w:r>
+        <w:rPr>
+          <w:rFonts w:ascii="Times New Roman" w:hAnsi="Times New Roman" w:cs="Times New Roman"/>
+          <w:sz w:val="24"/>
+          <w:szCs w:val="24"/>
+        </w:rPr>
+        <w:t>: On</w:t>
       </w:r>
     </w:p>
     <w:p>
@@ -3335,13 +3845,23 @@
           <w:u w:val="single"/>
         </w:rPr>
       </w:pPr>
-      <w:r>
-        <w:rPr>
-          <w:rFonts w:ascii="Times New Roman" w:hAnsi="Times New Roman" w:cs="Times New Roman"/>
-          <w:sz w:val="24"/>
-          <w:szCs w:val="24"/>
-        </w:rPr>
-        <w:t>SDManagement: Off</w:t>
+      <w:proofErr w:type="spellStart"/>
+      <w:r>
+        <w:rPr>
+          <w:rFonts w:ascii="Times New Roman" w:hAnsi="Times New Roman" w:cs="Times New Roman"/>
+          <w:sz w:val="24"/>
+          <w:szCs w:val="24"/>
+        </w:rPr>
+        <w:t>SDManagement</w:t>
+      </w:r>
+      <w:proofErr w:type="spellEnd"/>
+      <w:r>
+        <w:rPr>
+          <w:rFonts w:ascii="Times New Roman" w:hAnsi="Times New Roman" w:cs="Times New Roman"/>
+          <w:sz w:val="24"/>
+          <w:szCs w:val="24"/>
+        </w:rPr>
+        <w:t>: Off</w:t>
       </w:r>
     </w:p>
     <w:p>
@@ -3358,13 +3878,23 @@
           <w:u w:val="single"/>
         </w:rPr>
       </w:pPr>
-      <w:r>
-        <w:rPr>
-          <w:rFonts w:ascii="Times New Roman" w:hAnsi="Times New Roman" w:cs="Times New Roman"/>
-          <w:sz w:val="24"/>
-          <w:szCs w:val="24"/>
-        </w:rPr>
-        <w:t>MotionDetect: Long</w:t>
+      <w:proofErr w:type="spellStart"/>
+      <w:r>
+        <w:rPr>
+          <w:rFonts w:ascii="Times New Roman" w:hAnsi="Times New Roman" w:cs="Times New Roman"/>
+          <w:sz w:val="24"/>
+          <w:szCs w:val="24"/>
+        </w:rPr>
+        <w:t>MotionDetect</w:t>
+      </w:r>
+      <w:proofErr w:type="spellEnd"/>
+      <w:r>
+        <w:rPr>
+          <w:rFonts w:ascii="Times New Roman" w:hAnsi="Times New Roman" w:cs="Times New Roman"/>
+          <w:sz w:val="24"/>
+          <w:szCs w:val="24"/>
+        </w:rPr>
+        <w:t>: Long</w:t>
       </w:r>
     </w:p>
     <w:p>
@@ -3381,13 +3911,23 @@
           <w:u w:val="single"/>
         </w:rPr>
       </w:pPr>
-      <w:r>
-        <w:rPr>
-          <w:rFonts w:ascii="Times New Roman" w:hAnsi="Times New Roman" w:cs="Times New Roman"/>
-          <w:sz w:val="24"/>
-          <w:szCs w:val="24"/>
-        </w:rPr>
-        <w:t>MotionTest: OK</w:t>
+      <w:proofErr w:type="spellStart"/>
+      <w:r>
+        <w:rPr>
+          <w:rFonts w:ascii="Times New Roman" w:hAnsi="Times New Roman" w:cs="Times New Roman"/>
+          <w:sz w:val="24"/>
+          <w:szCs w:val="24"/>
+        </w:rPr>
+        <w:t>MotionTest</w:t>
+      </w:r>
+      <w:proofErr w:type="spellEnd"/>
+      <w:r>
+        <w:rPr>
+          <w:rFonts w:ascii="Times New Roman" w:hAnsi="Times New Roman" w:cs="Times New Roman"/>
+          <w:sz w:val="24"/>
+          <w:szCs w:val="24"/>
+        </w:rPr>
+        <w:t>: OK</w:t>
       </w:r>
     </w:p>
     <w:p>
@@ -3433,7 +3973,25 @@
           <w:sz w:val="24"/>
           <w:szCs w:val="24"/>
         </w:rPr>
-        <w:t>Name: SITE[e.g.AA]</w:t>
+        <w:t>Name: SITE[</w:t>
+      </w:r>
+      <w:proofErr w:type="spellStart"/>
+      <w:r>
+        <w:rPr>
+          <w:rFonts w:ascii="Times New Roman" w:hAnsi="Times New Roman" w:cs="Times New Roman"/>
+          <w:sz w:val="24"/>
+          <w:szCs w:val="24"/>
+        </w:rPr>
+        <w:t>e.g.AA</w:t>
+      </w:r>
+      <w:proofErr w:type="spellEnd"/>
+      <w:r>
+        <w:rPr>
+          <w:rFonts w:ascii="Times New Roman" w:hAnsi="Times New Roman" w:cs="Times New Roman"/>
+          <w:sz w:val="24"/>
+          <w:szCs w:val="24"/>
+        </w:rPr>
+        <w:t>]</w:t>
       </w:r>
     </w:p>
     <w:p>
@@ -3720,7 +4278,43 @@
           <w:sz w:val="24"/>
           <w:szCs w:val="24"/>
         </w:rPr>
-        <w:t>Launch the Solinst logger with the logger shuttle in HOBOware on the field laptop</w:t>
+        <w:t xml:space="preserve">Launch the </w:t>
+      </w:r>
+      <w:proofErr w:type="spellStart"/>
+      <w:r>
+        <w:rPr>
+          <w:rFonts w:ascii="Times New Roman" w:hAnsi="Times New Roman" w:cs="Times New Roman"/>
+          <w:sz w:val="24"/>
+          <w:szCs w:val="24"/>
+        </w:rPr>
+        <w:t>Solinst</w:t>
+      </w:r>
+      <w:proofErr w:type="spellEnd"/>
+      <w:r>
+        <w:rPr>
+          <w:rFonts w:ascii="Times New Roman" w:hAnsi="Times New Roman" w:cs="Times New Roman"/>
+          <w:sz w:val="24"/>
+          <w:szCs w:val="24"/>
+        </w:rPr>
+        <w:t xml:space="preserve"> logger with the logger shuttle in </w:t>
+      </w:r>
+      <w:proofErr w:type="spellStart"/>
+      <w:r>
+        <w:rPr>
+          <w:rFonts w:ascii="Times New Roman" w:hAnsi="Times New Roman" w:cs="Times New Roman"/>
+          <w:sz w:val="24"/>
+          <w:szCs w:val="24"/>
+        </w:rPr>
+        <w:t>HOBOware</w:t>
+      </w:r>
+      <w:proofErr w:type="spellEnd"/>
+      <w:r>
+        <w:rPr>
+          <w:rFonts w:ascii="Times New Roman" w:hAnsi="Times New Roman" w:cs="Times New Roman"/>
+          <w:sz w:val="24"/>
+          <w:szCs w:val="24"/>
+        </w:rPr>
+        <w:t xml:space="preserve"> on the field laptop</w:t>
       </w:r>
     </w:p>
     <w:p>
@@ -3851,7 +4445,25 @@
           <w:sz w:val="24"/>
           <w:szCs w:val="24"/>
         </w:rPr>
-        <w:t>Write down the Solinst logger ID, the length of the string, the height of the water on the gauge once you have it clamped to the t-post, the date, time, waypoint, and description of location in Rite-in-Rain</w:t>
+        <w:t xml:space="preserve">Write down the </w:t>
+      </w:r>
+      <w:proofErr w:type="spellStart"/>
+      <w:r>
+        <w:rPr>
+          <w:rFonts w:ascii="Times New Roman" w:hAnsi="Times New Roman" w:cs="Times New Roman"/>
+          <w:sz w:val="24"/>
+          <w:szCs w:val="24"/>
+        </w:rPr>
+        <w:t>Solinst</w:t>
+      </w:r>
+      <w:proofErr w:type="spellEnd"/>
+      <w:r>
+        <w:rPr>
+          <w:rFonts w:ascii="Times New Roman" w:hAnsi="Times New Roman" w:cs="Times New Roman"/>
+          <w:sz w:val="24"/>
+          <w:szCs w:val="24"/>
+        </w:rPr>
+        <w:t xml:space="preserve"> logger ID, the length of the string, the height of the water on the gauge once you have it clamped to the t-post, the date, time, waypoint, and description of location in Rite-in-Rain</w:t>
       </w:r>
     </w:p>
     <w:p>
@@ -3874,7 +4486,25 @@
           <w:szCs w:val="24"/>
         </w:rPr>
         <w:lastRenderedPageBreak/>
-        <w:t>Make sure to record the Solinst logger number, date, and time in the Rite-in-the-Rain when removing the level logger</w:t>
+        <w:t xml:space="preserve">Make sure to record the </w:t>
+      </w:r>
+      <w:proofErr w:type="spellStart"/>
+      <w:r>
+        <w:rPr>
+          <w:rFonts w:ascii="Times New Roman" w:hAnsi="Times New Roman" w:cs="Times New Roman"/>
+          <w:sz w:val="24"/>
+          <w:szCs w:val="24"/>
+        </w:rPr>
+        <w:t>Solinst</w:t>
+      </w:r>
+      <w:proofErr w:type="spellEnd"/>
+      <w:r>
+        <w:rPr>
+          <w:rFonts w:ascii="Times New Roman" w:hAnsi="Times New Roman" w:cs="Times New Roman"/>
+          <w:sz w:val="24"/>
+          <w:szCs w:val="24"/>
+        </w:rPr>
+        <w:t xml:space="preserve"> logger number, date, and time in the Rite-in-the-Rain when removing the level logger</w:t>
       </w:r>
     </w:p>
     <w:p>
@@ -3954,7 +4584,25 @@
           <w:sz w:val="24"/>
           <w:szCs w:val="24"/>
         </w:rPr>
-        <w:t>Launch the temperature pendant with the logger shuttle in HOBOware on the field laptop</w:t>
+        <w:t xml:space="preserve">Launch the temperature pendant with the logger shuttle in </w:t>
+      </w:r>
+      <w:proofErr w:type="spellStart"/>
+      <w:r>
+        <w:rPr>
+          <w:rFonts w:ascii="Times New Roman" w:hAnsi="Times New Roman" w:cs="Times New Roman"/>
+          <w:sz w:val="24"/>
+          <w:szCs w:val="24"/>
+        </w:rPr>
+        <w:t>HOBOware</w:t>
+      </w:r>
+      <w:proofErr w:type="spellEnd"/>
+      <w:r>
+        <w:rPr>
+          <w:rFonts w:ascii="Times New Roman" w:hAnsi="Times New Roman" w:cs="Times New Roman"/>
+          <w:sz w:val="24"/>
+          <w:szCs w:val="24"/>
+        </w:rPr>
+        <w:t xml:space="preserve"> on the field laptop</w:t>
       </w:r>
     </w:p>
     <w:p>
@@ -4167,7 +4815,25 @@
           <w:sz w:val="24"/>
           <w:szCs w:val="24"/>
         </w:rPr>
-        <w:t>Launch the DO logger with the logger shuttle in HOBOware on the field laptop</w:t>
+        <w:t xml:space="preserve">Launch the DO logger with the logger shuttle in </w:t>
+      </w:r>
+      <w:proofErr w:type="spellStart"/>
+      <w:r>
+        <w:rPr>
+          <w:rFonts w:ascii="Times New Roman" w:hAnsi="Times New Roman" w:cs="Times New Roman"/>
+          <w:sz w:val="24"/>
+          <w:szCs w:val="24"/>
+        </w:rPr>
+        <w:t>HOBOware</w:t>
+      </w:r>
+      <w:proofErr w:type="spellEnd"/>
+      <w:r>
+        <w:rPr>
+          <w:rFonts w:ascii="Times New Roman" w:hAnsi="Times New Roman" w:cs="Times New Roman"/>
+          <w:sz w:val="24"/>
+          <w:szCs w:val="24"/>
+        </w:rPr>
+        <w:t xml:space="preserve"> on the field laptop</w:t>
       </w:r>
     </w:p>
     <w:p>
@@ -4348,7 +5014,43 @@
           <w:sz w:val="24"/>
           <w:szCs w:val="24"/>
         </w:rPr>
-        <w:t>When moving the DO logger readout with the logger shuttle in HOBOware on the field laptop and save the HOBO file as “Logger#_Date_DO” (e.g., “21060313_07122021_DO”)</w:t>
+        <w:t xml:space="preserve">When moving the DO logger readout with the logger shuttle in </w:t>
+      </w:r>
+      <w:proofErr w:type="spellStart"/>
+      <w:r>
+        <w:rPr>
+          <w:rFonts w:ascii="Times New Roman" w:hAnsi="Times New Roman" w:cs="Times New Roman"/>
+          <w:sz w:val="24"/>
+          <w:szCs w:val="24"/>
+        </w:rPr>
+        <w:t>HOBOware</w:t>
+      </w:r>
+      <w:proofErr w:type="spellEnd"/>
+      <w:r>
+        <w:rPr>
+          <w:rFonts w:ascii="Times New Roman" w:hAnsi="Times New Roman" w:cs="Times New Roman"/>
+          <w:sz w:val="24"/>
+          <w:szCs w:val="24"/>
+        </w:rPr>
+        <w:t xml:space="preserve"> on the field laptop and save the HOBO file as “Logger#_</w:t>
+      </w:r>
+      <w:proofErr w:type="spellStart"/>
+      <w:r>
+        <w:rPr>
+          <w:rFonts w:ascii="Times New Roman" w:hAnsi="Times New Roman" w:cs="Times New Roman"/>
+          <w:sz w:val="24"/>
+          <w:szCs w:val="24"/>
+        </w:rPr>
+        <w:t>Date_DO</w:t>
+      </w:r>
+      <w:proofErr w:type="spellEnd"/>
+      <w:r>
+        <w:rPr>
+          <w:rFonts w:ascii="Times New Roman" w:hAnsi="Times New Roman" w:cs="Times New Roman"/>
+          <w:sz w:val="24"/>
+          <w:szCs w:val="24"/>
+        </w:rPr>
+        <w:t>” (e.g., “21060313_07122021_DO”)</w:t>
       </w:r>
       <w:r>
         <w:rPr>
@@ -4364,7 +5066,25 @@
           <w:sz w:val="24"/>
           <w:szCs w:val="24"/>
         </w:rPr>
-        <w:t xml:space="preserve">on a thumbdrive or on OSU laptop in the field </w:t>
+        <w:t xml:space="preserve">on a </w:t>
+      </w:r>
+      <w:proofErr w:type="spellStart"/>
+      <w:r>
+        <w:rPr>
+          <w:rFonts w:ascii="Times New Roman" w:hAnsi="Times New Roman" w:cs="Times New Roman"/>
+          <w:sz w:val="24"/>
+          <w:szCs w:val="24"/>
+        </w:rPr>
+        <w:t>thumbdrive</w:t>
+      </w:r>
+      <w:proofErr w:type="spellEnd"/>
+      <w:r>
+        <w:rPr>
+          <w:rFonts w:ascii="Times New Roman" w:hAnsi="Times New Roman" w:cs="Times New Roman"/>
+          <w:sz w:val="24"/>
+          <w:szCs w:val="24"/>
+        </w:rPr>
+        <w:t xml:space="preserve"> or on OSU laptop in the field </w:t>
       </w:r>
       <w:r>
         <w:rPr>
@@ -4460,7 +5180,25 @@
           <w:sz w:val="24"/>
           <w:szCs w:val="24"/>
         </w:rPr>
-        <w:t xml:space="preserve">logger shuttle in HOBOware on the </w:t>
+        <w:t xml:space="preserve">logger shuttle in </w:t>
+      </w:r>
+      <w:proofErr w:type="spellStart"/>
+      <w:r>
+        <w:rPr>
+          <w:rFonts w:ascii="Times New Roman" w:hAnsi="Times New Roman" w:cs="Times New Roman"/>
+          <w:sz w:val="24"/>
+          <w:szCs w:val="24"/>
+        </w:rPr>
+        <w:t>HOBOware</w:t>
+      </w:r>
+      <w:proofErr w:type="spellEnd"/>
+      <w:r>
+        <w:rPr>
+          <w:rFonts w:ascii="Times New Roman" w:hAnsi="Times New Roman" w:cs="Times New Roman"/>
+          <w:sz w:val="24"/>
+          <w:szCs w:val="24"/>
+        </w:rPr>
+        <w:t xml:space="preserve"> on the </w:t>
       </w:r>
       <w:r>
         <w:rPr>
@@ -4916,8 +5654,36 @@
           <w:sz w:val="24"/>
           <w:szCs w:val="24"/>
         </w:rPr>
-        <w:t>Velocity (mps) using the swoffer</w:t>
-      </w:r>
+        <w:t>Velocity (</w:t>
+      </w:r>
+      <w:proofErr w:type="spellStart"/>
+      <w:r>
+        <w:rPr>
+          <w:rFonts w:ascii="Times New Roman" w:hAnsi="Times New Roman" w:cs="Times New Roman"/>
+          <w:sz w:val="24"/>
+          <w:szCs w:val="24"/>
+        </w:rPr>
+        <w:t>mps</w:t>
+      </w:r>
+      <w:proofErr w:type="spellEnd"/>
+      <w:r>
+        <w:rPr>
+          <w:rFonts w:ascii="Times New Roman" w:hAnsi="Times New Roman" w:cs="Times New Roman"/>
+          <w:sz w:val="24"/>
+          <w:szCs w:val="24"/>
+        </w:rPr>
+        <w:t xml:space="preserve">) using the </w:t>
+      </w:r>
+      <w:proofErr w:type="spellStart"/>
+      <w:r>
+        <w:rPr>
+          <w:rFonts w:ascii="Times New Roman" w:hAnsi="Times New Roman" w:cs="Times New Roman"/>
+          <w:sz w:val="24"/>
+          <w:szCs w:val="24"/>
+        </w:rPr>
+        <w:t>swoffer</w:t>
+      </w:r>
+      <w:proofErr w:type="spellEnd"/>
     </w:p>
     <w:p>
       <w:pPr>
@@ -4939,7 +5705,25 @@
           <w:sz w:val="24"/>
           <w:szCs w:val="24"/>
         </w:rPr>
-        <w:t>Will likely be 0 mps in seasonally disconnected habitats</w:t>
+        <w:t xml:space="preserve">Will likely be 0 </w:t>
+      </w:r>
+      <w:proofErr w:type="spellStart"/>
+      <w:r>
+        <w:rPr>
+          <w:rFonts w:ascii="Times New Roman" w:hAnsi="Times New Roman" w:cs="Times New Roman"/>
+          <w:sz w:val="24"/>
+          <w:szCs w:val="24"/>
+        </w:rPr>
+        <w:t>mps</w:t>
+      </w:r>
+      <w:proofErr w:type="spellEnd"/>
+      <w:r>
+        <w:rPr>
+          <w:rFonts w:ascii="Times New Roman" w:hAnsi="Times New Roman" w:cs="Times New Roman"/>
+          <w:sz w:val="24"/>
+          <w:szCs w:val="24"/>
+        </w:rPr>
+        <w:t xml:space="preserve"> in seasonally disconnected habitats</w:t>
       </w:r>
     </w:p>
     <w:p>
@@ -5109,15 +5893,51 @@
           <w:sz w:val="24"/>
           <w:szCs w:val="24"/>
         </w:rPr>
-        <w:t>Readout the white survey temperature logger with the logger shuttle in HOBOware on the field laptop</w:t>
-      </w:r>
-      <w:r>
-        <w:rPr>
-          <w:rFonts w:ascii="Times New Roman" w:hAnsi="Times New Roman" w:cs="Times New Roman"/>
-          <w:sz w:val="24"/>
-          <w:szCs w:val="24"/>
-        </w:rPr>
-        <w:t xml:space="preserve"> and save the HOBO file as “Logger#_Date_SiteCode_SiteName” (e.g., “</w:t>
+        <w:t xml:space="preserve">Readout the white survey temperature logger with the logger shuttle in </w:t>
+      </w:r>
+      <w:proofErr w:type="spellStart"/>
+      <w:r>
+        <w:rPr>
+          <w:rFonts w:ascii="Times New Roman" w:hAnsi="Times New Roman" w:cs="Times New Roman"/>
+          <w:sz w:val="24"/>
+          <w:szCs w:val="24"/>
+        </w:rPr>
+        <w:t>HOBOware</w:t>
+      </w:r>
+      <w:proofErr w:type="spellEnd"/>
+      <w:r>
+        <w:rPr>
+          <w:rFonts w:ascii="Times New Roman" w:hAnsi="Times New Roman" w:cs="Times New Roman"/>
+          <w:sz w:val="24"/>
+          <w:szCs w:val="24"/>
+        </w:rPr>
+        <w:t xml:space="preserve"> on the field laptop</w:t>
+      </w:r>
+      <w:r>
+        <w:rPr>
+          <w:rFonts w:ascii="Times New Roman" w:hAnsi="Times New Roman" w:cs="Times New Roman"/>
+          <w:sz w:val="24"/>
+          <w:szCs w:val="24"/>
+        </w:rPr>
+        <w:t xml:space="preserve"> and save the HOBO file as “Logger#_</w:t>
+      </w:r>
+      <w:proofErr w:type="spellStart"/>
+      <w:r>
+        <w:rPr>
+          <w:rFonts w:ascii="Times New Roman" w:hAnsi="Times New Roman" w:cs="Times New Roman"/>
+          <w:sz w:val="24"/>
+          <w:szCs w:val="24"/>
+        </w:rPr>
+        <w:t>Date_SiteCode_SiteName</w:t>
+      </w:r>
+      <w:proofErr w:type="spellEnd"/>
+      <w:r>
+        <w:rPr>
+          <w:rFonts w:ascii="Times New Roman" w:hAnsi="Times New Roman" w:cs="Times New Roman"/>
+          <w:sz w:val="24"/>
+          <w:szCs w:val="24"/>
+        </w:rPr>
+        <w:t>” (e.g., “</w:t>
       </w:r>
       <w:r>
         <w:rPr>
@@ -5149,7 +5969,25 @@
           <w:sz w:val="24"/>
           <w:szCs w:val="24"/>
         </w:rPr>
-        <w:t>on a thumbdrive or on OSU laptop in the field</w:t>
+        <w:t xml:space="preserve">on a </w:t>
+      </w:r>
+      <w:proofErr w:type="spellStart"/>
+      <w:r>
+        <w:rPr>
+          <w:rFonts w:ascii="Times New Roman" w:hAnsi="Times New Roman" w:cs="Times New Roman"/>
+          <w:sz w:val="24"/>
+          <w:szCs w:val="24"/>
+        </w:rPr>
+        <w:t>thumbdrive</w:t>
+      </w:r>
+      <w:proofErr w:type="spellEnd"/>
+      <w:r>
+        <w:rPr>
+          <w:rFonts w:ascii="Times New Roman" w:hAnsi="Times New Roman" w:cs="Times New Roman"/>
+          <w:sz w:val="24"/>
+          <w:szCs w:val="24"/>
+        </w:rPr>
+        <w:t xml:space="preserve"> or on OSU laptop in the field</w:t>
       </w:r>
     </w:p>
     <w:p>
@@ -5518,7 +6356,43 @@
           <w:sz w:val="24"/>
           <w:szCs w:val="24"/>
         </w:rPr>
-        <w:t xml:space="preserve"> as “SiteCode SiteName” (e.g., “AB McCleod Slough”)</w:t>
+        <w:t xml:space="preserve"> as “</w:t>
+      </w:r>
+      <w:proofErr w:type="spellStart"/>
+      <w:r>
+        <w:rPr>
+          <w:rFonts w:ascii="Times New Roman" w:hAnsi="Times New Roman" w:cs="Times New Roman"/>
+          <w:sz w:val="24"/>
+          <w:szCs w:val="24"/>
+        </w:rPr>
+        <w:t>SiteCode</w:t>
+      </w:r>
+      <w:proofErr w:type="spellEnd"/>
+      <w:r>
+        <w:rPr>
+          <w:rFonts w:ascii="Times New Roman" w:hAnsi="Times New Roman" w:cs="Times New Roman"/>
+          <w:sz w:val="24"/>
+          <w:szCs w:val="24"/>
+        </w:rPr>
+        <w:t xml:space="preserve"> </w:t>
+      </w:r>
+      <w:proofErr w:type="spellStart"/>
+      <w:r>
+        <w:rPr>
+          <w:rFonts w:ascii="Times New Roman" w:hAnsi="Times New Roman" w:cs="Times New Roman"/>
+          <w:sz w:val="24"/>
+          <w:szCs w:val="24"/>
+        </w:rPr>
+        <w:t>SiteName</w:t>
+      </w:r>
+      <w:proofErr w:type="spellEnd"/>
+      <w:r>
+        <w:rPr>
+          <w:rFonts w:ascii="Times New Roman" w:hAnsi="Times New Roman" w:cs="Times New Roman"/>
+          <w:sz w:val="24"/>
+          <w:szCs w:val="24"/>
+        </w:rPr>
+        <w:t>” (e.g., “AB McCleod Slough”)</w:t>
       </w:r>
     </w:p>
     <w:p>
@@ -5654,8 +6528,18 @@
           <w:sz w:val="24"/>
           <w:szCs w:val="24"/>
         </w:rPr>
-        <w:t>“SiteCode SiteName” (e.g., “AB McCleod Slough”)</w:t>
-      </w:r>
+        <w:t>“</w:t>
+      </w:r>
+      <w:proofErr w:type="spellStart"/>
+      <w:r>
+        <w:rPr>
+          <w:rFonts w:ascii="Times New Roman" w:hAnsi="Times New Roman" w:cs="Times New Roman"/>
+          <w:sz w:val="24"/>
+          <w:szCs w:val="24"/>
+        </w:rPr>
+        <w:t>SiteCode</w:t>
+      </w:r>
+      <w:proofErr w:type="spellEnd"/>
       <w:r>
         <w:rPr>
           <w:rFonts w:ascii="Times New Roman" w:hAnsi="Times New Roman" w:cs="Times New Roman"/>
@@ -5664,6 +6548,32 @@
         </w:rPr>
         <w:t xml:space="preserve"> </w:t>
       </w:r>
+      <w:proofErr w:type="spellStart"/>
+      <w:r>
+        <w:rPr>
+          <w:rFonts w:ascii="Times New Roman" w:hAnsi="Times New Roman" w:cs="Times New Roman"/>
+          <w:sz w:val="24"/>
+          <w:szCs w:val="24"/>
+        </w:rPr>
+        <w:t>SiteName</w:t>
+      </w:r>
+      <w:proofErr w:type="spellEnd"/>
+      <w:r>
+        <w:rPr>
+          <w:rFonts w:ascii="Times New Roman" w:hAnsi="Times New Roman" w:cs="Times New Roman"/>
+          <w:sz w:val="24"/>
+          <w:szCs w:val="24"/>
+        </w:rPr>
+        <w:t>” (e.g., “AB McCleod Slough”)</w:t>
+      </w:r>
+      <w:r>
+        <w:rPr>
+          <w:rFonts w:ascii="Times New Roman" w:hAnsi="Times New Roman" w:cs="Times New Roman"/>
+          <w:sz w:val="24"/>
+          <w:szCs w:val="24"/>
+        </w:rPr>
+        <w:t xml:space="preserve"> </w:t>
+      </w:r>
       <w:r>
         <w:rPr>
           <w:rFonts w:ascii="Times New Roman" w:hAnsi="Times New Roman" w:cs="Times New Roman"/>
@@ -5679,7 +6589,25 @@
           <w:sz w:val="24"/>
           <w:szCs w:val="24"/>
         </w:rPr>
-        <w:t xml:space="preserve">“MM-DD-YYYY (SurveyType)” (e.g., “4-14-2021 (Snorkel Survey)”) </w:t>
+        <w:t>“MM-DD-YYYY (</w:t>
+      </w:r>
+      <w:proofErr w:type="spellStart"/>
+      <w:r>
+        <w:rPr>
+          <w:rFonts w:ascii="Times New Roman" w:hAnsi="Times New Roman" w:cs="Times New Roman"/>
+          <w:sz w:val="24"/>
+          <w:szCs w:val="24"/>
+        </w:rPr>
+        <w:t>SurveyType</w:t>
+      </w:r>
+      <w:proofErr w:type="spellEnd"/>
+      <w:r>
+        <w:rPr>
+          <w:rFonts w:ascii="Times New Roman" w:hAnsi="Times New Roman" w:cs="Times New Roman"/>
+          <w:sz w:val="24"/>
+          <w:szCs w:val="24"/>
+        </w:rPr>
+        <w:t xml:space="preserve">)” (e.g., “4-14-2021 (Snorkel Survey)”) </w:t>
       </w:r>
       <w:bookmarkEnd w:id="2"/>
       <w:r>
@@ -5710,7 +6638,25 @@
           <w:sz w:val="24"/>
           <w:szCs w:val="24"/>
         </w:rPr>
-        <w:t>Make a subfolder within “MM-DD-YYYY (SurveyType)” called “Datasheets”</w:t>
+        <w:t>Make a subfolder within “MM-DD-YYYY (</w:t>
+      </w:r>
+      <w:proofErr w:type="spellStart"/>
+      <w:r>
+        <w:rPr>
+          <w:rFonts w:ascii="Times New Roman" w:hAnsi="Times New Roman" w:cs="Times New Roman"/>
+          <w:sz w:val="24"/>
+          <w:szCs w:val="24"/>
+        </w:rPr>
+        <w:t>SurveyType</w:t>
+      </w:r>
+      <w:proofErr w:type="spellEnd"/>
+      <w:r>
+        <w:rPr>
+          <w:rFonts w:ascii="Times New Roman" w:hAnsi="Times New Roman" w:cs="Times New Roman"/>
+          <w:sz w:val="24"/>
+          <w:szCs w:val="24"/>
+        </w:rPr>
+        <w:t>)” called “Datasheets”</w:t>
       </w:r>
     </w:p>
     <w:p>
@@ -5732,7 +6678,25 @@
           <w:sz w:val="24"/>
           <w:szCs w:val="24"/>
         </w:rPr>
-        <w:t>Scan datasheet(s) for the appropriate site and put in the “Datasheets” folder named as “SiteCode_SiteName_Date” (e.g., “AB_McCleod_Slough_04142021”)</w:t>
+        <w:t>Scan datasheet(s) for the appropriate site and put in the “Datasheets” folder named as “</w:t>
+      </w:r>
+      <w:proofErr w:type="spellStart"/>
+      <w:r>
+        <w:rPr>
+          <w:rFonts w:ascii="Times New Roman" w:hAnsi="Times New Roman" w:cs="Times New Roman"/>
+          <w:sz w:val="24"/>
+          <w:szCs w:val="24"/>
+        </w:rPr>
+        <w:t>SiteCode_SiteName_Date</w:t>
+      </w:r>
+      <w:proofErr w:type="spellEnd"/>
+      <w:r>
+        <w:rPr>
+          <w:rFonts w:ascii="Times New Roman" w:hAnsi="Times New Roman" w:cs="Times New Roman"/>
+          <w:sz w:val="24"/>
+          <w:szCs w:val="24"/>
+        </w:rPr>
+        <w:t>” (e.g., “AB_McCleod_Slough_04142021”)</w:t>
       </w:r>
     </w:p>
     <w:p>
@@ -5762,7 +6726,25 @@
           <w:sz w:val="24"/>
           <w:szCs w:val="24"/>
         </w:rPr>
-        <w:t xml:space="preserve"> named “Date_Boat_Recon” (e.g., “05122021_Boat_Recon”)</w:t>
+        <w:t xml:space="preserve"> named “</w:t>
+      </w:r>
+      <w:proofErr w:type="spellStart"/>
+      <w:r>
+        <w:rPr>
+          <w:rFonts w:ascii="Times New Roman" w:hAnsi="Times New Roman" w:cs="Times New Roman"/>
+          <w:sz w:val="24"/>
+          <w:szCs w:val="24"/>
+        </w:rPr>
+        <w:t>Date_Boat_Recon</w:t>
+      </w:r>
+      <w:proofErr w:type="spellEnd"/>
+      <w:r>
+        <w:rPr>
+          <w:rFonts w:ascii="Times New Roman" w:hAnsi="Times New Roman" w:cs="Times New Roman"/>
+          <w:sz w:val="24"/>
+          <w:szCs w:val="24"/>
+        </w:rPr>
+        <w:t>” (e.g., “05122021_Boat_Recon”)</w:t>
       </w:r>
     </w:p>
     <w:p>
@@ -5850,7 +6832,25 @@
           <w:sz w:val="24"/>
           <w:szCs w:val="24"/>
         </w:rPr>
-        <w:t>Make an Excel spreadsheet called “Seasonal_Habitat_Survey_Data”</w:t>
+        <w:t>Make an Excel spreadsheet called “</w:t>
+      </w:r>
+      <w:proofErr w:type="spellStart"/>
+      <w:r>
+        <w:rPr>
+          <w:rFonts w:ascii="Times New Roman" w:hAnsi="Times New Roman" w:cs="Times New Roman"/>
+          <w:sz w:val="24"/>
+          <w:szCs w:val="24"/>
+        </w:rPr>
+        <w:t>Seasonal_Habitat_Survey_Data</w:t>
+      </w:r>
+      <w:proofErr w:type="spellEnd"/>
+      <w:r>
+        <w:rPr>
+          <w:rFonts w:ascii="Times New Roman" w:hAnsi="Times New Roman" w:cs="Times New Roman"/>
+          <w:sz w:val="24"/>
+          <w:szCs w:val="24"/>
+        </w:rPr>
+        <w:t>”</w:t>
       </w:r>
     </w:p>
     <w:p>
@@ -6028,7 +7028,25 @@
           <w:sz w:val="24"/>
           <w:szCs w:val="24"/>
         </w:rPr>
-        <w:t>and paste them into an Excel spreadsheet called “Seasonal_Habitat_Survey_Data_Waypoints”</w:t>
+        <w:t>and paste them into an Excel spreadsheet called “</w:t>
+      </w:r>
+      <w:proofErr w:type="spellStart"/>
+      <w:r>
+        <w:rPr>
+          <w:rFonts w:ascii="Times New Roman" w:hAnsi="Times New Roman" w:cs="Times New Roman"/>
+          <w:sz w:val="24"/>
+          <w:szCs w:val="24"/>
+        </w:rPr>
+        <w:t>Seasonal_Habitat_Survey_Data_Waypoints</w:t>
+      </w:r>
+      <w:proofErr w:type="spellEnd"/>
+      <w:r>
+        <w:rPr>
+          <w:rFonts w:ascii="Times New Roman" w:hAnsi="Times New Roman" w:cs="Times New Roman"/>
+          <w:sz w:val="24"/>
+          <w:szCs w:val="24"/>
+        </w:rPr>
+        <w:t>”</w:t>
       </w:r>
     </w:p>
     <w:p>
@@ -6050,7 +7068,61 @@
           <w:sz w:val="24"/>
           <w:szCs w:val="24"/>
         </w:rPr>
-        <w:t>If using more than one GPS unit (e.g., “Estuary” and “Floodplain”) that have overlapping WPT numbers, create a new column with the GPS Unit and WPT combined in Excel so that each is a unique identifier (“GPSUnitWPT”) for both the snorkel dataset (“Seasonal_Habitat_Survey_Data”) and the waypoint with coordinates dataset (“Seasonal_Habitat_Survey_Data_Waypoints”)</w:t>
+        <w:t>If using more than one GPS unit (e.g., “Estuary” and “Floodplain”) that have overlapping WPT numbers, create a new column with the GPS Unit and WPT combined in Excel so that each is a unique identifier (“</w:t>
+      </w:r>
+      <w:proofErr w:type="spellStart"/>
+      <w:r>
+        <w:rPr>
+          <w:rFonts w:ascii="Times New Roman" w:hAnsi="Times New Roman" w:cs="Times New Roman"/>
+          <w:sz w:val="24"/>
+          <w:szCs w:val="24"/>
+        </w:rPr>
+        <w:t>GPSUnitWPT</w:t>
+      </w:r>
+      <w:proofErr w:type="spellEnd"/>
+      <w:r>
+        <w:rPr>
+          <w:rFonts w:ascii="Times New Roman" w:hAnsi="Times New Roman" w:cs="Times New Roman"/>
+          <w:sz w:val="24"/>
+          <w:szCs w:val="24"/>
+        </w:rPr>
+        <w:t>”) for both the snorkel dataset (“</w:t>
+      </w:r>
+      <w:proofErr w:type="spellStart"/>
+      <w:r>
+        <w:rPr>
+          <w:rFonts w:ascii="Times New Roman" w:hAnsi="Times New Roman" w:cs="Times New Roman"/>
+          <w:sz w:val="24"/>
+          <w:szCs w:val="24"/>
+        </w:rPr>
+        <w:t>Seasonal_Habitat_Survey_Data</w:t>
+      </w:r>
+      <w:proofErr w:type="spellEnd"/>
+      <w:r>
+        <w:rPr>
+          <w:rFonts w:ascii="Times New Roman" w:hAnsi="Times New Roman" w:cs="Times New Roman"/>
+          <w:sz w:val="24"/>
+          <w:szCs w:val="24"/>
+        </w:rPr>
+        <w:t>”) and the waypoint with coordinates dataset (“</w:t>
+      </w:r>
+      <w:proofErr w:type="spellStart"/>
+      <w:r>
+        <w:rPr>
+          <w:rFonts w:ascii="Times New Roman" w:hAnsi="Times New Roman" w:cs="Times New Roman"/>
+          <w:sz w:val="24"/>
+          <w:szCs w:val="24"/>
+        </w:rPr>
+        <w:t>Seasonal_Habitat_Survey_Data_Waypoints</w:t>
+      </w:r>
+      <w:proofErr w:type="spellEnd"/>
+      <w:r>
+        <w:rPr>
+          <w:rFonts w:ascii="Times New Roman" w:hAnsi="Times New Roman" w:cs="Times New Roman"/>
+          <w:sz w:val="24"/>
+          <w:szCs w:val="24"/>
+        </w:rPr>
+        <w:t>”)</w:t>
       </w:r>
     </w:p>
     <w:p>
@@ -6154,7 +7226,43 @@
           <w:sz w:val="24"/>
           <w:szCs w:val="24"/>
         </w:rPr>
-        <w:t>Open both the snorkel dataset (“Seasonal_Habitat_Survey_Data”) and the waypoint with coordinates dataset (“Seasonal_Habitat_Survey_Data_Waypoints”)</w:t>
+        <w:t>Open both the snorkel dataset (“</w:t>
+      </w:r>
+      <w:proofErr w:type="spellStart"/>
+      <w:r>
+        <w:rPr>
+          <w:rFonts w:ascii="Times New Roman" w:hAnsi="Times New Roman" w:cs="Times New Roman"/>
+          <w:sz w:val="24"/>
+          <w:szCs w:val="24"/>
+        </w:rPr>
+        <w:t>Seasonal_Habitat_Survey_Data</w:t>
+      </w:r>
+      <w:proofErr w:type="spellEnd"/>
+      <w:r>
+        <w:rPr>
+          <w:rFonts w:ascii="Times New Roman" w:hAnsi="Times New Roman" w:cs="Times New Roman"/>
+          <w:sz w:val="24"/>
+          <w:szCs w:val="24"/>
+        </w:rPr>
+        <w:t>”) and the waypoint with coordinates dataset (“</w:t>
+      </w:r>
+      <w:proofErr w:type="spellStart"/>
+      <w:r>
+        <w:rPr>
+          <w:rFonts w:ascii="Times New Roman" w:hAnsi="Times New Roman" w:cs="Times New Roman"/>
+          <w:sz w:val="24"/>
+          <w:szCs w:val="24"/>
+        </w:rPr>
+        <w:t>Seasonal_Habitat_Survey_Data_Waypoints</w:t>
+      </w:r>
+      <w:proofErr w:type="spellEnd"/>
+      <w:r>
+        <w:rPr>
+          <w:rFonts w:ascii="Times New Roman" w:hAnsi="Times New Roman" w:cs="Times New Roman"/>
+          <w:sz w:val="24"/>
+          <w:szCs w:val="24"/>
+        </w:rPr>
+        <w:t>”)</w:t>
       </w:r>
     </w:p>
     <w:p>
@@ -6198,7 +7306,43 @@
           <w:sz w:val="24"/>
           <w:szCs w:val="24"/>
         </w:rPr>
-        <w:t>=VLOOKUP([GPSUnitWPT cell in snorkel dataset],[range of cells including GPSUnitWPT, Latitude, and Longitude in the waypoint with coordinates dataset], column number within that range that corresponds to Latitude (i.e., 2)], FALSE)</w:t>
+        <w:t>=VLOOKUP([</w:t>
+      </w:r>
+      <w:proofErr w:type="spellStart"/>
+      <w:r>
+        <w:rPr>
+          <w:rFonts w:ascii="Times New Roman" w:hAnsi="Times New Roman" w:cs="Times New Roman"/>
+          <w:sz w:val="24"/>
+          <w:szCs w:val="24"/>
+        </w:rPr>
+        <w:t>GPSUnitWPT</w:t>
+      </w:r>
+      <w:proofErr w:type="spellEnd"/>
+      <w:r>
+        <w:rPr>
+          <w:rFonts w:ascii="Times New Roman" w:hAnsi="Times New Roman" w:cs="Times New Roman"/>
+          <w:sz w:val="24"/>
+          <w:szCs w:val="24"/>
+        </w:rPr>
+        <w:t xml:space="preserve"> cell in snorkel dataset],[range of cells including </w:t>
+      </w:r>
+      <w:proofErr w:type="spellStart"/>
+      <w:r>
+        <w:rPr>
+          <w:rFonts w:ascii="Times New Roman" w:hAnsi="Times New Roman" w:cs="Times New Roman"/>
+          <w:sz w:val="24"/>
+          <w:szCs w:val="24"/>
+        </w:rPr>
+        <w:t>GPSUnitWPT</w:t>
+      </w:r>
+      <w:proofErr w:type="spellEnd"/>
+      <w:r>
+        <w:rPr>
+          <w:rFonts w:ascii="Times New Roman" w:hAnsi="Times New Roman" w:cs="Times New Roman"/>
+          <w:sz w:val="24"/>
+          <w:szCs w:val="24"/>
+        </w:rPr>
+        <w:t>, Latitude, and Longitude in the waypoint with coordinates dataset], column number within that range that corresponds to Latitude (i.e., 2)], FALSE)</w:t>
       </w:r>
     </w:p>
     <w:p>
@@ -6242,7 +7386,25 @@
           <w:sz w:val="24"/>
           <w:szCs w:val="24"/>
         </w:rPr>
-        <w:t>Once you have finished, copy and paste the Latitude and Longitude columns as plain text and delete the GPSUnitWPT column to clean up the data</w:t>
+        <w:t xml:space="preserve">Once you have finished, copy and paste the Latitude and Longitude columns as plain text and delete the </w:t>
+      </w:r>
+      <w:proofErr w:type="spellStart"/>
+      <w:r>
+        <w:rPr>
+          <w:rFonts w:ascii="Times New Roman" w:hAnsi="Times New Roman" w:cs="Times New Roman"/>
+          <w:sz w:val="24"/>
+          <w:szCs w:val="24"/>
+        </w:rPr>
+        <w:t>GPSUnitWPT</w:t>
+      </w:r>
+      <w:proofErr w:type="spellEnd"/>
+      <w:r>
+        <w:rPr>
+          <w:rFonts w:ascii="Times New Roman" w:hAnsi="Times New Roman" w:cs="Times New Roman"/>
+          <w:sz w:val="24"/>
+          <w:szCs w:val="24"/>
+        </w:rPr>
+        <w:t xml:space="preserve"> column to clean up the data</w:t>
       </w:r>
     </w:p>
     <w:p>
@@ -6324,7 +7486,25 @@
           <w:sz w:val="24"/>
           <w:szCs w:val="24"/>
         </w:rPr>
-        <w:t>will be saved as “Logger#_Date_SiteCode_SiteName” (e.g., “</w:t>
+        <w:t>will be saved as “Logger#_</w:t>
+      </w:r>
+      <w:proofErr w:type="spellStart"/>
+      <w:r>
+        <w:rPr>
+          <w:rFonts w:ascii="Times New Roman" w:hAnsi="Times New Roman" w:cs="Times New Roman"/>
+          <w:sz w:val="24"/>
+          <w:szCs w:val="24"/>
+        </w:rPr>
+        <w:t>Date_SiteCode_SiteName</w:t>
+      </w:r>
+      <w:proofErr w:type="spellEnd"/>
+      <w:r>
+        <w:rPr>
+          <w:rFonts w:ascii="Times New Roman" w:hAnsi="Times New Roman" w:cs="Times New Roman"/>
+          <w:sz w:val="24"/>
+          <w:szCs w:val="24"/>
+        </w:rPr>
+        <w:t>” (e.g., “</w:t>
       </w:r>
       <w:r>
         <w:rPr>
@@ -6370,7 +7550,25 @@
           <w:sz w:val="24"/>
           <w:szCs w:val="24"/>
         </w:rPr>
-        <w:t>“MM-DD-YYYY (SurveyType)” (e.g., “4-14-2021 (Snorkel Survey)”)</w:t>
+        <w:t>“MM-DD-YYYY (</w:t>
+      </w:r>
+      <w:proofErr w:type="spellStart"/>
+      <w:r>
+        <w:rPr>
+          <w:rFonts w:ascii="Times New Roman" w:hAnsi="Times New Roman" w:cs="Times New Roman"/>
+          <w:sz w:val="24"/>
+          <w:szCs w:val="24"/>
+        </w:rPr>
+        <w:t>SurveyType</w:t>
+      </w:r>
+      <w:proofErr w:type="spellEnd"/>
+      <w:r>
+        <w:rPr>
+          <w:rFonts w:ascii="Times New Roman" w:hAnsi="Times New Roman" w:cs="Times New Roman"/>
+          <w:sz w:val="24"/>
+          <w:szCs w:val="24"/>
+        </w:rPr>
+        <w:t>)” (e.g., “4-14-2021 (Snorkel Survey)”)</w:t>
       </w:r>
       <w:r>
         <w:rPr>
@@ -6400,8 +7598,18 @@
           <w:sz w:val="24"/>
           <w:szCs w:val="24"/>
         </w:rPr>
-        <w:t>Open the HOBO file in HOBOware</w:t>
-      </w:r>
+        <w:t xml:space="preserve">Open the HOBO file in </w:t>
+      </w:r>
+      <w:proofErr w:type="spellStart"/>
+      <w:r>
+        <w:rPr>
+          <w:rFonts w:ascii="Times New Roman" w:hAnsi="Times New Roman" w:cs="Times New Roman"/>
+          <w:sz w:val="24"/>
+          <w:szCs w:val="24"/>
+        </w:rPr>
+        <w:t>HOBOware</w:t>
+      </w:r>
+      <w:proofErr w:type="spellEnd"/>
     </w:p>
     <w:p>
       <w:pPr>
@@ -6633,7 +7841,25 @@
           <w:sz w:val="24"/>
           <w:szCs w:val="24"/>
         </w:rPr>
-        <w:t>“Logger#_Date_SiteCode_SiteName” (e.g., “</w:t>
+        <w:t>“Logger#_</w:t>
+      </w:r>
+      <w:proofErr w:type="spellStart"/>
+      <w:r>
+        <w:rPr>
+          <w:rFonts w:ascii="Times New Roman" w:hAnsi="Times New Roman" w:cs="Times New Roman"/>
+          <w:sz w:val="24"/>
+          <w:szCs w:val="24"/>
+        </w:rPr>
+        <w:t>Date_SiteCode_SiteName</w:t>
+      </w:r>
+      <w:proofErr w:type="spellEnd"/>
+      <w:r>
+        <w:rPr>
+          <w:rFonts w:ascii="Times New Roman" w:hAnsi="Times New Roman" w:cs="Times New Roman"/>
+          <w:sz w:val="24"/>
+          <w:szCs w:val="24"/>
+        </w:rPr>
+        <w:t>” (e.g., “</w:t>
       </w:r>
       <w:r>
         <w:rPr>
@@ -6809,7 +8035,25 @@
           <w:sz w:val="24"/>
           <w:szCs w:val="24"/>
         </w:rPr>
-        <w:t>Export the trimmed data as “Logger#_Date_SiteCode_SiteName_Trimmed” (e.g., “</w:t>
+        <w:t>Export the trimmed data as “Logger#_</w:t>
+      </w:r>
+      <w:proofErr w:type="spellStart"/>
+      <w:r>
+        <w:rPr>
+          <w:rFonts w:ascii="Times New Roman" w:hAnsi="Times New Roman" w:cs="Times New Roman"/>
+          <w:sz w:val="24"/>
+          <w:szCs w:val="24"/>
+        </w:rPr>
+        <w:t>Date_SiteCode_SiteName_Trimmed</w:t>
+      </w:r>
+      <w:proofErr w:type="spellEnd"/>
+      <w:r>
+        <w:rPr>
+          <w:rFonts w:ascii="Times New Roman" w:hAnsi="Times New Roman" w:cs="Times New Roman"/>
+          <w:sz w:val="24"/>
+          <w:szCs w:val="24"/>
+        </w:rPr>
+        <w:t>” (e.g., “</w:t>
       </w:r>
       <w:r>
         <w:rPr>
@@ -6982,7 +8226,25 @@
           <w:sz w:val="24"/>
           <w:szCs w:val="24"/>
         </w:rPr>
-        <w:t>“MM-DD-YYYY (SurveyType)” (e.g., “4-14-2021 (Snorkel Survey)”)</w:t>
+        <w:t>“MM-DD-YYYY (</w:t>
+      </w:r>
+      <w:proofErr w:type="spellStart"/>
+      <w:r>
+        <w:rPr>
+          <w:rFonts w:ascii="Times New Roman" w:hAnsi="Times New Roman" w:cs="Times New Roman"/>
+          <w:sz w:val="24"/>
+          <w:szCs w:val="24"/>
+        </w:rPr>
+        <w:t>SurveyType</w:t>
+      </w:r>
+      <w:proofErr w:type="spellEnd"/>
+      <w:r>
+        <w:rPr>
+          <w:rFonts w:ascii="Times New Roman" w:hAnsi="Times New Roman" w:cs="Times New Roman"/>
+          <w:sz w:val="24"/>
+          <w:szCs w:val="24"/>
+        </w:rPr>
+        <w:t>)” (e.g., “4-14-2021 (Snorkel Survey)”)</w:t>
       </w:r>
       <w:r>
         <w:rPr>
@@ -7130,7 +8392,25 @@
           <w:sz w:val="24"/>
           <w:szCs w:val="24"/>
         </w:rPr>
-        <w:t xml:space="preserve"> named as “SiteCode_Site_Name_Waypoints_Date” (e.g., “AA_James_Brown_Slough_Waypoints_06092021”)</w:t>
+        <w:t xml:space="preserve"> named as “</w:t>
+      </w:r>
+      <w:proofErr w:type="spellStart"/>
+      <w:r>
+        <w:rPr>
+          <w:rFonts w:ascii="Times New Roman" w:hAnsi="Times New Roman" w:cs="Times New Roman"/>
+          <w:sz w:val="24"/>
+          <w:szCs w:val="24"/>
+        </w:rPr>
+        <w:t>SiteCode_Site_Name_Waypoints_Date</w:t>
+      </w:r>
+      <w:proofErr w:type="spellEnd"/>
+      <w:r>
+        <w:rPr>
+          <w:rFonts w:ascii="Times New Roman" w:hAnsi="Times New Roman" w:cs="Times New Roman"/>
+          <w:sz w:val="24"/>
+          <w:szCs w:val="24"/>
+        </w:rPr>
+        <w:t>” (e.g., “AA_James_Brown_Slough_Waypoints_06092021”)</w:t>
       </w:r>
     </w:p>
     <w:p>
@@ -7278,8 +8558,36 @@
           <w:sz w:val="24"/>
           <w:szCs w:val="24"/>
         </w:rPr>
-        <w:t>If the tracklog intervals and the survey temp logger intervals don’t line up (which they didn’t in most cases because used “Most Often” as interval on GPS instead of “00:00:05”) then do a rolling join using the data.table package in tidyverse</w:t>
-      </w:r>
+        <w:t xml:space="preserve">If the tracklog intervals and the survey temp logger intervals don’t line up (which they didn’t in most cases because used “Most Often” as interval on GPS instead of “00:00:05”) then do a rolling join using the </w:t>
+      </w:r>
+      <w:proofErr w:type="spellStart"/>
+      <w:r>
+        <w:rPr>
+          <w:rFonts w:ascii="Times New Roman" w:hAnsi="Times New Roman" w:cs="Times New Roman"/>
+          <w:sz w:val="24"/>
+          <w:szCs w:val="24"/>
+        </w:rPr>
+        <w:t>data.table</w:t>
+      </w:r>
+      <w:proofErr w:type="spellEnd"/>
+      <w:r>
+        <w:rPr>
+          <w:rFonts w:ascii="Times New Roman" w:hAnsi="Times New Roman" w:cs="Times New Roman"/>
+          <w:sz w:val="24"/>
+          <w:szCs w:val="24"/>
+        </w:rPr>
+        <w:t xml:space="preserve"> package in </w:t>
+      </w:r>
+      <w:proofErr w:type="spellStart"/>
+      <w:r>
+        <w:rPr>
+          <w:rFonts w:ascii="Times New Roman" w:hAnsi="Times New Roman" w:cs="Times New Roman"/>
+          <w:sz w:val="24"/>
+          <w:szCs w:val="24"/>
+        </w:rPr>
+        <w:t>tidyverse</w:t>
+      </w:r>
+      <w:proofErr w:type="spellEnd"/>
     </w:p>
     <w:p>
       <w:pPr>
@@ -7562,7 +8870,25 @@
           <w:sz w:val="24"/>
           <w:szCs w:val="24"/>
         </w:rPr>
-        <w:t xml:space="preserve"> in the “GIS” folder under the appropriate data type (tracklogs or waypoints) and date named as “Date_SiteName” (e.g., “04122021_Powerline_Pond”</w:t>
+        <w:t xml:space="preserve"> in the “GIS” folder under the appropriate data type (tracklogs or waypoints) and date named as “</w:t>
+      </w:r>
+      <w:proofErr w:type="spellStart"/>
+      <w:r>
+        <w:rPr>
+          <w:rFonts w:ascii="Times New Roman" w:hAnsi="Times New Roman" w:cs="Times New Roman"/>
+          <w:sz w:val="24"/>
+          <w:szCs w:val="24"/>
+        </w:rPr>
+        <w:t>Date_SiteName</w:t>
+      </w:r>
+      <w:proofErr w:type="spellEnd"/>
+      <w:r>
+        <w:rPr>
+          <w:rFonts w:ascii="Times New Roman" w:hAnsi="Times New Roman" w:cs="Times New Roman"/>
+          <w:sz w:val="24"/>
+          <w:szCs w:val="24"/>
+        </w:rPr>
+        <w:t>” (e.g., “04122021_Powerline_Pond”</w:t>
       </w:r>
     </w:p>
     <w:p>
@@ -7666,7 +8992,25 @@
           <w:sz w:val="24"/>
           <w:szCs w:val="24"/>
         </w:rPr>
-        <w:t>Excel spreadsheet called “Equipment_Locations”</w:t>
+        <w:t>Excel spreadsheet called “</w:t>
+      </w:r>
+      <w:proofErr w:type="spellStart"/>
+      <w:r>
+        <w:rPr>
+          <w:rFonts w:ascii="Times New Roman" w:hAnsi="Times New Roman" w:cs="Times New Roman"/>
+          <w:sz w:val="24"/>
+          <w:szCs w:val="24"/>
+        </w:rPr>
+        <w:t>Equipment_Locations</w:t>
+      </w:r>
+      <w:proofErr w:type="spellEnd"/>
+      <w:r>
+        <w:rPr>
+          <w:rFonts w:ascii="Times New Roman" w:hAnsi="Times New Roman" w:cs="Times New Roman"/>
+          <w:sz w:val="24"/>
+          <w:szCs w:val="24"/>
+        </w:rPr>
+        <w:t>”</w:t>
       </w:r>
     </w:p>
     <w:p>
@@ -7688,7 +9032,25 @@
           <w:sz w:val="24"/>
           <w:szCs w:val="24"/>
         </w:rPr>
-        <w:t>Once all equipment location data (i.e., timelapse camera, level logger, barometer temperature pendant) has been entered into the “Equipment_Locations” Excel file it can be imported into ArcGIS Pro and then exported as a shapefile</w:t>
+        <w:t>Once all equipment location data (i.e., timelapse camera, level logger, barometer temperature pendant) has been entered into the “</w:t>
+      </w:r>
+      <w:proofErr w:type="spellStart"/>
+      <w:r>
+        <w:rPr>
+          <w:rFonts w:ascii="Times New Roman" w:hAnsi="Times New Roman" w:cs="Times New Roman"/>
+          <w:sz w:val="24"/>
+          <w:szCs w:val="24"/>
+        </w:rPr>
+        <w:t>Equipment_Locations</w:t>
+      </w:r>
+      <w:proofErr w:type="spellEnd"/>
+      <w:r>
+        <w:rPr>
+          <w:rFonts w:ascii="Times New Roman" w:hAnsi="Times New Roman" w:cs="Times New Roman"/>
+          <w:sz w:val="24"/>
+          <w:szCs w:val="24"/>
+        </w:rPr>
+        <w:t>” Excel file it can be imported into ArcGIS Pro and then exported as a shapefile</w:t>
       </w:r>
     </w:p>
     <w:p>
@@ -7802,7 +9164,43 @@
           <w:sz w:val="24"/>
           <w:szCs w:val="24"/>
         </w:rPr>
-        <w:t>can be typed into a Word document in the “Notes” folder named “SiteCode_SiteName_Notes” (e.g., “AA_James_Brown_Notes”)</w:t>
+        <w:t>can be typed into a Word document in the “Notes” folder named “</w:t>
+      </w:r>
+      <w:proofErr w:type="spellStart"/>
+      <w:r>
+        <w:rPr>
+          <w:rFonts w:ascii="Times New Roman" w:hAnsi="Times New Roman" w:cs="Times New Roman"/>
+          <w:sz w:val="24"/>
+          <w:szCs w:val="24"/>
+        </w:rPr>
+        <w:t>SiteCode_SiteName_Notes</w:t>
+      </w:r>
+      <w:proofErr w:type="spellEnd"/>
+      <w:r>
+        <w:rPr>
+          <w:rFonts w:ascii="Times New Roman" w:hAnsi="Times New Roman" w:cs="Times New Roman"/>
+          <w:sz w:val="24"/>
+          <w:szCs w:val="24"/>
+        </w:rPr>
+        <w:t>” (e.g., “</w:t>
+      </w:r>
+      <w:proofErr w:type="spellStart"/>
+      <w:r>
+        <w:rPr>
+          <w:rFonts w:ascii="Times New Roman" w:hAnsi="Times New Roman" w:cs="Times New Roman"/>
+          <w:sz w:val="24"/>
+          <w:szCs w:val="24"/>
+        </w:rPr>
+        <w:t>AA_James_Brown_Notes</w:t>
+      </w:r>
+      <w:proofErr w:type="spellEnd"/>
+      <w:r>
+        <w:rPr>
+          <w:rFonts w:ascii="Times New Roman" w:hAnsi="Times New Roman" w:cs="Times New Roman"/>
+          <w:sz w:val="24"/>
+          <w:szCs w:val="24"/>
+        </w:rPr>
+        <w:t>”)</w:t>
       </w:r>
     </w:p>
     <w:p>
@@ -7832,7 +9230,16 @@
           <w:sz w:val="24"/>
           <w:szCs w:val="24"/>
         </w:rPr>
-        <w:t>timelapse camera locations can be added to the “Equipment</w:t>
+        <w:t>timelapse camera locations can be added to the “</w:t>
+      </w:r>
+      <w:proofErr w:type="spellStart"/>
+      <w:r>
+        <w:rPr>
+          <w:rFonts w:ascii="Times New Roman" w:hAnsi="Times New Roman" w:cs="Times New Roman"/>
+          <w:sz w:val="24"/>
+          <w:szCs w:val="24"/>
+        </w:rPr>
+        <w:t>Equipment</w:t>
       </w:r>
       <w:r>
         <w:rPr>
@@ -7848,15 +9255,42 @@
           <w:sz w:val="24"/>
           <w:szCs w:val="24"/>
         </w:rPr>
-        <w:t xml:space="preserve">Locations” Excel file and also to the </w:t>
-      </w:r>
-      <w:r>
-        <w:rPr>
-          <w:rFonts w:ascii="Times New Roman" w:hAnsi="Times New Roman" w:cs="Times New Roman"/>
-          <w:sz w:val="24"/>
-          <w:szCs w:val="24"/>
-        </w:rPr>
-        <w:t>“Site_Breakdown_Selection” Excel file which keeps track of activity at all sites</w:t>
+        <w:t>Locations</w:t>
+      </w:r>
+      <w:proofErr w:type="spellEnd"/>
+      <w:r>
+        <w:rPr>
+          <w:rFonts w:ascii="Times New Roman" w:hAnsi="Times New Roman" w:cs="Times New Roman"/>
+          <w:sz w:val="24"/>
+          <w:szCs w:val="24"/>
+        </w:rPr>
+        <w:t xml:space="preserve">” Excel file and also to the </w:t>
+      </w:r>
+      <w:r>
+        <w:rPr>
+          <w:rFonts w:ascii="Times New Roman" w:hAnsi="Times New Roman" w:cs="Times New Roman"/>
+          <w:sz w:val="24"/>
+          <w:szCs w:val="24"/>
+        </w:rPr>
+        <w:t>“</w:t>
+      </w:r>
+      <w:proofErr w:type="spellStart"/>
+      <w:r>
+        <w:rPr>
+          <w:rFonts w:ascii="Times New Roman" w:hAnsi="Times New Roman" w:cs="Times New Roman"/>
+          <w:sz w:val="24"/>
+          <w:szCs w:val="24"/>
+        </w:rPr>
+        <w:t>Site_Breakdown_Selection</w:t>
+      </w:r>
+      <w:proofErr w:type="spellEnd"/>
+      <w:r>
+        <w:rPr>
+          <w:rFonts w:ascii="Times New Roman" w:hAnsi="Times New Roman" w:cs="Times New Roman"/>
+          <w:sz w:val="24"/>
+          <w:szCs w:val="24"/>
+        </w:rPr>
+        <w:t>” Excel file which keeps track of activity at all sites</w:t>
       </w:r>
     </w:p>
     <w:p>
@@ -7940,7 +9374,43 @@
           <w:sz w:val="24"/>
           <w:szCs w:val="24"/>
         </w:rPr>
-        <w:t>typed into a Word document in the “Notes” folder named “SiteCode_SiteName_Notes” (e.g., “AA_James_Brown_Notes”)</w:t>
+        <w:t>typed into a Word document in the “Notes” folder named “</w:t>
+      </w:r>
+      <w:proofErr w:type="spellStart"/>
+      <w:r>
+        <w:rPr>
+          <w:rFonts w:ascii="Times New Roman" w:hAnsi="Times New Roman" w:cs="Times New Roman"/>
+          <w:sz w:val="24"/>
+          <w:szCs w:val="24"/>
+        </w:rPr>
+        <w:t>SiteCode_SiteName_Notes</w:t>
+      </w:r>
+      <w:proofErr w:type="spellEnd"/>
+      <w:r>
+        <w:rPr>
+          <w:rFonts w:ascii="Times New Roman" w:hAnsi="Times New Roman" w:cs="Times New Roman"/>
+          <w:sz w:val="24"/>
+          <w:szCs w:val="24"/>
+        </w:rPr>
+        <w:t>” (e.g., “</w:t>
+      </w:r>
+      <w:proofErr w:type="spellStart"/>
+      <w:r>
+        <w:rPr>
+          <w:rFonts w:ascii="Times New Roman" w:hAnsi="Times New Roman" w:cs="Times New Roman"/>
+          <w:sz w:val="24"/>
+          <w:szCs w:val="24"/>
+        </w:rPr>
+        <w:t>AA_James_Brown_Notes</w:t>
+      </w:r>
+      <w:proofErr w:type="spellEnd"/>
+      <w:r>
+        <w:rPr>
+          <w:rFonts w:ascii="Times New Roman" w:hAnsi="Times New Roman" w:cs="Times New Roman"/>
+          <w:sz w:val="24"/>
+          <w:szCs w:val="24"/>
+        </w:rPr>
+        <w:t>”)</w:t>
       </w:r>
     </w:p>
     <w:p>
@@ -7962,7 +9432,25 @@
           <w:sz w:val="24"/>
           <w:szCs w:val="24"/>
         </w:rPr>
-        <w:t xml:space="preserve">Coordinates and other installation information (i.e., serial number, installation date/time, string length) should be saved in an Excel file called “Level_Logger_Metadata” saved in </w:t>
+        <w:t>Coordinates and other installation information (i.e., serial number, installation date/time, string length) should be saved in an Excel file called “</w:t>
+      </w:r>
+      <w:proofErr w:type="spellStart"/>
+      <w:r>
+        <w:rPr>
+          <w:rFonts w:ascii="Times New Roman" w:hAnsi="Times New Roman" w:cs="Times New Roman"/>
+          <w:sz w:val="24"/>
+          <w:szCs w:val="24"/>
+        </w:rPr>
+        <w:t>Level_Logger_Metadata</w:t>
+      </w:r>
+      <w:proofErr w:type="spellEnd"/>
+      <w:r>
+        <w:rPr>
+          <w:rFonts w:ascii="Times New Roman" w:hAnsi="Times New Roman" w:cs="Times New Roman"/>
+          <w:sz w:val="24"/>
+          <w:szCs w:val="24"/>
+        </w:rPr>
+        <w:t xml:space="preserve">” saved in </w:t>
       </w:r>
       <w:r>
         <w:rPr>
@@ -7986,7 +9474,25 @@
           <w:sz w:val="24"/>
           <w:szCs w:val="24"/>
         </w:rPr>
-        <w:t xml:space="preserve"> called “Water_Quality_Metadata”</w:t>
+        <w:t xml:space="preserve"> called “</w:t>
+      </w:r>
+      <w:proofErr w:type="spellStart"/>
+      <w:r>
+        <w:rPr>
+          <w:rFonts w:ascii="Times New Roman" w:hAnsi="Times New Roman" w:cs="Times New Roman"/>
+          <w:sz w:val="24"/>
+          <w:szCs w:val="24"/>
+        </w:rPr>
+        <w:t>Water_Quality_Metadata</w:t>
+      </w:r>
+      <w:proofErr w:type="spellEnd"/>
+      <w:r>
+        <w:rPr>
+          <w:rFonts w:ascii="Times New Roman" w:hAnsi="Times New Roman" w:cs="Times New Roman"/>
+          <w:sz w:val="24"/>
+          <w:szCs w:val="24"/>
+        </w:rPr>
+        <w:t>”</w:t>
       </w:r>
     </w:p>
     <w:p>
@@ -8008,7 +9514,34 @@
           <w:sz w:val="24"/>
           <w:szCs w:val="24"/>
         </w:rPr>
-        <w:t>Information from the “Level_Logger_Metadata” Excel file can be copy and pasted into the “Equipment</w:t>
+        <w:t>Information from the “</w:t>
+      </w:r>
+      <w:proofErr w:type="spellStart"/>
+      <w:r>
+        <w:rPr>
+          <w:rFonts w:ascii="Times New Roman" w:hAnsi="Times New Roman" w:cs="Times New Roman"/>
+          <w:sz w:val="24"/>
+          <w:szCs w:val="24"/>
+        </w:rPr>
+        <w:t>Level_Logger_Metadata</w:t>
+      </w:r>
+      <w:proofErr w:type="spellEnd"/>
+      <w:r>
+        <w:rPr>
+          <w:rFonts w:ascii="Times New Roman" w:hAnsi="Times New Roman" w:cs="Times New Roman"/>
+          <w:sz w:val="24"/>
+          <w:szCs w:val="24"/>
+        </w:rPr>
+        <w:t>” Excel file can be copy and pasted into the “</w:t>
+      </w:r>
+      <w:proofErr w:type="spellStart"/>
+      <w:r>
+        <w:rPr>
+          <w:rFonts w:ascii="Times New Roman" w:hAnsi="Times New Roman" w:cs="Times New Roman"/>
+          <w:sz w:val="24"/>
+          <w:szCs w:val="24"/>
+        </w:rPr>
+        <w:t>Equipment</w:t>
       </w:r>
       <w:r>
         <w:rPr>
@@ -8024,7 +9557,34 @@
           <w:sz w:val="24"/>
           <w:szCs w:val="24"/>
         </w:rPr>
-        <w:t>Locations” Excel file and also to the “Site_Breakdown_Selection” Excel file</w:t>
+        <w:t>Locations</w:t>
+      </w:r>
+      <w:proofErr w:type="spellEnd"/>
+      <w:r>
+        <w:rPr>
+          <w:rFonts w:ascii="Times New Roman" w:hAnsi="Times New Roman" w:cs="Times New Roman"/>
+          <w:sz w:val="24"/>
+          <w:szCs w:val="24"/>
+        </w:rPr>
+        <w:t>” Excel file and also to the “</w:t>
+      </w:r>
+      <w:proofErr w:type="spellStart"/>
+      <w:r>
+        <w:rPr>
+          <w:rFonts w:ascii="Times New Roman" w:hAnsi="Times New Roman" w:cs="Times New Roman"/>
+          <w:sz w:val="24"/>
+          <w:szCs w:val="24"/>
+        </w:rPr>
+        <w:t>Site_Breakdown_Selection</w:t>
+      </w:r>
+      <w:proofErr w:type="spellEnd"/>
+      <w:r>
+        <w:rPr>
+          <w:rFonts w:ascii="Times New Roman" w:hAnsi="Times New Roman" w:cs="Times New Roman"/>
+          <w:sz w:val="24"/>
+          <w:szCs w:val="24"/>
+        </w:rPr>
+        <w:t>” Excel file</w:t>
       </w:r>
     </w:p>
     <w:p>
@@ -8084,7 +9644,43 @@
           <w:sz w:val="24"/>
           <w:szCs w:val="24"/>
         </w:rPr>
-        <w:t>Notes (including pictures) about temperature logger installation in the Rite-in-Rain can be typed into a Word document in the “Notes” folder named “SiteCode_SiteName_Notes” (e.g., “AA_James_Brown_Notes”)</w:t>
+        <w:t>Notes (including pictures) about temperature logger installation in the Rite-in-Rain can be typed into a Word document in the “Notes” folder named “</w:t>
+      </w:r>
+      <w:proofErr w:type="spellStart"/>
+      <w:r>
+        <w:rPr>
+          <w:rFonts w:ascii="Times New Roman" w:hAnsi="Times New Roman" w:cs="Times New Roman"/>
+          <w:sz w:val="24"/>
+          <w:szCs w:val="24"/>
+        </w:rPr>
+        <w:t>SiteCode_SiteName_Notes</w:t>
+      </w:r>
+      <w:proofErr w:type="spellEnd"/>
+      <w:r>
+        <w:rPr>
+          <w:rFonts w:ascii="Times New Roman" w:hAnsi="Times New Roman" w:cs="Times New Roman"/>
+          <w:sz w:val="24"/>
+          <w:szCs w:val="24"/>
+        </w:rPr>
+        <w:t>” (e.g., “</w:t>
+      </w:r>
+      <w:proofErr w:type="spellStart"/>
+      <w:r>
+        <w:rPr>
+          <w:rFonts w:ascii="Times New Roman" w:hAnsi="Times New Roman" w:cs="Times New Roman"/>
+          <w:sz w:val="24"/>
+          <w:szCs w:val="24"/>
+        </w:rPr>
+        <w:t>AA_James_Brown_Notes</w:t>
+      </w:r>
+      <w:proofErr w:type="spellEnd"/>
+      <w:r>
+        <w:rPr>
+          <w:rFonts w:ascii="Times New Roman" w:hAnsi="Times New Roman" w:cs="Times New Roman"/>
+          <w:sz w:val="24"/>
+          <w:szCs w:val="24"/>
+        </w:rPr>
+        <w:t>”)</w:t>
       </w:r>
     </w:p>
     <w:p>
@@ -8124,6 +9720,7 @@
         </w:rPr>
         <w:t>) should be saved in an Excel file called “</w:t>
       </w:r>
+      <w:proofErr w:type="spellStart"/>
       <w:r>
         <w:rPr>
           <w:rFonts w:ascii="Times New Roman" w:hAnsi="Times New Roman" w:cs="Times New Roman"/>
@@ -8138,7 +9735,34 @@
           <w:sz w:val="24"/>
           <w:szCs w:val="24"/>
         </w:rPr>
-        <w:t>_Logger_Metadata” saved in a subfolder of the “Data” folder called “Water_Quality_Metadata”</w:t>
+        <w:t>_Logger_Metadata</w:t>
+      </w:r>
+      <w:proofErr w:type="spellEnd"/>
+      <w:r>
+        <w:rPr>
+          <w:rFonts w:ascii="Times New Roman" w:hAnsi="Times New Roman" w:cs="Times New Roman"/>
+          <w:sz w:val="24"/>
+          <w:szCs w:val="24"/>
+        </w:rPr>
+        <w:t>” saved in a subfolder of the “Data” folder called “</w:t>
+      </w:r>
+      <w:proofErr w:type="spellStart"/>
+      <w:r>
+        <w:rPr>
+          <w:rFonts w:ascii="Times New Roman" w:hAnsi="Times New Roman" w:cs="Times New Roman"/>
+          <w:sz w:val="24"/>
+          <w:szCs w:val="24"/>
+        </w:rPr>
+        <w:t>Water_Quality_Metadata</w:t>
+      </w:r>
+      <w:proofErr w:type="spellEnd"/>
+      <w:r>
+        <w:rPr>
+          <w:rFonts w:ascii="Times New Roman" w:hAnsi="Times New Roman" w:cs="Times New Roman"/>
+          <w:sz w:val="24"/>
+          <w:szCs w:val="24"/>
+        </w:rPr>
+        <w:t>”</w:t>
       </w:r>
     </w:p>
     <w:p>
@@ -8162,6 +9786,7 @@
         </w:rPr>
         <w:t>Information from the “</w:t>
       </w:r>
+      <w:proofErr w:type="spellStart"/>
       <w:r>
         <w:rPr>
           <w:rFonts w:ascii="Times New Roman" w:hAnsi="Times New Roman" w:cs="Times New Roman"/>
@@ -8176,7 +9801,25 @@
           <w:sz w:val="24"/>
           <w:szCs w:val="24"/>
         </w:rPr>
-        <w:t>_Logger_Metadata” Excel file can be copy and pasted into the “Equipment</w:t>
+        <w:t>_Logger_Metadata</w:t>
+      </w:r>
+      <w:proofErr w:type="spellEnd"/>
+      <w:r>
+        <w:rPr>
+          <w:rFonts w:ascii="Times New Roman" w:hAnsi="Times New Roman" w:cs="Times New Roman"/>
+          <w:sz w:val="24"/>
+          <w:szCs w:val="24"/>
+        </w:rPr>
+        <w:t>” Excel file can be copy and pasted into the “</w:t>
+      </w:r>
+      <w:proofErr w:type="spellStart"/>
+      <w:r>
+        <w:rPr>
+          <w:rFonts w:ascii="Times New Roman" w:hAnsi="Times New Roman" w:cs="Times New Roman"/>
+          <w:sz w:val="24"/>
+          <w:szCs w:val="24"/>
+        </w:rPr>
+        <w:t>Equipment</w:t>
       </w:r>
       <w:r>
         <w:rPr>
@@ -8192,7 +9835,34 @@
           <w:sz w:val="24"/>
           <w:szCs w:val="24"/>
         </w:rPr>
-        <w:t>Locations” Excel file and also to the “Site_Breakdown_Selection” Excel file</w:t>
+        <w:t>Locations</w:t>
+      </w:r>
+      <w:proofErr w:type="spellEnd"/>
+      <w:r>
+        <w:rPr>
+          <w:rFonts w:ascii="Times New Roman" w:hAnsi="Times New Roman" w:cs="Times New Roman"/>
+          <w:sz w:val="24"/>
+          <w:szCs w:val="24"/>
+        </w:rPr>
+        <w:t>” Excel file and also to the “</w:t>
+      </w:r>
+      <w:proofErr w:type="spellStart"/>
+      <w:r>
+        <w:rPr>
+          <w:rFonts w:ascii="Times New Roman" w:hAnsi="Times New Roman" w:cs="Times New Roman"/>
+          <w:sz w:val="24"/>
+          <w:szCs w:val="24"/>
+        </w:rPr>
+        <w:t>Site_Breakdown_Selection</w:t>
+      </w:r>
+      <w:proofErr w:type="spellEnd"/>
+      <w:r>
+        <w:rPr>
+          <w:rFonts w:ascii="Times New Roman" w:hAnsi="Times New Roman" w:cs="Times New Roman"/>
+          <w:sz w:val="24"/>
+          <w:szCs w:val="24"/>
+        </w:rPr>
+        <w:t>” Excel file</w:t>
       </w:r>
     </w:p>
     <w:p>
@@ -8252,7 +9922,43 @@
           <w:sz w:val="24"/>
           <w:szCs w:val="24"/>
         </w:rPr>
-        <w:t>Notes (including pictures) about DO logger installation and movement in the Rite-in-Rain can be typed into a Word document in the “Notes” folder named “SiteCode_SiteName_Notes” (e.g., “AA_James_Brown_Notes”)</w:t>
+        <w:t>Notes (including pictures) about DO logger installation and movement in the Rite-in-Rain can be typed into a Word document in the “Notes” folder named “</w:t>
+      </w:r>
+      <w:proofErr w:type="spellStart"/>
+      <w:r>
+        <w:rPr>
+          <w:rFonts w:ascii="Times New Roman" w:hAnsi="Times New Roman" w:cs="Times New Roman"/>
+          <w:sz w:val="24"/>
+          <w:szCs w:val="24"/>
+        </w:rPr>
+        <w:t>SiteCode_SiteName_Notes</w:t>
+      </w:r>
+      <w:proofErr w:type="spellEnd"/>
+      <w:r>
+        <w:rPr>
+          <w:rFonts w:ascii="Times New Roman" w:hAnsi="Times New Roman" w:cs="Times New Roman"/>
+          <w:sz w:val="24"/>
+          <w:szCs w:val="24"/>
+        </w:rPr>
+        <w:t>” (e.g., “</w:t>
+      </w:r>
+      <w:proofErr w:type="spellStart"/>
+      <w:r>
+        <w:rPr>
+          <w:rFonts w:ascii="Times New Roman" w:hAnsi="Times New Roman" w:cs="Times New Roman"/>
+          <w:sz w:val="24"/>
+          <w:szCs w:val="24"/>
+        </w:rPr>
+        <w:t>AA_James_Brown_Notes</w:t>
+      </w:r>
+      <w:proofErr w:type="spellEnd"/>
+      <w:r>
+        <w:rPr>
+          <w:rFonts w:ascii="Times New Roman" w:hAnsi="Times New Roman" w:cs="Times New Roman"/>
+          <w:sz w:val="24"/>
+          <w:szCs w:val="24"/>
+        </w:rPr>
+        <w:t>”)</w:t>
       </w:r>
     </w:p>
     <w:p>
@@ -8292,6 +9998,7 @@
         </w:rPr>
         <w:t xml:space="preserve"> etc.) should be saved in an Excel file called “</w:t>
       </w:r>
+      <w:proofErr w:type="spellStart"/>
       <w:r>
         <w:rPr>
           <w:rFonts w:ascii="Times New Roman" w:hAnsi="Times New Roman" w:cs="Times New Roman"/>
@@ -8306,7 +10013,34 @@
           <w:sz w:val="24"/>
           <w:szCs w:val="24"/>
         </w:rPr>
-        <w:t>_Logger_Metadata” saved in a subfolder of the “Data” folder called “Water_Quality_Metadata”</w:t>
+        <w:t>_Logger_Metadata</w:t>
+      </w:r>
+      <w:proofErr w:type="spellEnd"/>
+      <w:r>
+        <w:rPr>
+          <w:rFonts w:ascii="Times New Roman" w:hAnsi="Times New Roman" w:cs="Times New Roman"/>
+          <w:sz w:val="24"/>
+          <w:szCs w:val="24"/>
+        </w:rPr>
+        <w:t>” saved in a subfolder of the “Data” folder called “</w:t>
+      </w:r>
+      <w:proofErr w:type="spellStart"/>
+      <w:r>
+        <w:rPr>
+          <w:rFonts w:ascii="Times New Roman" w:hAnsi="Times New Roman" w:cs="Times New Roman"/>
+          <w:sz w:val="24"/>
+          <w:szCs w:val="24"/>
+        </w:rPr>
+        <w:t>Water_Quality_Metadata</w:t>
+      </w:r>
+      <w:proofErr w:type="spellEnd"/>
+      <w:r>
+        <w:rPr>
+          <w:rFonts w:ascii="Times New Roman" w:hAnsi="Times New Roman" w:cs="Times New Roman"/>
+          <w:sz w:val="24"/>
+          <w:szCs w:val="24"/>
+        </w:rPr>
+        <w:t>”</w:t>
       </w:r>
     </w:p>
     <w:p>
@@ -8328,7 +10062,43 @@
           <w:sz w:val="24"/>
           <w:szCs w:val="24"/>
         </w:rPr>
-        <w:t>Since the DO logger gets rotated regularly, the metadata should not be included in the “Equipment_Locations” Excel file but should be included in the “Site_Breakdown_Selection” Excel file to keep track of which sites had a DO logger rotation</w:t>
+        <w:t>Since the DO logger gets rotated regularly, the metadata should not be included in the “</w:t>
+      </w:r>
+      <w:proofErr w:type="spellStart"/>
+      <w:r>
+        <w:rPr>
+          <w:rFonts w:ascii="Times New Roman" w:hAnsi="Times New Roman" w:cs="Times New Roman"/>
+          <w:sz w:val="24"/>
+          <w:szCs w:val="24"/>
+        </w:rPr>
+        <w:t>Equipment_Locations</w:t>
+      </w:r>
+      <w:proofErr w:type="spellEnd"/>
+      <w:r>
+        <w:rPr>
+          <w:rFonts w:ascii="Times New Roman" w:hAnsi="Times New Roman" w:cs="Times New Roman"/>
+          <w:sz w:val="24"/>
+          <w:szCs w:val="24"/>
+        </w:rPr>
+        <w:t>” Excel file but should be included in the “</w:t>
+      </w:r>
+      <w:proofErr w:type="spellStart"/>
+      <w:r>
+        <w:rPr>
+          <w:rFonts w:ascii="Times New Roman" w:hAnsi="Times New Roman" w:cs="Times New Roman"/>
+          <w:sz w:val="24"/>
+          <w:szCs w:val="24"/>
+        </w:rPr>
+        <w:t>Site_Breakdown_Selection</w:t>
+      </w:r>
+      <w:proofErr w:type="spellEnd"/>
+      <w:r>
+        <w:rPr>
+          <w:rFonts w:ascii="Times New Roman" w:hAnsi="Times New Roman" w:cs="Times New Roman"/>
+          <w:sz w:val="24"/>
+          <w:szCs w:val="24"/>
+        </w:rPr>
+        <w:t>” Excel file to keep track of which sites had a DO logger rotation</w:t>
       </w:r>
     </w:p>
     <w:p>
@@ -8434,7 +10204,43 @@
           <w:sz w:val="24"/>
           <w:szCs w:val="24"/>
         </w:rPr>
-        <w:t>put in a Word document in the “Notes” folder named “SiteCode_SiteName_Notes” (e.g., “AA_James_Brown_Notes”)</w:t>
+        <w:t>put in a Word document in the “Notes” folder named “</w:t>
+      </w:r>
+      <w:proofErr w:type="spellStart"/>
+      <w:r>
+        <w:rPr>
+          <w:rFonts w:ascii="Times New Roman" w:hAnsi="Times New Roman" w:cs="Times New Roman"/>
+          <w:sz w:val="24"/>
+          <w:szCs w:val="24"/>
+        </w:rPr>
+        <w:t>SiteCode_SiteName_Notes</w:t>
+      </w:r>
+      <w:proofErr w:type="spellEnd"/>
+      <w:r>
+        <w:rPr>
+          <w:rFonts w:ascii="Times New Roman" w:hAnsi="Times New Roman" w:cs="Times New Roman"/>
+          <w:sz w:val="24"/>
+          <w:szCs w:val="24"/>
+        </w:rPr>
+        <w:t>” (e.g., “</w:t>
+      </w:r>
+      <w:proofErr w:type="spellStart"/>
+      <w:r>
+        <w:rPr>
+          <w:rFonts w:ascii="Times New Roman" w:hAnsi="Times New Roman" w:cs="Times New Roman"/>
+          <w:sz w:val="24"/>
+          <w:szCs w:val="24"/>
+        </w:rPr>
+        <w:t>AA_James_Brown_Notes</w:t>
+      </w:r>
+      <w:proofErr w:type="spellEnd"/>
+      <w:r>
+        <w:rPr>
+          <w:rFonts w:ascii="Times New Roman" w:hAnsi="Times New Roman" w:cs="Times New Roman"/>
+          <w:sz w:val="24"/>
+          <w:szCs w:val="24"/>
+        </w:rPr>
+        <w:t>”)</w:t>
       </w:r>
     </w:p>
     <w:p>
@@ -8672,7 +10478,25 @@
           <w:sz w:val="24"/>
           <w:szCs w:val="24"/>
         </w:rPr>
-        <w:t>Create a .xlsx file called “Connectivity_Data” and create two tabs called “Connectivity Notes” and “Connectivity Thresholds”</w:t>
+        <w:t>Create a .xlsx file called “</w:t>
+      </w:r>
+      <w:proofErr w:type="spellStart"/>
+      <w:r>
+        <w:rPr>
+          <w:rFonts w:ascii="Times New Roman" w:hAnsi="Times New Roman" w:cs="Times New Roman"/>
+          <w:sz w:val="24"/>
+          <w:szCs w:val="24"/>
+        </w:rPr>
+        <w:t>Connectivity_Data</w:t>
+      </w:r>
+      <w:proofErr w:type="spellEnd"/>
+      <w:r>
+        <w:rPr>
+          <w:rFonts w:ascii="Times New Roman" w:hAnsi="Times New Roman" w:cs="Times New Roman"/>
+          <w:sz w:val="24"/>
+          <w:szCs w:val="24"/>
+        </w:rPr>
+        <w:t>” and create two tabs called “Connectivity Notes” and “Connectivity Thresholds”</w:t>
       </w:r>
     </w:p>
     <w:p>
@@ -8694,7 +10518,25 @@
           <w:sz w:val="24"/>
           <w:szCs w:val="24"/>
         </w:rPr>
-        <w:t>In the “Connectivity Notes” tab use site notes, timelapse camera footage, level logger data, and temperature data to note dates and corresponding Skagit or Sauk mainstem discharge (cfs) of varying degrees of connectivity</w:t>
+        <w:t>In the “Connectivity Notes” tab use site notes, timelapse camera footage, level logger data, and temperature data to note dates and corresponding Skagit or Sauk mainstem discharge (</w:t>
+      </w:r>
+      <w:proofErr w:type="spellStart"/>
+      <w:r>
+        <w:rPr>
+          <w:rFonts w:ascii="Times New Roman" w:hAnsi="Times New Roman" w:cs="Times New Roman"/>
+          <w:sz w:val="24"/>
+          <w:szCs w:val="24"/>
+        </w:rPr>
+        <w:t>cfs</w:t>
+      </w:r>
+      <w:proofErr w:type="spellEnd"/>
+      <w:r>
+        <w:rPr>
+          <w:rFonts w:ascii="Times New Roman" w:hAnsi="Times New Roman" w:cs="Times New Roman"/>
+          <w:sz w:val="24"/>
+          <w:szCs w:val="24"/>
+        </w:rPr>
+        <w:t>) of varying degrees of connectivity</w:t>
       </w:r>
     </w:p>
     <w:p>
@@ -8829,7 +10671,25 @@
           <w:szCs w:val="24"/>
         </w:rPr>
         <w:lastRenderedPageBreak/>
-        <w:t xml:space="preserve">Create a new folder called “Level Logger Data” in Data &gt; Water_Quality_Metadata </w:t>
+        <w:t xml:space="preserve">Create a new folder called “Level Logger Data” in Data &gt; </w:t>
+      </w:r>
+      <w:proofErr w:type="spellStart"/>
+      <w:r>
+        <w:rPr>
+          <w:rFonts w:ascii="Times New Roman" w:hAnsi="Times New Roman" w:cs="Times New Roman"/>
+          <w:sz w:val="24"/>
+          <w:szCs w:val="24"/>
+        </w:rPr>
+        <w:t>Water_Quality_Metadata</w:t>
+      </w:r>
+      <w:proofErr w:type="spellEnd"/>
+      <w:r>
+        <w:rPr>
+          <w:rFonts w:ascii="Times New Roman" w:hAnsi="Times New Roman" w:cs="Times New Roman"/>
+          <w:sz w:val="24"/>
+          <w:szCs w:val="24"/>
+        </w:rPr>
+        <w:t xml:space="preserve"> </w:t>
       </w:r>
     </w:p>
     <w:p>
@@ -8851,7 +10711,25 @@
           <w:sz w:val="24"/>
           <w:szCs w:val="24"/>
         </w:rPr>
-        <w:t>Use the Solinst software (</w:t>
+        <w:t xml:space="preserve">Use the </w:t>
+      </w:r>
+      <w:proofErr w:type="spellStart"/>
+      <w:r>
+        <w:rPr>
+          <w:rFonts w:ascii="Times New Roman" w:hAnsi="Times New Roman" w:cs="Times New Roman"/>
+          <w:sz w:val="24"/>
+          <w:szCs w:val="24"/>
+        </w:rPr>
+        <w:t>Solinst</w:t>
+      </w:r>
+      <w:proofErr w:type="spellEnd"/>
+      <w:r>
+        <w:rPr>
+          <w:rFonts w:ascii="Times New Roman" w:hAnsi="Times New Roman" w:cs="Times New Roman"/>
+          <w:sz w:val="24"/>
+          <w:szCs w:val="24"/>
+        </w:rPr>
+        <w:t xml:space="preserve"> software (</w:t>
       </w:r>
       <w:hyperlink r:id="rId13" w:history="1">
         <w:r>
@@ -8887,7 +10765,25 @@
           <w:sz w:val="24"/>
           <w:szCs w:val="24"/>
         </w:rPr>
-        <w:t>“SiteName_MM_DD_YY” (e.g., “Cumberland_10_12_21”)</w:t>
+        <w:t>“</w:t>
+      </w:r>
+      <w:proofErr w:type="spellStart"/>
+      <w:r>
+        <w:rPr>
+          <w:rFonts w:ascii="Times New Roman" w:hAnsi="Times New Roman" w:cs="Times New Roman"/>
+          <w:sz w:val="24"/>
+          <w:szCs w:val="24"/>
+        </w:rPr>
+        <w:t>SiteName_MM_DD_YY</w:t>
+      </w:r>
+      <w:proofErr w:type="spellEnd"/>
+      <w:r>
+        <w:rPr>
+          <w:rFonts w:ascii="Times New Roman" w:hAnsi="Times New Roman" w:cs="Times New Roman"/>
+          <w:sz w:val="24"/>
+          <w:szCs w:val="24"/>
+        </w:rPr>
+        <w:t>” (e.g., “Cumberland_10_12_21”)</w:t>
       </w:r>
     </w:p>
     <w:bookmarkEnd w:id="4"/>
@@ -8910,7 +10806,25 @@
           <w:sz w:val="24"/>
           <w:szCs w:val="24"/>
         </w:rPr>
-        <w:t xml:space="preserve">Use the “Level_Logger_Metadata” </w:t>
+        <w:t>Use the “</w:t>
+      </w:r>
+      <w:proofErr w:type="spellStart"/>
+      <w:r>
+        <w:rPr>
+          <w:rFonts w:ascii="Times New Roman" w:hAnsi="Times New Roman" w:cs="Times New Roman"/>
+          <w:sz w:val="24"/>
+          <w:szCs w:val="24"/>
+        </w:rPr>
+        <w:t>Level_Logger_Metadata</w:t>
+      </w:r>
+      <w:proofErr w:type="spellEnd"/>
+      <w:r>
+        <w:rPr>
+          <w:rFonts w:ascii="Times New Roman" w:hAnsi="Times New Roman" w:cs="Times New Roman"/>
+          <w:sz w:val="24"/>
+          <w:szCs w:val="24"/>
+        </w:rPr>
+        <w:t xml:space="preserve">” </w:t>
       </w:r>
       <w:r>
         <w:rPr>
@@ -8956,7 +10870,43 @@
           <w:sz w:val="24"/>
           <w:szCs w:val="24"/>
         </w:rPr>
-        <w:t>Copy and paste these rows into a .csv file called “Level_Logger_Data_SiteCode_SiteName” (e.g., “Level_Logger_Data_R_Hurn_Field” that should be saved in a new folder called “Logger Data”</w:t>
+        <w:t>Copy and paste these rows into a .csv file called “</w:t>
+      </w:r>
+      <w:proofErr w:type="spellStart"/>
+      <w:r>
+        <w:rPr>
+          <w:rFonts w:ascii="Times New Roman" w:hAnsi="Times New Roman" w:cs="Times New Roman"/>
+          <w:sz w:val="24"/>
+          <w:szCs w:val="24"/>
+        </w:rPr>
+        <w:t>Level_Logger_Data_SiteCode_SiteName</w:t>
+      </w:r>
+      <w:proofErr w:type="spellEnd"/>
+      <w:r>
+        <w:rPr>
+          <w:rFonts w:ascii="Times New Roman" w:hAnsi="Times New Roman" w:cs="Times New Roman"/>
+          <w:sz w:val="24"/>
+          <w:szCs w:val="24"/>
+        </w:rPr>
+        <w:t>” (e.g., “</w:t>
+      </w:r>
+      <w:proofErr w:type="spellStart"/>
+      <w:r>
+        <w:rPr>
+          <w:rFonts w:ascii="Times New Roman" w:hAnsi="Times New Roman" w:cs="Times New Roman"/>
+          <w:sz w:val="24"/>
+          <w:szCs w:val="24"/>
+        </w:rPr>
+        <w:t>Level_Logger_Data_R_Hurn_Field</w:t>
+      </w:r>
+      <w:proofErr w:type="spellEnd"/>
+      <w:r>
+        <w:rPr>
+          <w:rFonts w:ascii="Times New Roman" w:hAnsi="Times New Roman" w:cs="Times New Roman"/>
+          <w:sz w:val="24"/>
+          <w:szCs w:val="24"/>
+        </w:rPr>
+        <w:t>” that should be saved in a new folder called “Logger Data”</w:t>
       </w:r>
       <w:r>
         <w:rPr>
@@ -8974,13 +10924,41 @@
         </w:rPr>
         <w:t xml:space="preserve">Data &gt; </w:t>
       </w:r>
-      <w:r>
-        <w:rPr>
-          <w:rFonts w:ascii="Times New Roman" w:hAnsi="Times New Roman" w:cs="Times New Roman"/>
-          <w:sz w:val="24"/>
-          <w:szCs w:val="24"/>
-        </w:rPr>
-        <w:t>SiteCode SiteName (e.g., “AB McCleod Slough”)</w:t>
+      <w:proofErr w:type="spellStart"/>
+      <w:r>
+        <w:rPr>
+          <w:rFonts w:ascii="Times New Roman" w:hAnsi="Times New Roman" w:cs="Times New Roman"/>
+          <w:sz w:val="24"/>
+          <w:szCs w:val="24"/>
+        </w:rPr>
+        <w:t>SiteCode</w:t>
+      </w:r>
+      <w:proofErr w:type="spellEnd"/>
+      <w:r>
+        <w:rPr>
+          <w:rFonts w:ascii="Times New Roman" w:hAnsi="Times New Roman" w:cs="Times New Roman"/>
+          <w:sz w:val="24"/>
+          <w:szCs w:val="24"/>
+        </w:rPr>
+        <w:t xml:space="preserve"> </w:t>
+      </w:r>
+      <w:proofErr w:type="spellStart"/>
+      <w:r>
+        <w:rPr>
+          <w:rFonts w:ascii="Times New Roman" w:hAnsi="Times New Roman" w:cs="Times New Roman"/>
+          <w:sz w:val="24"/>
+          <w:szCs w:val="24"/>
+        </w:rPr>
+        <w:t>SiteName</w:t>
+      </w:r>
+      <w:proofErr w:type="spellEnd"/>
+      <w:r>
+        <w:rPr>
+          <w:rFonts w:ascii="Times New Roman" w:hAnsi="Times New Roman" w:cs="Times New Roman"/>
+          <w:sz w:val="24"/>
+          <w:szCs w:val="24"/>
+        </w:rPr>
+        <w:t xml:space="preserve"> (e.g., “AB McCleod Slough”)</w:t>
       </w:r>
     </w:p>
     <w:p>
@@ -9138,15 +11116,43 @@
           <w:sz w:val="24"/>
           <w:szCs w:val="24"/>
         </w:rPr>
-        <w:t>Temperature logger data can remain as HOBO files in a “Temperature Logger Data” folder under Data &gt; Water_Quality_Metadata</w:t>
-      </w:r>
-      <w:r>
-        <w:rPr>
-          <w:rFonts w:ascii="Times New Roman" w:hAnsi="Times New Roman" w:cs="Times New Roman"/>
-          <w:sz w:val="24"/>
-          <w:szCs w:val="24"/>
-        </w:rPr>
-        <w:t xml:space="preserve"> named as “Logger#_SiteName_MM_DD_YY” (e.g., “20772086_Cumberland_10_12_21”)</w:t>
+        <w:t xml:space="preserve">Temperature logger data can remain as HOBO files in a “Temperature Logger Data” folder under Data &gt; </w:t>
+      </w:r>
+      <w:proofErr w:type="spellStart"/>
+      <w:r>
+        <w:rPr>
+          <w:rFonts w:ascii="Times New Roman" w:hAnsi="Times New Roman" w:cs="Times New Roman"/>
+          <w:sz w:val="24"/>
+          <w:szCs w:val="24"/>
+        </w:rPr>
+        <w:t>Water_Quality_Metadata</w:t>
+      </w:r>
+      <w:proofErr w:type="spellEnd"/>
+      <w:r>
+        <w:rPr>
+          <w:rFonts w:ascii="Times New Roman" w:hAnsi="Times New Roman" w:cs="Times New Roman"/>
+          <w:sz w:val="24"/>
+          <w:szCs w:val="24"/>
+        </w:rPr>
+        <w:t xml:space="preserve"> named as “Logger#_</w:t>
+      </w:r>
+      <w:proofErr w:type="spellStart"/>
+      <w:r>
+        <w:rPr>
+          <w:rFonts w:ascii="Times New Roman" w:hAnsi="Times New Roman" w:cs="Times New Roman"/>
+          <w:sz w:val="24"/>
+          <w:szCs w:val="24"/>
+        </w:rPr>
+        <w:t>SiteName_MM_DD_YY</w:t>
+      </w:r>
+      <w:proofErr w:type="spellEnd"/>
+      <w:r>
+        <w:rPr>
+          <w:rFonts w:ascii="Times New Roman" w:hAnsi="Times New Roman" w:cs="Times New Roman"/>
+          <w:sz w:val="24"/>
+          <w:szCs w:val="24"/>
+        </w:rPr>
+        <w:t>” (e.g., “20772086_Cumberland_10_12_21”)</w:t>
       </w:r>
     </w:p>
     <w:p>
@@ -9372,7 +11378,25 @@
           <w:sz w:val="24"/>
           <w:szCs w:val="24"/>
         </w:rPr>
-        <w:t>“Logger#_Date_DO” (e.g., “21060313_07122021_DO”)</w:t>
+        <w:t>“Logger#_</w:t>
+      </w:r>
+      <w:proofErr w:type="spellStart"/>
+      <w:r>
+        <w:rPr>
+          <w:rFonts w:ascii="Times New Roman" w:hAnsi="Times New Roman" w:cs="Times New Roman"/>
+          <w:sz w:val="24"/>
+          <w:szCs w:val="24"/>
+        </w:rPr>
+        <w:t>Date_DO</w:t>
+      </w:r>
+      <w:proofErr w:type="spellEnd"/>
+      <w:r>
+        <w:rPr>
+          <w:rFonts w:ascii="Times New Roman" w:hAnsi="Times New Roman" w:cs="Times New Roman"/>
+          <w:sz w:val="24"/>
+          <w:szCs w:val="24"/>
+        </w:rPr>
+        <w:t>” (e.g., “21060313_07122021_DO”)</w:t>
       </w:r>
       <w:r>
         <w:rPr>
@@ -9426,8 +11450,18 @@
           <w:sz w:val="24"/>
           <w:szCs w:val="24"/>
         </w:rPr>
-        <w:t>folder called “DO Data” in Data &gt; Water_Quality_Metadata</w:t>
-      </w:r>
+        <w:t xml:space="preserve">folder called “DO Data” in Data &gt; </w:t>
+      </w:r>
+      <w:proofErr w:type="spellStart"/>
+      <w:r>
+        <w:rPr>
+          <w:rFonts w:ascii="Times New Roman" w:hAnsi="Times New Roman" w:cs="Times New Roman"/>
+          <w:sz w:val="24"/>
+          <w:szCs w:val="24"/>
+        </w:rPr>
+        <w:t>Water_Quality_Metadata</w:t>
+      </w:r>
+      <w:proofErr w:type="spellEnd"/>
     </w:p>
     <w:p>
       <w:pPr>
@@ -9448,8 +11482,18 @@
           <w:sz w:val="24"/>
           <w:szCs w:val="24"/>
         </w:rPr>
-        <w:t>Open the HOBO file in HOBOware</w:t>
-      </w:r>
+        <w:t xml:space="preserve">Open the HOBO file in </w:t>
+      </w:r>
+      <w:proofErr w:type="spellStart"/>
+      <w:r>
+        <w:rPr>
+          <w:rFonts w:ascii="Times New Roman" w:hAnsi="Times New Roman" w:cs="Times New Roman"/>
+          <w:sz w:val="24"/>
+          <w:szCs w:val="24"/>
+        </w:rPr>
+        <w:t>HOBOware</w:t>
+      </w:r>
+      <w:proofErr w:type="spellEnd"/>
     </w:p>
     <w:p>
       <w:pPr>
@@ -9515,7 +11559,25 @@
           <w:szCs w:val="24"/>
         </w:rPr>
         <w:lastRenderedPageBreak/>
-        <w:t>“Logger#_Date_DO” (e.g., “21060313_07122021_DO”)</w:t>
+        <w:t>“Logger#_</w:t>
+      </w:r>
+      <w:proofErr w:type="spellStart"/>
+      <w:r>
+        <w:rPr>
+          <w:rFonts w:ascii="Times New Roman" w:hAnsi="Times New Roman" w:cs="Times New Roman"/>
+          <w:sz w:val="24"/>
+          <w:szCs w:val="24"/>
+        </w:rPr>
+        <w:t>Date_DO</w:t>
+      </w:r>
+      <w:proofErr w:type="spellEnd"/>
+      <w:r>
+        <w:rPr>
+          <w:rFonts w:ascii="Times New Roman" w:hAnsi="Times New Roman" w:cs="Times New Roman"/>
+          <w:sz w:val="24"/>
+          <w:szCs w:val="24"/>
+        </w:rPr>
+        <w:t>” (e.g., “21060313_07122021_DO”)</w:t>
       </w:r>
     </w:p>
     <w:p>
@@ -9545,7 +11607,25 @@
           <w:sz w:val="24"/>
           <w:szCs w:val="24"/>
         </w:rPr>
-        <w:t xml:space="preserve">“DO_Logger_Data” </w:t>
+        <w:t>“</w:t>
+      </w:r>
+      <w:proofErr w:type="spellStart"/>
+      <w:r>
+        <w:rPr>
+          <w:rFonts w:ascii="Times New Roman" w:hAnsi="Times New Roman" w:cs="Times New Roman"/>
+          <w:sz w:val="24"/>
+          <w:szCs w:val="24"/>
+        </w:rPr>
+        <w:t>DO_Logger_Data</w:t>
+      </w:r>
+      <w:proofErr w:type="spellEnd"/>
+      <w:r>
+        <w:rPr>
+          <w:rFonts w:ascii="Times New Roman" w:hAnsi="Times New Roman" w:cs="Times New Roman"/>
+          <w:sz w:val="24"/>
+          <w:szCs w:val="24"/>
+        </w:rPr>
+        <w:t xml:space="preserve">” </w:t>
       </w:r>
       <w:r>
         <w:rPr>
@@ -9575,7 +11655,25 @@
           <w:sz w:val="24"/>
           <w:szCs w:val="24"/>
         </w:rPr>
-        <w:t xml:space="preserve">Use the “DO_Logger_Metadata” Excel file to </w:t>
+        <w:t>Use the “</w:t>
+      </w:r>
+      <w:proofErr w:type="spellStart"/>
+      <w:r>
+        <w:rPr>
+          <w:rFonts w:ascii="Times New Roman" w:hAnsi="Times New Roman" w:cs="Times New Roman"/>
+          <w:sz w:val="24"/>
+          <w:szCs w:val="24"/>
+        </w:rPr>
+        <w:t>DO_Logger_Metadata</w:t>
+      </w:r>
+      <w:proofErr w:type="spellEnd"/>
+      <w:r>
+        <w:rPr>
+          <w:rFonts w:ascii="Times New Roman" w:hAnsi="Times New Roman" w:cs="Times New Roman"/>
+          <w:sz w:val="24"/>
+          <w:szCs w:val="24"/>
+        </w:rPr>
+        <w:t xml:space="preserve">” Excel file to </w:t>
       </w:r>
       <w:r>
         <w:rPr>
@@ -9627,7 +11725,43 @@
           <w:sz w:val="24"/>
           <w:szCs w:val="24"/>
         </w:rPr>
-        <w:t>For each site copy and paste the appropriate rows into a .csv file called “DO_Logger_Data_SiteCode_SiteName” (e.g., “DO_Logger_Data_R_Hurn_Field”</w:t>
+        <w:t>For each site copy and paste the appropriate rows into a .csv file called “</w:t>
+      </w:r>
+      <w:proofErr w:type="spellStart"/>
+      <w:r>
+        <w:rPr>
+          <w:rFonts w:ascii="Times New Roman" w:hAnsi="Times New Roman" w:cs="Times New Roman"/>
+          <w:sz w:val="24"/>
+          <w:szCs w:val="24"/>
+        </w:rPr>
+        <w:t>DO_Logger_Data_SiteCode_SiteName</w:t>
+      </w:r>
+      <w:proofErr w:type="spellEnd"/>
+      <w:r>
+        <w:rPr>
+          <w:rFonts w:ascii="Times New Roman" w:hAnsi="Times New Roman" w:cs="Times New Roman"/>
+          <w:sz w:val="24"/>
+          <w:szCs w:val="24"/>
+        </w:rPr>
+        <w:t>” (e.g., “</w:t>
+      </w:r>
+      <w:proofErr w:type="spellStart"/>
+      <w:r>
+        <w:rPr>
+          <w:rFonts w:ascii="Times New Roman" w:hAnsi="Times New Roman" w:cs="Times New Roman"/>
+          <w:sz w:val="24"/>
+          <w:szCs w:val="24"/>
+        </w:rPr>
+        <w:t>DO_Logger_Data_R_Hurn_Field</w:t>
+      </w:r>
+      <w:proofErr w:type="spellEnd"/>
+      <w:r>
+        <w:rPr>
+          <w:rFonts w:ascii="Times New Roman" w:hAnsi="Times New Roman" w:cs="Times New Roman"/>
+          <w:sz w:val="24"/>
+          <w:szCs w:val="24"/>
+        </w:rPr>
+        <w:t>”</w:t>
       </w:r>
       <w:r>
         <w:rPr>
@@ -9645,13 +11779,41 @@
         </w:rPr>
         <w:t xml:space="preserve"> that should be saved in the “Logger Data” folder in Data &gt; </w:t>
       </w:r>
-      <w:r>
-        <w:rPr>
-          <w:rFonts w:ascii="Times New Roman" w:hAnsi="Times New Roman" w:cs="Times New Roman"/>
-          <w:sz w:val="24"/>
-          <w:szCs w:val="24"/>
-        </w:rPr>
-        <w:t>SiteCode SiteName (e.g., “AB McCleod Slough”)</w:t>
+      <w:proofErr w:type="spellStart"/>
+      <w:r>
+        <w:rPr>
+          <w:rFonts w:ascii="Times New Roman" w:hAnsi="Times New Roman" w:cs="Times New Roman"/>
+          <w:sz w:val="24"/>
+          <w:szCs w:val="24"/>
+        </w:rPr>
+        <w:t>SiteCode</w:t>
+      </w:r>
+      <w:proofErr w:type="spellEnd"/>
+      <w:r>
+        <w:rPr>
+          <w:rFonts w:ascii="Times New Roman" w:hAnsi="Times New Roman" w:cs="Times New Roman"/>
+          <w:sz w:val="24"/>
+          <w:szCs w:val="24"/>
+        </w:rPr>
+        <w:t xml:space="preserve"> </w:t>
+      </w:r>
+      <w:proofErr w:type="spellStart"/>
+      <w:r>
+        <w:rPr>
+          <w:rFonts w:ascii="Times New Roman" w:hAnsi="Times New Roman" w:cs="Times New Roman"/>
+          <w:sz w:val="24"/>
+          <w:szCs w:val="24"/>
+        </w:rPr>
+        <w:t>SiteName</w:t>
+      </w:r>
+      <w:proofErr w:type="spellEnd"/>
+      <w:r>
+        <w:rPr>
+          <w:rFonts w:ascii="Times New Roman" w:hAnsi="Times New Roman" w:cs="Times New Roman"/>
+          <w:sz w:val="24"/>
+          <w:szCs w:val="24"/>
+        </w:rPr>
+        <w:t xml:space="preserve"> (e.g., “AB McCleod Slough”)</w:t>
       </w:r>
     </w:p>
     <w:p>
@@ -9871,7 +12033,25 @@
           <w:sz w:val="24"/>
           <w:szCs w:val="24"/>
         </w:rPr>
-        <w:t>Under “Input” table select the merged and trimmed csv file that was produced using the “Survey_Temp_Logger_Merge_and_Trim” R code in the Code &gt; Cleanup folder in GitHub</w:t>
+        <w:t>Under “Input” table select the merged and trimmed csv file that was produced using the “</w:t>
+      </w:r>
+      <w:proofErr w:type="spellStart"/>
+      <w:r>
+        <w:rPr>
+          <w:rFonts w:ascii="Times New Roman" w:hAnsi="Times New Roman" w:cs="Times New Roman"/>
+          <w:sz w:val="24"/>
+          <w:szCs w:val="24"/>
+        </w:rPr>
+        <w:t>Survey_Temp_Logger_Merge_and_Trim</w:t>
+      </w:r>
+      <w:proofErr w:type="spellEnd"/>
+      <w:r>
+        <w:rPr>
+          <w:rFonts w:ascii="Times New Roman" w:hAnsi="Times New Roman" w:cs="Times New Roman"/>
+          <w:sz w:val="24"/>
+          <w:szCs w:val="24"/>
+        </w:rPr>
+        <w:t>” R code in the Code &gt; Cleanup folder in GitHub</w:t>
       </w:r>
     </w:p>
     <w:p>
@@ -9893,7 +12073,25 @@
           <w:sz w:val="24"/>
           <w:szCs w:val="24"/>
         </w:rPr>
-        <w:t>Under “Output Feature Class” have it exported to the Exported Data &gt; From ArcGIS Pro folder as a shapefile (.shp)</w:t>
+        <w:t>Under “Output Feature Class” have it exported to the Exported Data &gt; From ArcGIS Pro folder as a shapefile (.</w:t>
+      </w:r>
+      <w:proofErr w:type="spellStart"/>
+      <w:r>
+        <w:rPr>
+          <w:rFonts w:ascii="Times New Roman" w:hAnsi="Times New Roman" w:cs="Times New Roman"/>
+          <w:sz w:val="24"/>
+          <w:szCs w:val="24"/>
+        </w:rPr>
+        <w:t>shp</w:t>
+      </w:r>
+      <w:proofErr w:type="spellEnd"/>
+      <w:r>
+        <w:rPr>
+          <w:rFonts w:ascii="Times New Roman" w:hAnsi="Times New Roman" w:cs="Times New Roman"/>
+          <w:sz w:val="24"/>
+          <w:szCs w:val="24"/>
+        </w:rPr>
+        <w:t>)</w:t>
       </w:r>
     </w:p>
     <w:p>
@@ -10062,7 +12260,25 @@
           <w:sz w:val="24"/>
           <w:szCs w:val="24"/>
         </w:rPr>
-        <w:t>click “Unclassed Colors” from the drop-down menu and choose “Temp_C” as the Field</w:t>
+        <w:t>click “Unclassed Colors” from the drop-down menu and choose “</w:t>
+      </w:r>
+      <w:proofErr w:type="spellStart"/>
+      <w:r>
+        <w:rPr>
+          <w:rFonts w:ascii="Times New Roman" w:hAnsi="Times New Roman" w:cs="Times New Roman"/>
+          <w:sz w:val="24"/>
+          <w:szCs w:val="24"/>
+        </w:rPr>
+        <w:t>Temp_C</w:t>
+      </w:r>
+      <w:proofErr w:type="spellEnd"/>
+      <w:r>
+        <w:rPr>
+          <w:rFonts w:ascii="Times New Roman" w:hAnsi="Times New Roman" w:cs="Times New Roman"/>
+          <w:sz w:val="24"/>
+          <w:szCs w:val="24"/>
+        </w:rPr>
+        <w:t>” as the Field</w:t>
       </w:r>
     </w:p>
     <w:p>
@@ -10084,7 +12300,23 @@
           <w:sz w:val="24"/>
           <w:szCs w:val="24"/>
         </w:rPr>
-        <w:t>Round the upper and lower label to a whole number</w:t>
+        <w:t xml:space="preserve">Round the upper and lower label to a whole </w:t>
+      </w:r>
+      <w:r>
+        <w:rPr>
+          <w:rFonts w:ascii="Times New Roman" w:hAnsi="Times New Roman" w:cs="Times New Roman"/>
+          <w:sz w:val="24"/>
+          <w:szCs w:val="24"/>
+        </w:rPr>
+        <w:t xml:space="preserve">even </w:t>
+      </w:r>
+      <w:r>
+        <w:rPr>
+          <w:rFonts w:ascii="Times New Roman" w:hAnsi="Times New Roman" w:cs="Times New Roman"/>
+          <w:sz w:val="24"/>
+          <w:szCs w:val="24"/>
+        </w:rPr>
+        <w:t>number</w:t>
       </w:r>
     </w:p>
     <w:p>
@@ -10173,7 +12405,43 @@
           <w:szCs w:val="24"/>
         </w:rPr>
         <w:lastRenderedPageBreak/>
-        <w:t>Unclick the boxes next to all the feature classes on your left panel so just the basemap, hydroline, outlet waypoint, and spatial temperature waypoints are showing then save a PNG of the map to be put into site reports</w:t>
+        <w:t xml:space="preserve">Unclick the boxes next to all the feature classes on your left panel so just the </w:t>
+      </w:r>
+      <w:proofErr w:type="spellStart"/>
+      <w:r>
+        <w:rPr>
+          <w:rFonts w:ascii="Times New Roman" w:hAnsi="Times New Roman" w:cs="Times New Roman"/>
+          <w:sz w:val="24"/>
+          <w:szCs w:val="24"/>
+        </w:rPr>
+        <w:t>basemap</w:t>
+      </w:r>
+      <w:proofErr w:type="spellEnd"/>
+      <w:r>
+        <w:rPr>
+          <w:rFonts w:ascii="Times New Roman" w:hAnsi="Times New Roman" w:cs="Times New Roman"/>
+          <w:sz w:val="24"/>
+          <w:szCs w:val="24"/>
+        </w:rPr>
+        <w:t xml:space="preserve">, </w:t>
+      </w:r>
+      <w:proofErr w:type="spellStart"/>
+      <w:r>
+        <w:rPr>
+          <w:rFonts w:ascii="Times New Roman" w:hAnsi="Times New Roman" w:cs="Times New Roman"/>
+          <w:sz w:val="24"/>
+          <w:szCs w:val="24"/>
+        </w:rPr>
+        <w:t>hydroline</w:t>
+      </w:r>
+      <w:proofErr w:type="spellEnd"/>
+      <w:r>
+        <w:rPr>
+          <w:rFonts w:ascii="Times New Roman" w:hAnsi="Times New Roman" w:cs="Times New Roman"/>
+          <w:sz w:val="24"/>
+          <w:szCs w:val="24"/>
+        </w:rPr>
+        <w:t>, outlet waypoint, and spatial temperature waypoints are showing then save a PNG of the map to be put into site reports</w:t>
       </w:r>
     </w:p>
     <w:p>
@@ -10329,6 +12597,7 @@
           <w:szCs w:val="24"/>
         </w:rPr>
       </w:pPr>
+      <w:proofErr w:type="spellStart"/>
       <w:r>
         <w:rPr>
           <w:rFonts w:ascii="Times New Roman" w:hAnsi="Times New Roman" w:cs="Times New Roman"/>
@@ -10337,6 +12606,7 @@
         </w:rPr>
         <w:t>Water_Quality_Metadata</w:t>
       </w:r>
+      <w:proofErr w:type="spellEnd"/>
       <w:r>
         <w:rPr>
           <w:rFonts w:ascii="Times New Roman" w:hAnsi="Times New Roman" w:cs="Times New Roman"/>
@@ -10441,13 +12711,41 @@
           <w:szCs w:val="24"/>
         </w:rPr>
       </w:pPr>
-      <w:r>
-        <w:rPr>
-          <w:rFonts w:ascii="Times New Roman" w:hAnsi="Times New Roman" w:cs="Times New Roman"/>
-          <w:sz w:val="24"/>
-          <w:szCs w:val="24"/>
-        </w:rPr>
-        <w:t>SiteCode SiteName (e.g., “AB McCleod Slough”)</w:t>
+      <w:proofErr w:type="spellStart"/>
+      <w:r>
+        <w:rPr>
+          <w:rFonts w:ascii="Times New Roman" w:hAnsi="Times New Roman" w:cs="Times New Roman"/>
+          <w:sz w:val="24"/>
+          <w:szCs w:val="24"/>
+        </w:rPr>
+        <w:t>SiteCode</w:t>
+      </w:r>
+      <w:proofErr w:type="spellEnd"/>
+      <w:r>
+        <w:rPr>
+          <w:rFonts w:ascii="Times New Roman" w:hAnsi="Times New Roman" w:cs="Times New Roman"/>
+          <w:sz w:val="24"/>
+          <w:szCs w:val="24"/>
+        </w:rPr>
+        <w:t xml:space="preserve"> </w:t>
+      </w:r>
+      <w:proofErr w:type="spellStart"/>
+      <w:r>
+        <w:rPr>
+          <w:rFonts w:ascii="Times New Roman" w:hAnsi="Times New Roman" w:cs="Times New Roman"/>
+          <w:sz w:val="24"/>
+          <w:szCs w:val="24"/>
+        </w:rPr>
+        <w:t>SiteName</w:t>
+      </w:r>
+      <w:proofErr w:type="spellEnd"/>
+      <w:r>
+        <w:rPr>
+          <w:rFonts w:ascii="Times New Roman" w:hAnsi="Times New Roman" w:cs="Times New Roman"/>
+          <w:sz w:val="24"/>
+          <w:szCs w:val="24"/>
+        </w:rPr>
+        <w:t xml:space="preserve"> (e.g., “AB McCleod Slough”)</w:t>
       </w:r>
       <w:r>
         <w:rPr>
@@ -10497,13 +12795,23 @@
           <w:szCs w:val="24"/>
         </w:rPr>
       </w:pPr>
-      <w:r>
-        <w:rPr>
-          <w:rFonts w:ascii="Times New Roman" w:hAnsi="Times New Roman" w:cs="Times New Roman"/>
-          <w:sz w:val="24"/>
-          <w:szCs w:val="24"/>
-        </w:rPr>
-        <w:t xml:space="preserve">Water_Quality_Metadata </w:t>
+      <w:proofErr w:type="spellStart"/>
+      <w:r>
+        <w:rPr>
+          <w:rFonts w:ascii="Times New Roman" w:hAnsi="Times New Roman" w:cs="Times New Roman"/>
+          <w:sz w:val="24"/>
+          <w:szCs w:val="24"/>
+        </w:rPr>
+        <w:t>Water_Quality_Metadata</w:t>
+      </w:r>
+      <w:proofErr w:type="spellEnd"/>
+      <w:r>
+        <w:rPr>
+          <w:rFonts w:ascii="Times New Roman" w:hAnsi="Times New Roman" w:cs="Times New Roman"/>
+          <w:sz w:val="24"/>
+          <w:szCs w:val="24"/>
+        </w:rPr>
+        <w:t xml:space="preserve"> </w:t>
       </w:r>
       <w:r>
         <w:rPr>
@@ -10607,7 +12915,25 @@
           <w:sz w:val="24"/>
           <w:szCs w:val="24"/>
         </w:rPr>
-        <w:t>“DO_Logger_Metadata” (</w:t>
+        <w:t>“</w:t>
+      </w:r>
+      <w:proofErr w:type="spellStart"/>
+      <w:r>
+        <w:rPr>
+          <w:rFonts w:ascii="Times New Roman" w:hAnsi="Times New Roman" w:cs="Times New Roman"/>
+          <w:sz w:val="24"/>
+          <w:szCs w:val="24"/>
+        </w:rPr>
+        <w:t>DO_Logger_Metadata</w:t>
+      </w:r>
+      <w:proofErr w:type="spellEnd"/>
+      <w:r>
+        <w:rPr>
+          <w:rFonts w:ascii="Times New Roman" w:hAnsi="Times New Roman" w:cs="Times New Roman"/>
+          <w:sz w:val="24"/>
+          <w:szCs w:val="24"/>
+        </w:rPr>
+        <w:t>” (</w:t>
       </w:r>
       <w:r>
         <w:rPr>
@@ -10645,7 +12971,25 @@
           <w:sz w:val="24"/>
           <w:szCs w:val="24"/>
         </w:rPr>
-        <w:t>“Level_Logger_Metadata” (</w:t>
+        <w:t>“</w:t>
+      </w:r>
+      <w:proofErr w:type="spellStart"/>
+      <w:r>
+        <w:rPr>
+          <w:rFonts w:ascii="Times New Roman" w:hAnsi="Times New Roman" w:cs="Times New Roman"/>
+          <w:sz w:val="24"/>
+          <w:szCs w:val="24"/>
+        </w:rPr>
+        <w:t>Level_Logger_Metadata</w:t>
+      </w:r>
+      <w:proofErr w:type="spellEnd"/>
+      <w:r>
+        <w:rPr>
+          <w:rFonts w:ascii="Times New Roman" w:hAnsi="Times New Roman" w:cs="Times New Roman"/>
+          <w:sz w:val="24"/>
+          <w:szCs w:val="24"/>
+        </w:rPr>
+        <w:t>” (</w:t>
       </w:r>
       <w:r>
         <w:rPr>
@@ -10685,13 +13029,23 @@
         </w:rPr>
         <w:t>“</w:t>
       </w:r>
-      <w:r>
-        <w:rPr>
-          <w:rFonts w:ascii="Times New Roman" w:hAnsi="Times New Roman" w:cs="Times New Roman"/>
-          <w:sz w:val="24"/>
-          <w:szCs w:val="24"/>
-        </w:rPr>
-        <w:t>Temperature_Logger_Metadata” (</w:t>
+      <w:proofErr w:type="spellStart"/>
+      <w:r>
+        <w:rPr>
+          <w:rFonts w:ascii="Times New Roman" w:hAnsi="Times New Roman" w:cs="Times New Roman"/>
+          <w:sz w:val="24"/>
+          <w:szCs w:val="24"/>
+        </w:rPr>
+        <w:t>Temperature_Logger_Metadata</w:t>
+      </w:r>
+      <w:proofErr w:type="spellEnd"/>
+      <w:r>
+        <w:rPr>
+          <w:rFonts w:ascii="Times New Roman" w:hAnsi="Times New Roman" w:cs="Times New Roman"/>
+          <w:sz w:val="24"/>
+          <w:szCs w:val="24"/>
+        </w:rPr>
+        <w:t>” (</w:t>
       </w:r>
       <w:r>
         <w:rPr>
@@ -10761,7 +13115,25 @@
           <w:sz w:val="24"/>
           <w:szCs w:val="24"/>
         </w:rPr>
-        <w:t>“Logger#_Date_DO” (e.g., “21060313_07122021_DO”)</w:t>
+        <w:t>“Logger#_</w:t>
+      </w:r>
+      <w:proofErr w:type="spellStart"/>
+      <w:r>
+        <w:rPr>
+          <w:rFonts w:ascii="Times New Roman" w:hAnsi="Times New Roman" w:cs="Times New Roman"/>
+          <w:sz w:val="24"/>
+          <w:szCs w:val="24"/>
+        </w:rPr>
+        <w:t>Date_DO</w:t>
+      </w:r>
+      <w:proofErr w:type="spellEnd"/>
+      <w:r>
+        <w:rPr>
+          <w:rFonts w:ascii="Times New Roman" w:hAnsi="Times New Roman" w:cs="Times New Roman"/>
+          <w:sz w:val="24"/>
+          <w:szCs w:val="24"/>
+        </w:rPr>
+        <w:t>” (e.g., “21060313_07122021_DO”)</w:t>
       </w:r>
       <w:r>
         <w:rPr>
@@ -10807,7 +13179,25 @@
           <w:sz w:val="24"/>
           <w:szCs w:val="24"/>
         </w:rPr>
-        <w:t>“DO_Logger_Data”</w:t>
+        <w:t>“</w:t>
+      </w:r>
+      <w:proofErr w:type="spellStart"/>
+      <w:r>
+        <w:rPr>
+          <w:rFonts w:ascii="Times New Roman" w:hAnsi="Times New Roman" w:cs="Times New Roman"/>
+          <w:sz w:val="24"/>
+          <w:szCs w:val="24"/>
+        </w:rPr>
+        <w:t>DO_Logger_Data</w:t>
+      </w:r>
+      <w:proofErr w:type="spellEnd"/>
+      <w:r>
+        <w:rPr>
+          <w:rFonts w:ascii="Times New Roman" w:hAnsi="Times New Roman" w:cs="Times New Roman"/>
+          <w:sz w:val="24"/>
+          <w:szCs w:val="24"/>
+        </w:rPr>
+        <w:t>”</w:t>
       </w:r>
       <w:r>
         <w:rPr>
@@ -10870,7 +13260,25 @@
           <w:sz w:val="24"/>
           <w:szCs w:val="24"/>
         </w:rPr>
-        <w:t>“SiteName_MM_DD_YY” (e.g., “Cumberland_10_12_21”)</w:t>
+        <w:t>“</w:t>
+      </w:r>
+      <w:proofErr w:type="spellStart"/>
+      <w:r>
+        <w:rPr>
+          <w:rFonts w:ascii="Times New Roman" w:hAnsi="Times New Roman" w:cs="Times New Roman"/>
+          <w:sz w:val="24"/>
+          <w:szCs w:val="24"/>
+        </w:rPr>
+        <w:t>SiteName_MM_DD_YY</w:t>
+      </w:r>
+      <w:proofErr w:type="spellEnd"/>
+      <w:r>
+        <w:rPr>
+          <w:rFonts w:ascii="Times New Roman" w:hAnsi="Times New Roman" w:cs="Times New Roman"/>
+          <w:sz w:val="24"/>
+          <w:szCs w:val="24"/>
+        </w:rPr>
+        <w:t>” (e.g., “Cumberland_10_12_21”)</w:t>
       </w:r>
       <w:r>
         <w:rPr>
@@ -10957,7 +13365,25 @@
           <w:sz w:val="24"/>
           <w:szCs w:val="24"/>
         </w:rPr>
-        <w:t>“Logger#_SiteName_MM_DD_YY” (e.g., “20772086_Cumberland_10_12_21”)</w:t>
+        <w:t>“Logger#_</w:t>
+      </w:r>
+      <w:proofErr w:type="spellStart"/>
+      <w:r>
+        <w:rPr>
+          <w:rFonts w:ascii="Times New Roman" w:hAnsi="Times New Roman" w:cs="Times New Roman"/>
+          <w:sz w:val="24"/>
+          <w:szCs w:val="24"/>
+        </w:rPr>
+        <w:t>SiteName_MM_DD_YY</w:t>
+      </w:r>
+      <w:proofErr w:type="spellEnd"/>
+      <w:r>
+        <w:rPr>
+          <w:rFonts w:ascii="Times New Roman" w:hAnsi="Times New Roman" w:cs="Times New Roman"/>
+          <w:sz w:val="24"/>
+          <w:szCs w:val="24"/>
+        </w:rPr>
+        <w:t>” (e.g., “20772086_Cumberland_10_12_21”)</w:t>
       </w:r>
       <w:r>
         <w:rPr>
@@ -11036,7 +13462,25 @@
           <w:sz w:val="24"/>
           <w:szCs w:val="24"/>
         </w:rPr>
-        <w:t>“Date_Boat_Recon” (e.g., “05122021_Boat_Recon”)</w:t>
+        <w:t>“</w:t>
+      </w:r>
+      <w:proofErr w:type="spellStart"/>
+      <w:r>
+        <w:rPr>
+          <w:rFonts w:ascii="Times New Roman" w:hAnsi="Times New Roman" w:cs="Times New Roman"/>
+          <w:sz w:val="24"/>
+          <w:szCs w:val="24"/>
+        </w:rPr>
+        <w:t>Date_Boat_Recon</w:t>
+      </w:r>
+      <w:proofErr w:type="spellEnd"/>
+      <w:r>
+        <w:rPr>
+          <w:rFonts w:ascii="Times New Roman" w:hAnsi="Times New Roman" w:cs="Times New Roman"/>
+          <w:sz w:val="24"/>
+          <w:szCs w:val="24"/>
+        </w:rPr>
+        <w:t>” (e.g., “05122021_Boat_Recon”)</w:t>
       </w:r>
       <w:r>
         <w:rPr>
@@ -11123,7 +13567,25 @@
           <w:sz w:val="24"/>
           <w:szCs w:val="24"/>
         </w:rPr>
-        <w:t>“Seasonal_Habitat_Survey_Data”</w:t>
+        <w:t>“</w:t>
+      </w:r>
+      <w:proofErr w:type="spellStart"/>
+      <w:r>
+        <w:rPr>
+          <w:rFonts w:ascii="Times New Roman" w:hAnsi="Times New Roman" w:cs="Times New Roman"/>
+          <w:sz w:val="24"/>
+          <w:szCs w:val="24"/>
+        </w:rPr>
+        <w:t>Seasonal_Habitat_Survey_Data</w:t>
+      </w:r>
+      <w:proofErr w:type="spellEnd"/>
+      <w:r>
+        <w:rPr>
+          <w:rFonts w:ascii="Times New Roman" w:hAnsi="Times New Roman" w:cs="Times New Roman"/>
+          <w:sz w:val="24"/>
+          <w:szCs w:val="24"/>
+        </w:rPr>
+        <w:t>”</w:t>
       </w:r>
       <w:r>
         <w:rPr>
@@ -11169,7 +13631,16 @@
           <w:sz w:val="24"/>
           <w:szCs w:val="24"/>
         </w:rPr>
-        <w:t>“Seasonal_Habitat_Survey_Data</w:t>
+        <w:t>“</w:t>
+      </w:r>
+      <w:proofErr w:type="spellStart"/>
+      <w:r>
+        <w:rPr>
+          <w:rFonts w:ascii="Times New Roman" w:hAnsi="Times New Roman" w:cs="Times New Roman"/>
+          <w:sz w:val="24"/>
+          <w:szCs w:val="24"/>
+        </w:rPr>
+        <w:t>Seasonal_Habitat_Survey_Data</w:t>
       </w:r>
       <w:r>
         <w:rPr>
@@ -11179,6 +13650,7 @@
         </w:rPr>
         <w:t>_Waypoints</w:t>
       </w:r>
+      <w:proofErr w:type="spellEnd"/>
       <w:r>
         <w:rPr>
           <w:rFonts w:ascii="Times New Roman" w:hAnsi="Times New Roman" w:cs="Times New Roman"/>
@@ -11265,7 +13737,25 @@
           <w:sz w:val="24"/>
           <w:szCs w:val="24"/>
         </w:rPr>
-        <w:t>“Connectivity_Data” (.xlsx file)</w:t>
+        <w:t>“</w:t>
+      </w:r>
+      <w:proofErr w:type="spellStart"/>
+      <w:r>
+        <w:rPr>
+          <w:rFonts w:ascii="Times New Roman" w:hAnsi="Times New Roman" w:cs="Times New Roman"/>
+          <w:sz w:val="24"/>
+          <w:szCs w:val="24"/>
+        </w:rPr>
+        <w:t>Connectivity_Data</w:t>
+      </w:r>
+      <w:proofErr w:type="spellEnd"/>
+      <w:r>
+        <w:rPr>
+          <w:rFonts w:ascii="Times New Roman" w:hAnsi="Times New Roman" w:cs="Times New Roman"/>
+          <w:sz w:val="24"/>
+          <w:szCs w:val="24"/>
+        </w:rPr>
+        <w:t>” (.xlsx file)</w:t>
       </w:r>
     </w:p>
     <w:p>
@@ -11292,13 +13782,41 @@
           <w:szCs w:val="24"/>
         </w:rPr>
       </w:pPr>
-      <w:r>
-        <w:rPr>
-          <w:rFonts w:ascii="Times New Roman" w:hAnsi="Times New Roman" w:cs="Times New Roman"/>
-          <w:sz w:val="24"/>
-          <w:szCs w:val="24"/>
-        </w:rPr>
-        <w:t>SiteCode SiteName (e.g., “AB McCleod Slough”) (folder</w:t>
+      <w:proofErr w:type="spellStart"/>
+      <w:r>
+        <w:rPr>
+          <w:rFonts w:ascii="Times New Roman" w:hAnsi="Times New Roman" w:cs="Times New Roman"/>
+          <w:sz w:val="24"/>
+          <w:szCs w:val="24"/>
+        </w:rPr>
+        <w:t>SiteCode</w:t>
+      </w:r>
+      <w:proofErr w:type="spellEnd"/>
+      <w:r>
+        <w:rPr>
+          <w:rFonts w:ascii="Times New Roman" w:hAnsi="Times New Roman" w:cs="Times New Roman"/>
+          <w:sz w:val="24"/>
+          <w:szCs w:val="24"/>
+        </w:rPr>
+        <w:t xml:space="preserve"> </w:t>
+      </w:r>
+      <w:proofErr w:type="spellStart"/>
+      <w:r>
+        <w:rPr>
+          <w:rFonts w:ascii="Times New Roman" w:hAnsi="Times New Roman" w:cs="Times New Roman"/>
+          <w:sz w:val="24"/>
+          <w:szCs w:val="24"/>
+        </w:rPr>
+        <w:t>SiteName</w:t>
+      </w:r>
+      <w:proofErr w:type="spellEnd"/>
+      <w:r>
+        <w:rPr>
+          <w:rFonts w:ascii="Times New Roman" w:hAnsi="Times New Roman" w:cs="Times New Roman"/>
+          <w:sz w:val="24"/>
+          <w:szCs w:val="24"/>
+        </w:rPr>
+        <w:t xml:space="preserve"> (e.g., “AB McCleod Slough”) (folder</w:t>
       </w:r>
       <w:r>
         <w:rPr>
@@ -11344,7 +13862,25 @@
           <w:sz w:val="24"/>
           <w:szCs w:val="24"/>
         </w:rPr>
-        <w:t>“MM-DD-YYYY (SurveyType)” (e.g., “4-14-2021 (Snorkel Survey)”)</w:t>
+        <w:t>“MM-DD-YYYY (</w:t>
+      </w:r>
+      <w:proofErr w:type="spellStart"/>
+      <w:r>
+        <w:rPr>
+          <w:rFonts w:ascii="Times New Roman" w:hAnsi="Times New Roman" w:cs="Times New Roman"/>
+          <w:sz w:val="24"/>
+          <w:szCs w:val="24"/>
+        </w:rPr>
+        <w:t>SurveyType</w:t>
+      </w:r>
+      <w:proofErr w:type="spellEnd"/>
+      <w:r>
+        <w:rPr>
+          <w:rFonts w:ascii="Times New Roman" w:hAnsi="Times New Roman" w:cs="Times New Roman"/>
+          <w:sz w:val="24"/>
+          <w:szCs w:val="24"/>
+        </w:rPr>
+        <w:t>)” (e.g., “4-14-2021 (Snorkel Survey)”)</w:t>
       </w:r>
       <w:r>
         <w:rPr>
@@ -11473,7 +14009,25 @@
           <w:sz w:val="24"/>
           <w:szCs w:val="24"/>
         </w:rPr>
-        <w:t>“MM-DD-YYYY (SurveyType)” (e.g., “4-14-2021 (Snorkel Survey)”)</w:t>
+        <w:t>“MM-DD-YYYY (</w:t>
+      </w:r>
+      <w:proofErr w:type="spellStart"/>
+      <w:r>
+        <w:rPr>
+          <w:rFonts w:ascii="Times New Roman" w:hAnsi="Times New Roman" w:cs="Times New Roman"/>
+          <w:sz w:val="24"/>
+          <w:szCs w:val="24"/>
+        </w:rPr>
+        <w:t>SurveyType</w:t>
+      </w:r>
+      <w:proofErr w:type="spellEnd"/>
+      <w:r>
+        <w:rPr>
+          <w:rFonts w:ascii="Times New Roman" w:hAnsi="Times New Roman" w:cs="Times New Roman"/>
+          <w:sz w:val="24"/>
+          <w:szCs w:val="24"/>
+        </w:rPr>
+        <w:t>)” (e.g., “4-14-2021 (Snorkel Survey)”)</w:t>
       </w:r>
       <w:r>
         <w:rPr>
@@ -11602,7 +14156,25 @@
           <w:sz w:val="24"/>
           <w:szCs w:val="24"/>
         </w:rPr>
-        <w:t>“SiteCode_SiteName_Date” (e.g., “AB_McCleod_Slough_04142021”)</w:t>
+        <w:t>“</w:t>
+      </w:r>
+      <w:proofErr w:type="spellStart"/>
+      <w:r>
+        <w:rPr>
+          <w:rFonts w:ascii="Times New Roman" w:hAnsi="Times New Roman" w:cs="Times New Roman"/>
+          <w:sz w:val="24"/>
+          <w:szCs w:val="24"/>
+        </w:rPr>
+        <w:t>SiteCode_SiteName_Date</w:t>
+      </w:r>
+      <w:proofErr w:type="spellEnd"/>
+      <w:r>
+        <w:rPr>
+          <w:rFonts w:ascii="Times New Roman" w:hAnsi="Times New Roman" w:cs="Times New Roman"/>
+          <w:sz w:val="24"/>
+          <w:szCs w:val="24"/>
+        </w:rPr>
+        <w:t>” (e.g., “AB_McCleod_Slough_04142021”)</w:t>
       </w:r>
       <w:r>
         <w:rPr>
@@ -11673,7 +14245,25 @@
           <w:sz w:val="24"/>
           <w:szCs w:val="24"/>
         </w:rPr>
-        <w:t>“Logger#_Date_SiteCode_SiteName” (e.g., “21099530_09212021_AA_James_Brown_Slough”)</w:t>
+        <w:t>“Logger#_</w:t>
+      </w:r>
+      <w:proofErr w:type="spellStart"/>
+      <w:r>
+        <w:rPr>
+          <w:rFonts w:ascii="Times New Roman" w:hAnsi="Times New Roman" w:cs="Times New Roman"/>
+          <w:sz w:val="24"/>
+          <w:szCs w:val="24"/>
+        </w:rPr>
+        <w:t>Date_SiteCode_SiteName</w:t>
+      </w:r>
+      <w:proofErr w:type="spellEnd"/>
+      <w:r>
+        <w:rPr>
+          <w:rFonts w:ascii="Times New Roman" w:hAnsi="Times New Roman" w:cs="Times New Roman"/>
+          <w:sz w:val="24"/>
+          <w:szCs w:val="24"/>
+        </w:rPr>
+        <w:t>” (e.g., “21099530_09212021_AA_James_Brown_Slough”)</w:t>
       </w:r>
       <w:r>
         <w:rPr>
@@ -11703,7 +14293,25 @@
           <w:sz w:val="24"/>
           <w:szCs w:val="24"/>
         </w:rPr>
-        <w:t>“Logger#_Date_SiteCode_SiteName” (e.g., “21099530_09212021_AA_James_Brown_Slough”)</w:t>
+        <w:t>“Logger#_</w:t>
+      </w:r>
+      <w:proofErr w:type="spellStart"/>
+      <w:r>
+        <w:rPr>
+          <w:rFonts w:ascii="Times New Roman" w:hAnsi="Times New Roman" w:cs="Times New Roman"/>
+          <w:sz w:val="24"/>
+          <w:szCs w:val="24"/>
+        </w:rPr>
+        <w:t>Date_SiteCode_SiteName</w:t>
+      </w:r>
+      <w:proofErr w:type="spellEnd"/>
+      <w:r>
+        <w:rPr>
+          <w:rFonts w:ascii="Times New Roman" w:hAnsi="Times New Roman" w:cs="Times New Roman"/>
+          <w:sz w:val="24"/>
+          <w:szCs w:val="24"/>
+        </w:rPr>
+        <w:t>” (e.g., “21099530_09212021_AA_James_Brown_Slough”)</w:t>
       </w:r>
       <w:r>
         <w:rPr>
@@ -11782,7 +14390,25 @@
           <w:sz w:val="24"/>
           <w:szCs w:val="24"/>
         </w:rPr>
-        <w:t>“SiteCode_Site_Name_Waypoints_Date” (e.g., “AA_James_Brown_Slough_Waypoints_06092021”)</w:t>
+        <w:t>“</w:t>
+      </w:r>
+      <w:proofErr w:type="spellStart"/>
+      <w:r>
+        <w:rPr>
+          <w:rFonts w:ascii="Times New Roman" w:hAnsi="Times New Roman" w:cs="Times New Roman"/>
+          <w:sz w:val="24"/>
+          <w:szCs w:val="24"/>
+        </w:rPr>
+        <w:t>SiteCode_Site_Name_Waypoints_Date</w:t>
+      </w:r>
+      <w:proofErr w:type="spellEnd"/>
+      <w:r>
+        <w:rPr>
+          <w:rFonts w:ascii="Times New Roman" w:hAnsi="Times New Roman" w:cs="Times New Roman"/>
+          <w:sz w:val="24"/>
+          <w:szCs w:val="24"/>
+        </w:rPr>
+        <w:t>” (e.g., “AA_James_Brown_Slough_Waypoints_06092021”)</w:t>
       </w:r>
       <w:r>
         <w:rPr>
@@ -11812,7 +14438,16 @@
           <w:sz w:val="24"/>
           <w:szCs w:val="24"/>
         </w:rPr>
-        <w:t>“SiteCode_Site_Name_</w:t>
+        <w:t>“</w:t>
+      </w:r>
+      <w:proofErr w:type="spellStart"/>
+      <w:r>
+        <w:rPr>
+          <w:rFonts w:ascii="Times New Roman" w:hAnsi="Times New Roman" w:cs="Times New Roman"/>
+          <w:sz w:val="24"/>
+          <w:szCs w:val="24"/>
+        </w:rPr>
+        <w:t>SiteCode_Site_Name_</w:t>
       </w:r>
       <w:r>
         <w:rPr>
@@ -11828,7 +14463,16 @@
           <w:sz w:val="24"/>
           <w:szCs w:val="24"/>
         </w:rPr>
-        <w:t>_Date” (e.g., “AA_James_Brown_Slough_</w:t>
+        <w:t>_Date</w:t>
+      </w:r>
+      <w:proofErr w:type="spellEnd"/>
+      <w:r>
+        <w:rPr>
+          <w:rFonts w:ascii="Times New Roman" w:hAnsi="Times New Roman" w:cs="Times New Roman"/>
+          <w:sz w:val="24"/>
+          <w:szCs w:val="24"/>
+        </w:rPr>
+        <w:t>” (e.g., “AA_James_Brown_Slough_</w:t>
       </w:r>
       <w:r>
         <w:rPr>
@@ -11907,7 +14551,43 @@
           <w:sz w:val="24"/>
           <w:szCs w:val="24"/>
         </w:rPr>
-        <w:t>“DO_Logger_Data_SiteCode_SiteName” (e.g., “DO_Logger_Data_R_Hurn_Field”)</w:t>
+        <w:t>“</w:t>
+      </w:r>
+      <w:proofErr w:type="spellStart"/>
+      <w:r>
+        <w:rPr>
+          <w:rFonts w:ascii="Times New Roman" w:hAnsi="Times New Roman" w:cs="Times New Roman"/>
+          <w:sz w:val="24"/>
+          <w:szCs w:val="24"/>
+        </w:rPr>
+        <w:t>DO_Logger_Data_SiteCode_SiteName</w:t>
+      </w:r>
+      <w:proofErr w:type="spellEnd"/>
+      <w:r>
+        <w:rPr>
+          <w:rFonts w:ascii="Times New Roman" w:hAnsi="Times New Roman" w:cs="Times New Roman"/>
+          <w:sz w:val="24"/>
+          <w:szCs w:val="24"/>
+        </w:rPr>
+        <w:t>” (e.g., “</w:t>
+      </w:r>
+      <w:proofErr w:type="spellStart"/>
+      <w:r>
+        <w:rPr>
+          <w:rFonts w:ascii="Times New Roman" w:hAnsi="Times New Roman" w:cs="Times New Roman"/>
+          <w:sz w:val="24"/>
+          <w:szCs w:val="24"/>
+        </w:rPr>
+        <w:t>DO_Logger_Data_R_Hurn_Field</w:t>
+      </w:r>
+      <w:proofErr w:type="spellEnd"/>
+      <w:r>
+        <w:rPr>
+          <w:rFonts w:ascii="Times New Roman" w:hAnsi="Times New Roman" w:cs="Times New Roman"/>
+          <w:sz w:val="24"/>
+          <w:szCs w:val="24"/>
+        </w:rPr>
+        <w:t>”)</w:t>
       </w:r>
       <w:r>
         <w:rPr>
@@ -11939,6 +14619,7 @@
         </w:rPr>
         <w:t>“</w:t>
       </w:r>
+      <w:proofErr w:type="spellStart"/>
       <w:r>
         <w:rPr>
           <w:rFonts w:ascii="Times New Roman" w:hAnsi="Times New Roman" w:cs="Times New Roman"/>
@@ -11953,8 +14634,18 @@
           <w:sz w:val="24"/>
           <w:szCs w:val="24"/>
         </w:rPr>
-        <w:t>_Logger_Data_SiteCode_SiteName” (e.g., “</w:t>
-      </w:r>
+        <w:t>_Logger_Data_SiteCode_SiteName</w:t>
+      </w:r>
+      <w:proofErr w:type="spellEnd"/>
+      <w:r>
+        <w:rPr>
+          <w:rFonts w:ascii="Times New Roman" w:hAnsi="Times New Roman" w:cs="Times New Roman"/>
+          <w:sz w:val="24"/>
+          <w:szCs w:val="24"/>
+        </w:rPr>
+        <w:t>” (e.g., “</w:t>
+      </w:r>
+      <w:proofErr w:type="spellStart"/>
       <w:r>
         <w:rPr>
           <w:rFonts w:ascii="Times New Roman" w:hAnsi="Times New Roman" w:cs="Times New Roman"/>
@@ -11969,7 +14660,16 @@
           <w:sz w:val="24"/>
           <w:szCs w:val="24"/>
         </w:rPr>
-        <w:t>_Logger_Data_R_Hurn_Field”)</w:t>
+        <w:t>_Logger_Data_R_Hurn_Field</w:t>
+      </w:r>
+      <w:proofErr w:type="spellEnd"/>
+      <w:r>
+        <w:rPr>
+          <w:rFonts w:ascii="Times New Roman" w:hAnsi="Times New Roman" w:cs="Times New Roman"/>
+          <w:sz w:val="24"/>
+          <w:szCs w:val="24"/>
+        </w:rPr>
+        <w:t>”)</w:t>
       </w:r>
       <w:r>
         <w:rPr>
@@ -12033,7 +14733,43 @@
           <w:sz w:val="24"/>
           <w:szCs w:val="24"/>
         </w:rPr>
-        <w:t>“SiteCode_SiteName_Notes” (e.g., “AA_James_Brown_Notes”)</w:t>
+        <w:t>“</w:t>
+      </w:r>
+      <w:proofErr w:type="spellStart"/>
+      <w:r>
+        <w:rPr>
+          <w:rFonts w:ascii="Times New Roman" w:hAnsi="Times New Roman" w:cs="Times New Roman"/>
+          <w:sz w:val="24"/>
+          <w:szCs w:val="24"/>
+        </w:rPr>
+        <w:t>SiteCode_SiteName_Notes</w:t>
+      </w:r>
+      <w:proofErr w:type="spellEnd"/>
+      <w:r>
+        <w:rPr>
+          <w:rFonts w:ascii="Times New Roman" w:hAnsi="Times New Roman" w:cs="Times New Roman"/>
+          <w:sz w:val="24"/>
+          <w:szCs w:val="24"/>
+        </w:rPr>
+        <w:t>” (e.g., “</w:t>
+      </w:r>
+      <w:proofErr w:type="spellStart"/>
+      <w:r>
+        <w:rPr>
+          <w:rFonts w:ascii="Times New Roman" w:hAnsi="Times New Roman" w:cs="Times New Roman"/>
+          <w:sz w:val="24"/>
+          <w:szCs w:val="24"/>
+        </w:rPr>
+        <w:t>AA_James_Brown_Notes</w:t>
+      </w:r>
+      <w:proofErr w:type="spellEnd"/>
+      <w:r>
+        <w:rPr>
+          <w:rFonts w:ascii="Times New Roman" w:hAnsi="Times New Roman" w:cs="Times New Roman"/>
+          <w:sz w:val="24"/>
+          <w:szCs w:val="24"/>
+        </w:rPr>
+        <w:t>”)</w:t>
       </w:r>
       <w:r>
         <w:rPr>
@@ -12163,13 +14899,41 @@
           <w:szCs w:val="24"/>
         </w:rPr>
       </w:pPr>
-      <w:r>
-        <w:rPr>
-          <w:rFonts w:ascii="Times New Roman" w:hAnsi="Times New Roman" w:cs="Times New Roman"/>
-          <w:sz w:val="24"/>
-          <w:szCs w:val="24"/>
-        </w:rPr>
-        <w:t>Seasonal_Floodplain_Habitat (.gdb file)</w:t>
+      <w:proofErr w:type="spellStart"/>
+      <w:r>
+        <w:rPr>
+          <w:rFonts w:ascii="Times New Roman" w:hAnsi="Times New Roman" w:cs="Times New Roman"/>
+          <w:sz w:val="24"/>
+          <w:szCs w:val="24"/>
+        </w:rPr>
+        <w:t>Seasonal_Floodplain_Habitat</w:t>
+      </w:r>
+      <w:proofErr w:type="spellEnd"/>
+      <w:r>
+        <w:rPr>
+          <w:rFonts w:ascii="Times New Roman" w:hAnsi="Times New Roman" w:cs="Times New Roman"/>
+          <w:sz w:val="24"/>
+          <w:szCs w:val="24"/>
+        </w:rPr>
+        <w:t xml:space="preserve"> (.</w:t>
+      </w:r>
+      <w:proofErr w:type="spellStart"/>
+      <w:r>
+        <w:rPr>
+          <w:rFonts w:ascii="Times New Roman" w:hAnsi="Times New Roman" w:cs="Times New Roman"/>
+          <w:sz w:val="24"/>
+          <w:szCs w:val="24"/>
+        </w:rPr>
+        <w:t>gdb</w:t>
+      </w:r>
+      <w:proofErr w:type="spellEnd"/>
+      <w:r>
+        <w:rPr>
+          <w:rFonts w:ascii="Times New Roman" w:hAnsi="Times New Roman" w:cs="Times New Roman"/>
+          <w:sz w:val="24"/>
+          <w:szCs w:val="24"/>
+        </w:rPr>
+        <w:t xml:space="preserve"> file)</w:t>
       </w:r>
     </w:p>
     <w:p>
@@ -12185,13 +14949,41 @@
           <w:szCs w:val="24"/>
         </w:rPr>
       </w:pPr>
-      <w:r>
-        <w:rPr>
-          <w:rFonts w:ascii="Times New Roman" w:hAnsi="Times New Roman" w:cs="Times New Roman"/>
-          <w:sz w:val="24"/>
-          <w:szCs w:val="24"/>
-        </w:rPr>
-        <w:t>REM_Sites_Personal (.mxd file)</w:t>
+      <w:proofErr w:type="spellStart"/>
+      <w:r>
+        <w:rPr>
+          <w:rFonts w:ascii="Times New Roman" w:hAnsi="Times New Roman" w:cs="Times New Roman"/>
+          <w:sz w:val="24"/>
+          <w:szCs w:val="24"/>
+        </w:rPr>
+        <w:t>REM_Sites_Personal</w:t>
+      </w:r>
+      <w:proofErr w:type="spellEnd"/>
+      <w:r>
+        <w:rPr>
+          <w:rFonts w:ascii="Times New Roman" w:hAnsi="Times New Roman" w:cs="Times New Roman"/>
+          <w:sz w:val="24"/>
+          <w:szCs w:val="24"/>
+        </w:rPr>
+        <w:t xml:space="preserve"> (.</w:t>
+      </w:r>
+      <w:proofErr w:type="spellStart"/>
+      <w:r>
+        <w:rPr>
+          <w:rFonts w:ascii="Times New Roman" w:hAnsi="Times New Roman" w:cs="Times New Roman"/>
+          <w:sz w:val="24"/>
+          <w:szCs w:val="24"/>
+        </w:rPr>
+        <w:t>mxd</w:t>
+      </w:r>
+      <w:proofErr w:type="spellEnd"/>
+      <w:r>
+        <w:rPr>
+          <w:rFonts w:ascii="Times New Roman" w:hAnsi="Times New Roman" w:cs="Times New Roman"/>
+          <w:sz w:val="24"/>
+          <w:szCs w:val="24"/>
+        </w:rPr>
+        <w:t xml:space="preserve"> file)</w:t>
       </w:r>
     </w:p>
     <w:p>
@@ -12245,7 +15037,43 @@
           <w:sz w:val="24"/>
           <w:szCs w:val="24"/>
         </w:rPr>
-        <w:t>Any shapefiles (.shp) or raster files (.tif) that receive from collaborators (e.g., Kate Ramsden)</w:t>
+        <w:t>Any shapefiles (.</w:t>
+      </w:r>
+      <w:proofErr w:type="spellStart"/>
+      <w:r>
+        <w:rPr>
+          <w:rFonts w:ascii="Times New Roman" w:hAnsi="Times New Roman" w:cs="Times New Roman"/>
+          <w:sz w:val="24"/>
+          <w:szCs w:val="24"/>
+        </w:rPr>
+        <w:t>shp</w:t>
+      </w:r>
+      <w:proofErr w:type="spellEnd"/>
+      <w:r>
+        <w:rPr>
+          <w:rFonts w:ascii="Times New Roman" w:hAnsi="Times New Roman" w:cs="Times New Roman"/>
+          <w:sz w:val="24"/>
+          <w:szCs w:val="24"/>
+        </w:rPr>
+        <w:t>) or raster files (.</w:t>
+      </w:r>
+      <w:proofErr w:type="spellStart"/>
+      <w:r>
+        <w:rPr>
+          <w:rFonts w:ascii="Times New Roman" w:hAnsi="Times New Roman" w:cs="Times New Roman"/>
+          <w:sz w:val="24"/>
+          <w:szCs w:val="24"/>
+        </w:rPr>
+        <w:t>tif</w:t>
+      </w:r>
+      <w:proofErr w:type="spellEnd"/>
+      <w:r>
+        <w:rPr>
+          <w:rFonts w:ascii="Times New Roman" w:hAnsi="Times New Roman" w:cs="Times New Roman"/>
+          <w:sz w:val="24"/>
+          <w:szCs w:val="24"/>
+        </w:rPr>
+        <w:t>) that receive from collaborators (e.g., Kate Ramsden)</w:t>
       </w:r>
       <w:r>
         <w:rPr>
@@ -12275,15 +15103,51 @@
           <w:sz w:val="24"/>
           <w:szCs w:val="24"/>
         </w:rPr>
-        <w:t>E.g. REM, hydroline shapefile, Skagit property boundary shapefile</w:t>
-      </w:r>
-      <w:r>
-        <w:rPr>
-          <w:rFonts w:ascii="Times New Roman" w:hAnsi="Times New Roman" w:cs="Times New Roman"/>
-          <w:sz w:val="24"/>
-          <w:szCs w:val="24"/>
-        </w:rPr>
-        <w:t>, Mike Olis historical surveys shapefile, USFS Salish Sucker waypoints</w:t>
+        <w:t xml:space="preserve">E.g. REM, </w:t>
+      </w:r>
+      <w:proofErr w:type="spellStart"/>
+      <w:r>
+        <w:rPr>
+          <w:rFonts w:ascii="Times New Roman" w:hAnsi="Times New Roman" w:cs="Times New Roman"/>
+          <w:sz w:val="24"/>
+          <w:szCs w:val="24"/>
+        </w:rPr>
+        <w:t>hydroline</w:t>
+      </w:r>
+      <w:proofErr w:type="spellEnd"/>
+      <w:r>
+        <w:rPr>
+          <w:rFonts w:ascii="Times New Roman" w:hAnsi="Times New Roman" w:cs="Times New Roman"/>
+          <w:sz w:val="24"/>
+          <w:szCs w:val="24"/>
+        </w:rPr>
+        <w:t xml:space="preserve"> shapefile, Skagit property boundary shapefile</w:t>
+      </w:r>
+      <w:r>
+        <w:rPr>
+          <w:rFonts w:ascii="Times New Roman" w:hAnsi="Times New Roman" w:cs="Times New Roman"/>
+          <w:sz w:val="24"/>
+          <w:szCs w:val="24"/>
+        </w:rPr>
+        <w:t xml:space="preserve">, Mike </w:t>
+      </w:r>
+      <w:proofErr w:type="spellStart"/>
+      <w:r>
+        <w:rPr>
+          <w:rFonts w:ascii="Times New Roman" w:hAnsi="Times New Roman" w:cs="Times New Roman"/>
+          <w:sz w:val="24"/>
+          <w:szCs w:val="24"/>
+        </w:rPr>
+        <w:t>Olis</w:t>
+      </w:r>
+      <w:proofErr w:type="spellEnd"/>
+      <w:r>
+        <w:rPr>
+          <w:rFonts w:ascii="Times New Roman" w:hAnsi="Times New Roman" w:cs="Times New Roman"/>
+          <w:sz w:val="24"/>
+          <w:szCs w:val="24"/>
+        </w:rPr>
+        <w:t xml:space="preserve"> historical surveys shapefile, USFS Salish Sucker waypoints</w:t>
       </w:r>
     </w:p>
     <w:p>
@@ -12436,7 +15300,25 @@
           <w:sz w:val="24"/>
           <w:szCs w:val="24"/>
         </w:rPr>
-        <w:t>Tracklogs and waypoint shapefiles (.shp) exported from DNRGPS</w:t>
+        <w:t>Tracklogs and waypoint shapefiles (.</w:t>
+      </w:r>
+      <w:proofErr w:type="spellStart"/>
+      <w:r>
+        <w:rPr>
+          <w:rFonts w:ascii="Times New Roman" w:hAnsi="Times New Roman" w:cs="Times New Roman"/>
+          <w:sz w:val="24"/>
+          <w:szCs w:val="24"/>
+        </w:rPr>
+        <w:t>shp</w:t>
+      </w:r>
+      <w:proofErr w:type="spellEnd"/>
+      <w:r>
+        <w:rPr>
+          <w:rFonts w:ascii="Times New Roman" w:hAnsi="Times New Roman" w:cs="Times New Roman"/>
+          <w:sz w:val="24"/>
+          <w:szCs w:val="24"/>
+        </w:rPr>
+        <w:t>) exported from DNRGPS</w:t>
       </w:r>
     </w:p>
     <w:p>
@@ -12491,7 +15373,25 @@
           <w:sz w:val="24"/>
           <w:szCs w:val="24"/>
         </w:rPr>
-        <w:t>Feature classes that were created or altered in ArcGIS Pro and then exported as shapefiles (.shp)</w:t>
+        <w:t>Feature classes that were created or altered in ArcGIS Pro and then exported as shapefiles (.</w:t>
+      </w:r>
+      <w:proofErr w:type="spellStart"/>
+      <w:r>
+        <w:rPr>
+          <w:rFonts w:ascii="Times New Roman" w:hAnsi="Times New Roman" w:cs="Times New Roman"/>
+          <w:sz w:val="24"/>
+          <w:szCs w:val="24"/>
+        </w:rPr>
+        <w:t>shp</w:t>
+      </w:r>
+      <w:proofErr w:type="spellEnd"/>
+      <w:r>
+        <w:rPr>
+          <w:rFonts w:ascii="Times New Roman" w:hAnsi="Times New Roman" w:cs="Times New Roman"/>
+          <w:sz w:val="24"/>
+          <w:szCs w:val="24"/>
+        </w:rPr>
+        <w:t>)</w:t>
       </w:r>
     </w:p>
     <w:p>
@@ -12548,13 +15448,41 @@
           <w:szCs w:val="24"/>
         </w:rPr>
       </w:pPr>
-      <w:r>
-        <w:rPr>
-          <w:rFonts w:ascii="Times New Roman" w:hAnsi="Times New Roman" w:cs="Times New Roman"/>
-          <w:sz w:val="24"/>
-          <w:szCs w:val="24"/>
-        </w:rPr>
-        <w:t>Seasonal_Floodplain_Habitat (.gdb)</w:t>
+      <w:proofErr w:type="spellStart"/>
+      <w:r>
+        <w:rPr>
+          <w:rFonts w:ascii="Times New Roman" w:hAnsi="Times New Roman" w:cs="Times New Roman"/>
+          <w:sz w:val="24"/>
+          <w:szCs w:val="24"/>
+        </w:rPr>
+        <w:t>Seasonal_Floodplain_Habitat</w:t>
+      </w:r>
+      <w:proofErr w:type="spellEnd"/>
+      <w:r>
+        <w:rPr>
+          <w:rFonts w:ascii="Times New Roman" w:hAnsi="Times New Roman" w:cs="Times New Roman"/>
+          <w:sz w:val="24"/>
+          <w:szCs w:val="24"/>
+        </w:rPr>
+        <w:t xml:space="preserve"> (.</w:t>
+      </w:r>
+      <w:proofErr w:type="spellStart"/>
+      <w:r>
+        <w:rPr>
+          <w:rFonts w:ascii="Times New Roman" w:hAnsi="Times New Roman" w:cs="Times New Roman"/>
+          <w:sz w:val="24"/>
+          <w:szCs w:val="24"/>
+        </w:rPr>
+        <w:t>gdb</w:t>
+      </w:r>
+      <w:proofErr w:type="spellEnd"/>
+      <w:r>
+        <w:rPr>
+          <w:rFonts w:ascii="Times New Roman" w:hAnsi="Times New Roman" w:cs="Times New Roman"/>
+          <w:sz w:val="24"/>
+          <w:szCs w:val="24"/>
+        </w:rPr>
+        <w:t>)</w:t>
       </w:r>
     </w:p>
     <w:p>
@@ -12603,13 +15531,41 @@
           <w:szCs w:val="24"/>
         </w:rPr>
       </w:pPr>
-      <w:r>
-        <w:rPr>
-          <w:rFonts w:ascii="Times New Roman" w:hAnsi="Times New Roman" w:cs="Times New Roman"/>
-          <w:sz w:val="24"/>
-          <w:szCs w:val="24"/>
-        </w:rPr>
-        <w:t>REM_Sites_Personal (.mxd)</w:t>
+      <w:proofErr w:type="spellStart"/>
+      <w:r>
+        <w:rPr>
+          <w:rFonts w:ascii="Times New Roman" w:hAnsi="Times New Roman" w:cs="Times New Roman"/>
+          <w:sz w:val="24"/>
+          <w:szCs w:val="24"/>
+        </w:rPr>
+        <w:t>REM_Sites_Personal</w:t>
+      </w:r>
+      <w:proofErr w:type="spellEnd"/>
+      <w:r>
+        <w:rPr>
+          <w:rFonts w:ascii="Times New Roman" w:hAnsi="Times New Roman" w:cs="Times New Roman"/>
+          <w:sz w:val="24"/>
+          <w:szCs w:val="24"/>
+        </w:rPr>
+        <w:t xml:space="preserve"> (.</w:t>
+      </w:r>
+      <w:proofErr w:type="spellStart"/>
+      <w:r>
+        <w:rPr>
+          <w:rFonts w:ascii="Times New Roman" w:hAnsi="Times New Roman" w:cs="Times New Roman"/>
+          <w:sz w:val="24"/>
+          <w:szCs w:val="24"/>
+        </w:rPr>
+        <w:t>mxd</w:t>
+      </w:r>
+      <w:proofErr w:type="spellEnd"/>
+      <w:r>
+        <w:rPr>
+          <w:rFonts w:ascii="Times New Roman" w:hAnsi="Times New Roman" w:cs="Times New Roman"/>
+          <w:sz w:val="24"/>
+          <w:szCs w:val="24"/>
+        </w:rPr>
+        <w:t>)</w:t>
       </w:r>
     </w:p>
     <w:p>

</xml_diff>